<commit_message>
structure attributes, agb, and tree diversity description
</commit_message>
<xml_diff>
--- a/manuscript/ch1_manuscript.docx
+++ b/manuscript/ch1_manuscript.docx
@@ -993,7 +993,15 @@
       </w:r>
       <w:proofErr w:type="spellEnd"/>
       <w:r>
-        <w:t xml:space="preserve"> et al., 2014): AGB = 0.0673 * (WD * H * D^2)^0.976</w:t>
+        <w:t xml:space="preserve"> et al., 2014): AGB = 0.0673 * (WD * H * D^</w:t>
+      </w:r>
+      <w:proofErr w:type="gramStart"/>
+      <w:r>
+        <w:t>2)^</w:t>
+      </w:r>
+      <w:proofErr w:type="gramEnd"/>
+      <w:r>
+        <w:t>0.976</w:t>
       </w:r>
       <w:r>
         <w:t xml:space="preserve">. We calculated AGB per plot adding up the biomass of each individual tree and AGB per site averaging plot’s AGB. There is always some uncertainty inherent to upscaling biomass estimates from trees to forest stands that arises from the propagation of errors in field data collection, allometric equations, wood density estimates, and forest variation. To account for this uncertainty, we estimated plot AGB standard deviation following error propagation using the function </w:t>
@@ -1020,7 +1028,15 @@
       </w:r>
       <w:proofErr w:type="spellEnd"/>
       <w:r>
-        <w:t xml:space="preserve"> = (Eplot1^2+Eplot2^2+Eplot3^2+Eplot4^2)^1/2 </w:t>
+        <w:t xml:space="preserve"> = (Eplot1^2+Eplot2^2+Eplot3^2+Eplot4^</w:t>
+      </w:r>
+      <w:proofErr w:type="gramStart"/>
+      <w:r>
+        <w:t>2)^</w:t>
+      </w:r>
+      <w:proofErr w:type="gramEnd"/>
+      <w:r>
+        <w:t xml:space="preserve">1/2 </w:t>
       </w:r>
     </w:p>
     <w:p>
@@ -1381,7 +1397,15 @@
       </w:r>
       <w:proofErr w:type="spellEnd"/>
       <w:r>
-        <w:t xml:space="preserve"> compares 30 indices and suggests the best number of clusters based on the majority rule. From this analysis, we obtained three structural clusters. A first cluster groups together plots with very low tree density, low basal area, and low tree height; the second cluster groups together plots with high tree density, and medium basal area and tree height; and a third one groups together plots with very high basal area and tree height, but medium tree density (Figure </w:t>
+        <w:t xml:space="preserve"> compares 30 indices and suggests the best number of clusters based on the majority rule. From this analysis, we obtained three structural clusters. A first cluster groups together plots with very low tree density, low basal area, and low tree height; the second cluster groups together </w:t>
+      </w:r>
+      <w:proofErr w:type="gramStart"/>
+      <w:r>
+        <w:t>plots</w:t>
+      </w:r>
+      <w:proofErr w:type="gramEnd"/>
+      <w:r>
+        <w:t xml:space="preserve"> with high tree density, and medium basal area and tree height; and a third one groups together plots with very high basal area and tree height, but medium tree density (Figure </w:t>
       </w:r>
       <w:r>
         <w:t>2</w:t>
@@ -1791,7 +1815,13 @@
         <w:t>reaching 700 Mg/ha.</w:t>
       </w:r>
       <w:r>
-        <w:t xml:space="preserve"> Variation in structural attributes and AGB within and among sites is large</w:t>
+        <w:t xml:space="preserve"> Variation in structural attributes and AGB within and among sites is </w:t>
+      </w:r>
+      <w:r>
+        <w:t>large, exposing</w:t>
+      </w:r>
+      <w:r>
+        <w:t xml:space="preserve"> the diversity in landscape composition in these forest-agriculture mosaics</w:t>
       </w:r>
       <w:r>
         <w:t>.</w:t>
@@ -1806,103 +1836,82 @@
         <w:t>average stem density in all 67 sites was 605.47 but some sites had</w:t>
       </w:r>
       <w:r>
-        <w:t xml:space="preserve"> as few as 16.67 trees/ha. </w:t>
-      </w:r>
-      <w:r>
-        <w:t xml:space="preserve"> </w:t>
+        <w:t xml:space="preserve"> as few as 16.67 trees/ha.</w:t>
       </w:r>
     </w:p>
     <w:p>
       <w:r>
+        <w:tab/>
+        <w:t xml:space="preserve">Variation in species diversity and composition is also large. </w:t>
+      </w:r>
+      <w:r>
+        <w:t>A total of 275 tree species were recorded in all 107 sites.</w:t>
+      </w:r>
+      <w:r>
         <w:t xml:space="preserve"> </w:t>
       </w:r>
+      <w:r>
+        <w:t xml:space="preserve">Some sites </w:t>
+      </w:r>
+      <w:r>
+        <w:t>have only two species while others exhibit more than ten</w:t>
+      </w:r>
+      <w:r>
+        <w:t>. Average species richness is 7, but the maximum richness recorded</w:t>
+      </w:r>
+      <w:r>
+        <w:t xml:space="preserve"> in a single site</w:t>
+      </w:r>
+      <w:r>
+        <w:t xml:space="preserve"> is 18. </w:t>
+      </w:r>
+      <w:r>
+        <w:t xml:space="preserve">In general, as the number of trees in a </w:t>
+      </w:r>
+      <w:r>
+        <w:t>site increase</w:t>
+      </w:r>
+      <w:r>
+        <w:t xml:space="preserve">, so does species richness. However, </w:t>
+      </w:r>
+      <w:r>
+        <w:t xml:space="preserve">the sites with greater stem density are not the ones </w:t>
+      </w:r>
+      <w:r>
+        <w:t>showing</w:t>
+      </w:r>
+      <w:r>
+        <w:t xml:space="preserve"> more species. </w:t>
+      </w:r>
+      <w:r>
+        <w:t xml:space="preserve">Thus, the relationship between species richness and stem density is not linear. </w:t>
+      </w:r>
+      <w:r>
+        <w:t>As shown in the rank-abundance curves, sites with more species ar</w:t>
+      </w:r>
+      <w:r>
+        <w:t xml:space="preserve">e more even in terms of composition. When sites have fewer species, </w:t>
+      </w:r>
+      <w:r>
+        <w:t>only one or two species are more abundant</w:t>
+      </w:r>
+      <w:r>
+        <w:t xml:space="preserve">. </w:t>
+      </w:r>
+      <w:r>
+        <w:t xml:space="preserve"> </w:t>
+      </w:r>
+      <w:r>
+        <w:t xml:space="preserve">  </w:t>
+      </w:r>
+      <w:r>
+        <w:t xml:space="preserve"> </w:t>
+      </w:r>
+      <w:r>
+        <w:t xml:space="preserve"> </w:t>
+      </w:r>
     </w:p>
-    <w:tbl>
-      <w:tblPr>
-        <w:tblStyle w:val="Tablaconcuadrcula"/>
-        <w:tblW w:w="0" w:type="auto"/>
-        <w:tblLook w:val="04A0" w:firstRow="1" w:lastRow="0" w:firstColumn="1" w:lastColumn="0" w:noHBand="0" w:noVBand="1"/>
-      </w:tblPr>
-      <w:tblGrid>
-        <w:gridCol w:w="1429"/>
-        <w:gridCol w:w="1984"/>
-        <w:gridCol w:w="1701"/>
-      </w:tblGrid>
-      <w:tr>
-        <w:tc>
-          <w:tcPr>
-            <w:tcW w:w="1429" w:type="dxa"/>
-          </w:tcPr>
-          <w:p>
-            <w:r>
-              <w:t xml:space="preserve">16.67 </w:t>
-            </w:r>
-            <w:r>
-              <w:rPr>
-                <w:rFonts w:ascii="French Script MT" w:hAnsi="French Script MT"/>
-              </w:rPr>
-              <w:t xml:space="preserve">± </w:t>
-            </w:r>
-            <w:r>
-              <w:t xml:space="preserve">8.33  </w:t>
-            </w:r>
-          </w:p>
-        </w:tc>
-        <w:tc>
-          <w:tcPr>
-            <w:tcW w:w="1984" w:type="dxa"/>
-          </w:tcPr>
-          <w:p>
-            <w:r>
-              <w:t xml:space="preserve">1806.25 </w:t>
-            </w:r>
-            <w:r>
-              <w:rPr>
-                <w:rFonts w:ascii="French Script MT" w:hAnsi="French Script MT"/>
-              </w:rPr>
-              <w:t xml:space="preserve">± </w:t>
-            </w:r>
-            <w:r>
-              <w:t>444.10</w:t>
-            </w:r>
-          </w:p>
-        </w:tc>
-        <w:tc>
-          <w:tcPr>
-            <w:tcW w:w="1701" w:type="dxa"/>
-          </w:tcPr>
-          <w:p>
-            <w:r>
-              <w:t xml:space="preserve">605.47 </w:t>
-            </w:r>
-            <w:r>
-              <w:rPr>
-                <w:rFonts w:ascii="French Script MT" w:hAnsi="French Script MT"/>
-              </w:rPr>
-              <w:t xml:space="preserve">± </w:t>
-            </w:r>
-            <w:r>
-              <w:t>358.82</w:t>
-            </w:r>
-          </w:p>
-        </w:tc>
-      </w:tr>
-    </w:tbl>
     <w:p/>
-    <w:p>
-      <w:pPr>
-        <w:rPr>
-          <w:b/>
-          <w:bCs/>
-        </w:rPr>
-      </w:pPr>
-      <w:r>
-        <w:t xml:space="preserve"> in 107 sites. </w:t>
-      </w:r>
-      <w:r>
-        <w:t>A total of 275 tree species were recorded in all 107 sites.</w:t>
-      </w:r>
-    </w:p>
     <w:p>
       <w:pPr>
         <w:pStyle w:val="Prrafodelista"/>
@@ -1946,7 +1955,15 @@
         </w:rPr>
       </w:pPr>
       <w:r>
-        <w:t>Some plots in the young forest cluster may actually be mature forests but ended up in the young forest class due to having trees of smaller stature (which is not rare in TMCF).</w:t>
+        <w:t xml:space="preserve">Some plots in the young forest cluster may </w:t>
+      </w:r>
+      <w:proofErr w:type="gramStart"/>
+      <w:r>
+        <w:t>actually be</w:t>
+      </w:r>
+      <w:proofErr w:type="gramEnd"/>
+      <w:r>
+        <w:t xml:space="preserve"> mature forests but ended up in the young forest class due to having trees of smaller stature (which is not rare in TMCF).</w:t>
       </w:r>
     </w:p>
     <w:p>
@@ -4237,7 +4254,15 @@
           </w:tcPr>
           <w:p>
             <w:r>
-              <w:t xml:space="preserve">Forest disturbance related to agricultural activities, aggregated and averaged by site, it goes from 0 when no disturbance was detected to 4 when disturbance </w:t>
+              <w:t xml:space="preserve">Forest disturbance related to agricultural activities, aggregated and averaged by </w:t>
+            </w:r>
+            <w:proofErr w:type="gramStart"/>
+            <w:r>
+              <w:t>site,</w:t>
+            </w:r>
+            <w:proofErr w:type="gramEnd"/>
+            <w:r>
+              <w:t xml:space="preserve"> it goes from 0 when no disturbance was detected to 4 when disturbance </w:t>
             </w:r>
             <w:r>
               <w:t>was severe</w:t>
@@ -4291,7 +4316,15 @@
           </w:tcPr>
           <w:p>
             <w:r>
-              <w:t>Forest disturbance related to cattle grazing, aggregated and averaged by site, it goes from 0 when no disturbance was detected to 4 when disturbance was severe</w:t>
+              <w:t xml:space="preserve">Forest disturbance related to cattle grazing, aggregated and averaged by </w:t>
+            </w:r>
+            <w:proofErr w:type="gramStart"/>
+            <w:r>
+              <w:t>site,</w:t>
+            </w:r>
+            <w:proofErr w:type="gramEnd"/>
+            <w:r>
+              <w:t xml:space="preserve"> it goes from 0 when no disturbance was detected to 4 when disturbance was severe</w:t>
             </w:r>
           </w:p>
         </w:tc>
@@ -5137,7 +5170,15 @@
               <w:jc w:val="both"/>
             </w:pPr>
             <w:r>
-              <w:t xml:space="preserve"> [0.0754]*[DBH^2.513]</w:t>
+              <w:t xml:space="preserve"> [</w:t>
+            </w:r>
+            <w:proofErr w:type="gramStart"/>
+            <w:r>
+              <w:t>0.0754]*</w:t>
+            </w:r>
+            <w:proofErr w:type="gramEnd"/>
+            <w:r>
+              <w:t>[DBH^2.513]</w:t>
             </w:r>
           </w:p>
         </w:tc>
@@ -5197,7 +5238,15 @@
               <w:jc w:val="both"/>
             </w:pPr>
             <w:r>
-              <w:t xml:space="preserve"> [Exp[-3.363]*[DBH^2.2714]*[TH^0.4984]</w:t>
+              <w:t xml:space="preserve"> [Exp[-3.</w:t>
+            </w:r>
+            <w:proofErr w:type="gramStart"/>
+            <w:r>
+              <w:t>363]*</w:t>
+            </w:r>
+            <w:proofErr w:type="gramEnd"/>
+            <w:r>
+              <w:t>[DBH^2.2714]*[TH^0.4984]</w:t>
             </w:r>
           </w:p>
         </w:tc>
@@ -5247,7 +5296,15 @@
               <w:jc w:val="both"/>
             </w:pPr>
             <w:r>
-              <w:t xml:space="preserve"> [Exp[-2.14]*[DBH^2.23]]</w:t>
+              <w:t xml:space="preserve"> [Exp[-2.</w:t>
+            </w:r>
+            <w:proofErr w:type="gramStart"/>
+            <w:r>
+              <w:t>14]*</w:t>
+            </w:r>
+            <w:proofErr w:type="gramEnd"/>
+            <w:r>
+              <w:t>[DBH^2.23]]</w:t>
             </w:r>
           </w:p>
         </w:tc>
@@ -5302,7 +5359,15 @@
               <w:jc w:val="both"/>
             </w:pPr>
             <w:r>
-              <w:t xml:space="preserve"> [0.0195]*[DBH^2.7519]</w:t>
+              <w:t xml:space="preserve"> [</w:t>
+            </w:r>
+            <w:proofErr w:type="gramStart"/>
+            <w:r>
+              <w:t>0.0195]*</w:t>
+            </w:r>
+            <w:proofErr w:type="gramEnd"/>
+            <w:r>
+              <w:t>[DBH^2.7519]</w:t>
             </w:r>
           </w:p>
         </w:tc>
@@ -5362,7 +5427,15 @@
               <w:jc w:val="both"/>
             </w:pPr>
             <w:r>
-              <w:t xml:space="preserve"> [0.479403]*[DBH^2.0884]</w:t>
+              <w:t xml:space="preserve"> [</w:t>
+            </w:r>
+            <w:proofErr w:type="gramStart"/>
+            <w:r>
+              <w:t>0.479403]*</w:t>
+            </w:r>
+            <w:proofErr w:type="gramEnd"/>
+            <w:r>
+              <w:t>[DBH^2.0884]</w:t>
             </w:r>
           </w:p>
         </w:tc>
@@ -5417,7 +5490,15 @@
               <w:jc w:val="both"/>
             </w:pPr>
             <w:r>
-              <w:t xml:space="preserve"> [[0.000022]*[D^1.9]*[H]] +  [[-0.56 + 0.02[D^2] + 0.04[H]]/10^3]</w:t>
+              <w:t xml:space="preserve"> [[</w:t>
+            </w:r>
+            <w:proofErr w:type="gramStart"/>
+            <w:r>
+              <w:t>0.000022]*</w:t>
+            </w:r>
+            <w:proofErr w:type="gramEnd"/>
+            <w:r>
+              <w:t>[D^1.9]*[H]] +  [[-0.56 + 0.02[D^2] + 0.04[H]]/10^3]</w:t>
             </w:r>
           </w:p>
         </w:tc>
@@ -5467,7 +5548,15 @@
               <w:jc w:val="both"/>
             </w:pPr>
             <w:r>
-              <w:t xml:space="preserve"> [-6.64]+[0.279*BA]+[0.000514*BA^2]</w:t>
+              <w:t xml:space="preserve"> [-6.</w:t>
+            </w:r>
+            <w:proofErr w:type="gramStart"/>
+            <w:r>
+              <w:t>64]+</w:t>
+            </w:r>
+            <w:proofErr w:type="gramEnd"/>
+            <w:r>
+              <w:t>[0.279*BA]+[0.000514*BA^2]</w:t>
             </w:r>
           </w:p>
         </w:tc>
@@ -5522,7 +5611,15 @@
               <w:jc w:val="both"/>
             </w:pPr>
             <w:r>
-              <w:t xml:space="preserve"> [Exp[-1.90]*[DBH^2.15]]</w:t>
+              <w:t xml:space="preserve"> [Exp[-1.</w:t>
+            </w:r>
+            <w:proofErr w:type="gramStart"/>
+            <w:r>
+              <w:t>90]*</w:t>
+            </w:r>
+            <w:proofErr w:type="gramEnd"/>
+            <w:r>
+              <w:t>[DBH^2.15]]</w:t>
             </w:r>
           </w:p>
         </w:tc>
@@ -5577,7 +5674,15 @@
               <w:jc w:val="both"/>
             </w:pPr>
             <w:r>
-              <w:t xml:space="preserve"> [Exp[-1.90]*[DBH^2.15]]</w:t>
+              <w:t xml:space="preserve"> [Exp[-1.</w:t>
+            </w:r>
+            <w:proofErr w:type="gramStart"/>
+            <w:r>
+              <w:t>90]*</w:t>
+            </w:r>
+            <w:proofErr w:type="gramEnd"/>
+            <w:r>
+              <w:t>[DBH^2.15]]</w:t>
             </w:r>
           </w:p>
         </w:tc>
@@ -5632,7 +5737,15 @@
               <w:jc w:val="both"/>
             </w:pPr>
             <w:r>
-              <w:t xml:space="preserve"> [0.4632]*[DBH^1.8168]</w:t>
+              <w:t xml:space="preserve"> [</w:t>
+            </w:r>
+            <w:proofErr w:type="gramStart"/>
+            <w:r>
+              <w:t>0.4632]*</w:t>
+            </w:r>
+            <w:proofErr w:type="gramEnd"/>
+            <w:r>
+              <w:t>[DBH^1.8168]</w:t>
             </w:r>
           </w:p>
         </w:tc>
@@ -5687,7 +5800,15 @@
               <w:jc w:val="both"/>
             </w:pPr>
             <w:r>
-              <w:t xml:space="preserve"> [0.067833]*[DBH^2.50972]</w:t>
+              <w:t xml:space="preserve"> [</w:t>
+            </w:r>
+            <w:proofErr w:type="gramStart"/>
+            <w:r>
+              <w:t>0.067833]*</w:t>
+            </w:r>
+            <w:proofErr w:type="gramEnd"/>
+            <w:r>
+              <w:t>[DBH^2.50972]</w:t>
             </w:r>
           </w:p>
         </w:tc>
@@ -5742,7 +5863,15 @@
               <w:jc w:val="both"/>
             </w:pPr>
             <w:r>
-              <w:t xml:space="preserve"> [10^-0.755]*[DBH^2.072]</w:t>
+              <w:t xml:space="preserve"> [10^-0.</w:t>
+            </w:r>
+            <w:proofErr w:type="gramStart"/>
+            <w:r>
+              <w:t>755]*</w:t>
+            </w:r>
+            <w:proofErr w:type="gramEnd"/>
+            <w:r>
+              <w:t>[DBH^2.072]</w:t>
             </w:r>
           </w:p>
         </w:tc>
@@ -5797,7 +5926,15 @@
               <w:jc w:val="both"/>
             </w:pPr>
             <w:r>
-              <w:t xml:space="preserve"> [0.5266]*[DBH^1.7712]</w:t>
+              <w:t xml:space="preserve"> [</w:t>
+            </w:r>
+            <w:proofErr w:type="gramStart"/>
+            <w:r>
+              <w:t>0.5266]*</w:t>
+            </w:r>
+            <w:proofErr w:type="gramEnd"/>
+            <w:r>
+              <w:t>[DBH^1.7712]</w:t>
             </w:r>
           </w:p>
         </w:tc>
@@ -5857,7 +5994,15 @@
               <w:jc w:val="both"/>
             </w:pPr>
             <w:r>
-              <w:t xml:space="preserve"> [0.037241]*[DBH^2.99585]</w:t>
+              <w:t xml:space="preserve"> [</w:t>
+            </w:r>
+            <w:proofErr w:type="gramStart"/>
+            <w:r>
+              <w:t>0.037241]*</w:t>
+            </w:r>
+            <w:proofErr w:type="gramEnd"/>
+            <w:r>
+              <w:t>[DBH^2.99585]</w:t>
             </w:r>
           </w:p>
         </w:tc>
@@ -5907,7 +6052,15 @@
               <w:jc w:val="both"/>
             </w:pPr>
             <w:r>
-              <w:t xml:space="preserve"> [0.4600]+[[0.0370]*[DBH^2]*TH]</w:t>
+              <w:t xml:space="preserve"> [</w:t>
+            </w:r>
+            <w:proofErr w:type="gramStart"/>
+            <w:r>
+              <w:t>0.4600]+</w:t>
+            </w:r>
+            <w:proofErr w:type="gramEnd"/>
+            <w:r>
+              <w:t>[[0.0370]*[DBH^2]*TH]</w:t>
             </w:r>
           </w:p>
         </w:tc>
@@ -5962,7 +6115,15 @@
               <w:jc w:val="both"/>
             </w:pPr>
             <w:r>
-              <w:t xml:space="preserve"> [362.129]*[[3.1416]*[[[[DBH^2]/4]]^1.100]]</w:t>
+              <w:t xml:space="preserve"> [</w:t>
+            </w:r>
+            <w:proofErr w:type="gramStart"/>
+            <w:r>
+              <w:t>362.129]*</w:t>
+            </w:r>
+            <w:proofErr w:type="gramEnd"/>
+            <w:r>
+              <w:t>[[3.1416]*[[[[DBH^2]/4]]^1.100]]</w:t>
             </w:r>
           </w:p>
         </w:tc>
@@ -6022,7 +6183,15 @@
               <w:jc w:val="both"/>
             </w:pPr>
             <w:r>
-              <w:t xml:space="preserve"> [[Exp[4.9375]] * [[DBH^2]^1.0583]] * [1.14]/ 1000000</w:t>
+              <w:t xml:space="preserve"> [[</w:t>
+            </w:r>
+            <w:proofErr w:type="gramStart"/>
+            <w:r>
+              <w:t>Exp[</w:t>
+            </w:r>
+            <w:proofErr w:type="gramEnd"/>
+            <w:r>
+              <w:t>4.9375]] * [[DBH^2]^1.0583]] * [1.14]/ 1000000</w:t>
             </w:r>
           </w:p>
         </w:tc>
@@ -6072,7 +6241,15 @@
               <w:jc w:val="both"/>
             </w:pPr>
             <w:r>
-              <w:t xml:space="preserve"> [Exp[-1.76]*[DBH^2.26]]</w:t>
+              <w:t xml:space="preserve"> [Exp[-1.</w:t>
+            </w:r>
+            <w:proofErr w:type="gramStart"/>
+            <w:r>
+              <w:t>76]*</w:t>
+            </w:r>
+            <w:proofErr w:type="gramEnd"/>
+            <w:r>
+              <w:t>[DBH^2.26]]</w:t>
             </w:r>
           </w:p>
         </w:tc>
@@ -6122,7 +6299,15 @@
               <w:jc w:val="both"/>
             </w:pPr>
             <w:r>
-              <w:t xml:space="preserve"> [Exp[-1.76]*[DBH^2.26]]</w:t>
+              <w:t xml:space="preserve"> [Exp[-1.</w:t>
+            </w:r>
+            <w:proofErr w:type="gramStart"/>
+            <w:r>
+              <w:t>76]*</w:t>
+            </w:r>
+            <w:proofErr w:type="gramEnd"/>
+            <w:r>
+              <w:t>[DBH^2.26]]</w:t>
             </w:r>
           </w:p>
         </w:tc>
@@ -6172,7 +6357,15 @@
               <w:jc w:val="both"/>
             </w:pPr>
             <w:r>
-              <w:t xml:space="preserve"> [Exp[-3.363]*[DBH^2.4809]*[TH^0.4984]</w:t>
+              <w:t xml:space="preserve"> [Exp[-3.</w:t>
+            </w:r>
+            <w:proofErr w:type="gramStart"/>
+            <w:r>
+              <w:t>363]*</w:t>
+            </w:r>
+            <w:proofErr w:type="gramEnd"/>
+            <w:r>
+              <w:t>[DBH^2.4809]*[TH^0.4984]</w:t>
             </w:r>
           </w:p>
         </w:tc>
@@ -6227,7 +6420,15 @@
               <w:jc w:val="both"/>
             </w:pPr>
             <w:r>
-              <w:t xml:space="preserve"> [10^-1.417]*[DBH^2.755]</w:t>
+              <w:t xml:space="preserve"> [10^-1.</w:t>
+            </w:r>
+            <w:proofErr w:type="gramStart"/>
+            <w:r>
+              <w:t>417]*</w:t>
+            </w:r>
+            <w:proofErr w:type="gramEnd"/>
+            <w:r>
+              <w:t>[DBH^2.755]</w:t>
             </w:r>
           </w:p>
         </w:tc>
@@ -6282,7 +6483,15 @@
               <w:jc w:val="both"/>
             </w:pPr>
             <w:r>
-              <w:t xml:space="preserve"> [0.209142]*[DBH^1.698]</w:t>
+              <w:t xml:space="preserve"> [</w:t>
+            </w:r>
+            <w:proofErr w:type="gramStart"/>
+            <w:r>
+              <w:t>0.209142]*</w:t>
+            </w:r>
+            <w:proofErr w:type="gramEnd"/>
+            <w:r>
+              <w:t>[DBH^1.698]</w:t>
             </w:r>
           </w:p>
         </w:tc>
@@ -6332,7 +6541,15 @@
               <w:jc w:val="both"/>
             </w:pPr>
             <w:r>
-              <w:t xml:space="preserve"> [Exp[-2.22]*[DBH^2.45]]</w:t>
+              <w:t xml:space="preserve"> [Exp[-2.</w:t>
+            </w:r>
+            <w:proofErr w:type="gramStart"/>
+            <w:r>
+              <w:t>22]*</w:t>
+            </w:r>
+            <w:proofErr w:type="gramEnd"/>
+            <w:r>
+              <w:t>[DBH^2.45]]</w:t>
             </w:r>
           </w:p>
         </w:tc>
@@ -6382,7 +6599,15 @@
               <w:jc w:val="both"/>
             </w:pPr>
             <w:r>
-              <w:t xml:space="preserve"> [0.180272]*[DBH^2.27177]</w:t>
+              <w:t xml:space="preserve"> [</w:t>
+            </w:r>
+            <w:proofErr w:type="gramStart"/>
+            <w:r>
+              <w:t>0.180272]*</w:t>
+            </w:r>
+            <w:proofErr w:type="gramEnd"/>
+            <w:r>
+              <w:t>[DBH^2.27177]</w:t>
             </w:r>
           </w:p>
         </w:tc>
@@ -6442,7 +6667,15 @@
               <w:jc w:val="both"/>
             </w:pPr>
             <w:r>
-              <w:t xml:space="preserve"> [[Exp[4.9375]]*[[DBH^2]^1.0583]]*[1.14]/1000000</w:t>
+              <w:t xml:space="preserve"> [[</w:t>
+            </w:r>
+            <w:proofErr w:type="gramStart"/>
+            <w:r>
+              <w:t>Exp[</w:t>
+            </w:r>
+            <w:proofErr w:type="gramEnd"/>
+            <w:r>
+              <w:t>4.9375]]*[[DBH^2]^1.0583]]*[1.14]/1000000</w:t>
             </w:r>
           </w:p>
         </w:tc>
@@ -6492,7 +6725,15 @@
               <w:jc w:val="both"/>
             </w:pPr>
             <w:r>
-              <w:t xml:space="preserve"> [0.058]*[[[DBH^2]*TH]^0.919]</w:t>
+              <w:t xml:space="preserve"> [</w:t>
+            </w:r>
+            <w:proofErr w:type="gramStart"/>
+            <w:r>
+              <w:t>0.058]*</w:t>
+            </w:r>
+            <w:proofErr w:type="gramEnd"/>
+            <w:r>
+              <w:t>[[[DBH^2]*TH]^0.919]</w:t>
             </w:r>
           </w:p>
         </w:tc>
@@ -6542,7 +6783,15 @@
               <w:jc w:val="both"/>
             </w:pPr>
             <w:r>
-              <w:t xml:space="preserve"> [0.058]*[[[DBH^2]*TH]^0.919]</w:t>
+              <w:t xml:space="preserve"> [</w:t>
+            </w:r>
+            <w:proofErr w:type="gramStart"/>
+            <w:r>
+              <w:t>0.058]*</w:t>
+            </w:r>
+            <w:proofErr w:type="gramEnd"/>
+            <w:r>
+              <w:t>[[[DBH^2]*TH]^0.919]</w:t>
             </w:r>
           </w:p>
         </w:tc>
@@ -6597,7 +6846,15 @@
               <w:jc w:val="both"/>
             </w:pPr>
             <w:r>
-              <w:t xml:space="preserve"> [0.182]*[DBH^1.936]</w:t>
+              <w:t xml:space="preserve"> [</w:t>
+            </w:r>
+            <w:proofErr w:type="gramStart"/>
+            <w:r>
+              <w:t>0.182]*</w:t>
+            </w:r>
+            <w:proofErr w:type="gramEnd"/>
+            <w:r>
+              <w:t>[DBH^1.936]</w:t>
             </w:r>
           </w:p>
         </w:tc>
@@ -6652,7 +6909,15 @@
               <w:jc w:val="both"/>
             </w:pPr>
             <w:r>
-              <w:t xml:space="preserve"> [0.1354]*[DBH^2.3033]</w:t>
+              <w:t xml:space="preserve"> [</w:t>
+            </w:r>
+            <w:proofErr w:type="gramStart"/>
+            <w:r>
+              <w:t>0.1354]*</w:t>
+            </w:r>
+            <w:proofErr w:type="gramEnd"/>
+            <w:r>
+              <w:t>[DBH^2.3033]</w:t>
             </w:r>
           </w:p>
         </w:tc>
@@ -6712,7 +6977,15 @@
               <w:jc w:val="both"/>
             </w:pPr>
             <w:r>
-              <w:t xml:space="preserve"> [[Exp^-3.549]*[DBH^2.787]]]</w:t>
+              <w:t xml:space="preserve"> [[Exp^-3.</w:t>
+            </w:r>
+            <w:proofErr w:type="gramStart"/>
+            <w:r>
+              <w:t>549]*</w:t>
+            </w:r>
+            <w:proofErr w:type="gramEnd"/>
+            <w:r>
+              <w:t>[DBH^2.787]]]</w:t>
             </w:r>
           </w:p>
         </w:tc>
@@ -6772,7 +7045,15 @@
               <w:jc w:val="both"/>
             </w:pPr>
             <w:r>
-              <w:t xml:space="preserve"> [0.058]*[[[DBH^2]*TH]^0.919]</w:t>
+              <w:t xml:space="preserve"> [</w:t>
+            </w:r>
+            <w:proofErr w:type="gramStart"/>
+            <w:r>
+              <w:t>0.058]*</w:t>
+            </w:r>
+            <w:proofErr w:type="gramEnd"/>
+            <w:r>
+              <w:t>[[[DBH^2]*TH]^0.919]</w:t>
             </w:r>
           </w:p>
         </w:tc>
@@ -6827,7 +7108,15 @@
               <w:jc w:val="both"/>
             </w:pPr>
             <w:r>
-              <w:t xml:space="preserve"> [0.0514]*[DBH^2.5222]</w:t>
+              <w:t xml:space="preserve"> [</w:t>
+            </w:r>
+            <w:proofErr w:type="gramStart"/>
+            <w:r>
+              <w:t>0.0514]*</w:t>
+            </w:r>
+            <w:proofErr w:type="gramEnd"/>
+            <w:r>
+              <w:t>[DBH^2.5222]</w:t>
             </w:r>
           </w:p>
         </w:tc>
@@ -6882,7 +7171,15 @@
               <w:jc w:val="both"/>
             </w:pPr>
             <w:r>
-              <w:t xml:space="preserve"> [0.058]*[[[DBH^2]*TH]^0.919]</w:t>
+              <w:t xml:space="preserve"> [</w:t>
+            </w:r>
+            <w:proofErr w:type="gramStart"/>
+            <w:r>
+              <w:t>0.058]*</w:t>
+            </w:r>
+            <w:proofErr w:type="gramEnd"/>
+            <w:r>
+              <w:t>[[[DBH^2]*TH]^0.919]</w:t>
             </w:r>
           </w:p>
         </w:tc>
@@ -6932,7 +7229,15 @@
               <w:jc w:val="both"/>
             </w:pPr>
             <w:r>
-              <w:t xml:space="preserve"> [Exp[-2.76]*[DBH^2.37]]</w:t>
+              <w:t xml:space="preserve"> [Exp[-2.</w:t>
+            </w:r>
+            <w:proofErr w:type="gramStart"/>
+            <w:r>
+              <w:t>76]*</w:t>
+            </w:r>
+            <w:proofErr w:type="gramEnd"/>
+            <w:r>
+              <w:t>[DBH^2.37]]</w:t>
             </w:r>
           </w:p>
         </w:tc>
@@ -6982,7 +7287,15 @@
               <w:jc w:val="both"/>
             </w:pPr>
             <w:r>
-              <w:t xml:space="preserve"> [0.246689]*[DBH^2.24992]</w:t>
+              <w:t xml:space="preserve"> [</w:t>
+            </w:r>
+            <w:proofErr w:type="gramStart"/>
+            <w:r>
+              <w:t>0.246689]*</w:t>
+            </w:r>
+            <w:proofErr w:type="gramEnd"/>
+            <w:r>
+              <w:t>[DBH^2.24992]</w:t>
             </w:r>
           </w:p>
         </w:tc>
@@ -7032,7 +7345,15 @@
               <w:jc w:val="both"/>
             </w:pPr>
             <w:r>
-              <w:t xml:space="preserve"> [0.1269]*[DBH^2.5169]</w:t>
+              <w:t xml:space="preserve"> [</w:t>
+            </w:r>
+            <w:proofErr w:type="gramStart"/>
+            <w:r>
+              <w:t>0.1269]*</w:t>
+            </w:r>
+            <w:proofErr w:type="gramEnd"/>
+            <w:r>
+              <w:t>[DBH^2.5169]</w:t>
             </w:r>
           </w:p>
         </w:tc>
@@ -7087,7 +7408,15 @@
               <w:jc w:val="both"/>
             </w:pPr>
             <w:r>
-              <w:t xml:space="preserve"> [[Exp[-4.775313]*[DBH^1.798292]*[TH^1.570775]]+[[Exp[-3.547008]*[DBH^2.593972]]+[[Exp[-4.752007]*DBH^2]]</w:t>
+              <w:t xml:space="preserve"> [[Exp[-4.</w:t>
+            </w:r>
+            <w:proofErr w:type="gramStart"/>
+            <w:r>
+              <w:t>775313]*</w:t>
+            </w:r>
+            <w:proofErr w:type="gramEnd"/>
+            <w:r>
+              <w:t>[DBH^1.798292]*[TH^1.570775]]+[[Exp[-3.547008]*[DBH^2.593972]]+[[Exp[-4.752007]*DBH^2]]</w:t>
             </w:r>
           </w:p>
         </w:tc>
@@ -7142,7 +7471,15 @@
               <w:jc w:val="both"/>
             </w:pPr>
             <w:r>
-              <w:t xml:space="preserve"> [0.283]*[[[DBH^2]*TH]^0.807]</w:t>
+              <w:t xml:space="preserve"> [</w:t>
+            </w:r>
+            <w:proofErr w:type="gramStart"/>
+            <w:r>
+              <w:t>0.283]*</w:t>
+            </w:r>
+            <w:proofErr w:type="gramEnd"/>
+            <w:r>
+              <w:t>[[[DBH^2]*TH]^0.807]</w:t>
             </w:r>
           </w:p>
         </w:tc>
@@ -7197,7 +7534,15 @@
               <w:jc w:val="both"/>
             </w:pPr>
             <w:r>
-              <w:t xml:space="preserve"> [0.283]*[[[DBH^2]*TH]^0.807]</w:t>
+              <w:t xml:space="preserve"> [</w:t>
+            </w:r>
+            <w:proofErr w:type="gramStart"/>
+            <w:r>
+              <w:t>0.283]*</w:t>
+            </w:r>
+            <w:proofErr w:type="gramEnd"/>
+            <w:r>
+              <w:t>[[[DBH^2]*TH]^0.807]</w:t>
             </w:r>
           </w:p>
         </w:tc>
@@ -7252,7 +7597,15 @@
               <w:jc w:val="both"/>
             </w:pPr>
             <w:r>
-              <w:t xml:space="preserve"> [[exp[-3.53684]*[DBH^2.043763]*[TH^0.759522]]+[[Exp[-5.803952]*[DBH^2*TH]^1.224292]]+[[Exp[-6.181035]*[DBH^2.488617]]</w:t>
+              <w:t xml:space="preserve"> [[exp[-3.</w:t>
+            </w:r>
+            <w:proofErr w:type="gramStart"/>
+            <w:r>
+              <w:t>53684]*</w:t>
+            </w:r>
+            <w:proofErr w:type="gramEnd"/>
+            <w:r>
+              <w:t>[DBH^2.043763]*[TH^0.759522]]+[[Exp[-5.803952]*[DBH^2*TH]^1.224292]]+[[Exp[-6.181035]*[DBH^2.488617]]</w:t>
             </w:r>
           </w:p>
         </w:tc>
@@ -7307,7 +7660,15 @@
               <w:jc w:val="both"/>
             </w:pPr>
             <w:r>
-              <w:t xml:space="preserve"> [Exp[-2.27]*[DBH^2.39]]</w:t>
+              <w:t xml:space="preserve"> [Exp[-2.</w:t>
+            </w:r>
+            <w:proofErr w:type="gramStart"/>
+            <w:r>
+              <w:t>27]*</w:t>
+            </w:r>
+            <w:proofErr w:type="gramEnd"/>
+            <w:r>
+              <w:t>[DBH^2.39]]</w:t>
             </w:r>
           </w:p>
         </w:tc>
@@ -7357,7 +7718,15 @@
               <w:jc w:val="both"/>
             </w:pPr>
             <w:r>
-              <w:t xml:space="preserve"> [0.283]*[[[DBH^2]*TH]^0.807]</w:t>
+              <w:t xml:space="preserve"> [</w:t>
+            </w:r>
+            <w:proofErr w:type="gramStart"/>
+            <w:r>
+              <w:t>0.283]*</w:t>
+            </w:r>
+            <w:proofErr w:type="gramEnd"/>
+            <w:r>
+              <w:t>[[[DBH^2]*TH]^0.807]</w:t>
             </w:r>
           </w:p>
         </w:tc>
@@ -7407,7 +7776,15 @@
               <w:jc w:val="both"/>
             </w:pPr>
             <w:r>
-              <w:t xml:space="preserve"> [-2.305 + 2.351 * ln[DBH]] * 1.033</w:t>
+              <w:t xml:space="preserve"> [-2.305 + 2.351 * </w:t>
+            </w:r>
+            <w:proofErr w:type="gramStart"/>
+            <w:r>
+              <w:t>ln[</w:t>
+            </w:r>
+            <w:proofErr w:type="gramEnd"/>
+            <w:r>
+              <w:t>DBH]] * 1.033</w:t>
             </w:r>
           </w:p>
         </w:tc>
@@ -7475,7 +7852,15 @@
               <w:jc w:val="both"/>
             </w:pPr>
             <w:r>
-              <w:t xml:space="preserve"> [0.130169]*[DBH^2.34924]</w:t>
+              <w:t xml:space="preserve"> [</w:t>
+            </w:r>
+            <w:proofErr w:type="gramStart"/>
+            <w:r>
+              <w:t>0.130169]*</w:t>
+            </w:r>
+            <w:proofErr w:type="gramEnd"/>
+            <w:r>
+              <w:t>[DBH^2.34924]</w:t>
             </w:r>
           </w:p>
         </w:tc>
@@ -7530,7 +7915,15 @@
               <w:jc w:val="both"/>
             </w:pPr>
             <w:r>
-              <w:t xml:space="preserve"> [0.449]*[DBH^2]-33.565</w:t>
+              <w:t xml:space="preserve"> [</w:t>
+            </w:r>
+            <w:proofErr w:type="gramStart"/>
+            <w:r>
+              <w:t>0.449]*</w:t>
+            </w:r>
+            <w:proofErr w:type="gramEnd"/>
+            <w:r>
+              <w:t>[DBH^2]-33.565</w:t>
             </w:r>
           </w:p>
         </w:tc>
@@ -7586,7 +7979,15 @@
               <w:jc w:val="both"/>
             </w:pPr>
             <w:r>
-              <w:t xml:space="preserve"> [0.00166]*[DBH^3.6586]</w:t>
+              <w:t xml:space="preserve"> [</w:t>
+            </w:r>
+            <w:proofErr w:type="gramStart"/>
+            <w:r>
+              <w:t>0.00166]*</w:t>
+            </w:r>
+            <w:proofErr w:type="gramEnd"/>
+            <w:r>
+              <w:t>[DBH^3.6586]</w:t>
             </w:r>
           </w:p>
         </w:tc>
@@ -7631,7 +8032,15 @@
               <w:jc w:val="both"/>
             </w:pPr>
             <w:r>
-              <w:t>0.0673 * (WD * H * D^2)^0.976</w:t>
+              <w:t>0.0673 * (WD * H * D^</w:t>
+            </w:r>
+            <w:proofErr w:type="gramStart"/>
+            <w:r>
+              <w:t>2)^</w:t>
+            </w:r>
+            <w:proofErr w:type="gramEnd"/>
+            <w:r>
+              <w:t>0.976</w:t>
             </w:r>
           </w:p>
         </w:tc>
@@ -7659,7 +8068,13 @@
     <w:p/>
     <w:p>
       <w:r>
-        <w:t>Table 3. Structural attributes, tree AGB and tree diversity in FI sites</w:t>
+        <w:t xml:space="preserve">Table 3. Structural attributes, tree AGB and tree </w:t>
+      </w:r>
+      <w:r>
+        <w:t xml:space="preserve">richness and </w:t>
+      </w:r>
+      <w:r>
+        <w:t>diversity in FI sites</w:t>
       </w:r>
       <w:r>
         <w:t xml:space="preserve"> with at least three sampled plots (n = 67)</w:t>
@@ -8211,6 +8626,9 @@
             <w:r>
               <w:t>7</w:t>
             </w:r>
+            <w:r>
+              <w:t>.86</w:t>
+            </w:r>
           </w:p>
         </w:tc>
       </w:tr>
@@ -8233,6 +8651,15 @@
             <w:r>
               <w:t>0</w:t>
             </w:r>
+            <w:r>
+              <w:rPr>
+                <w:rFonts w:ascii="French Script MT" w:hAnsi="French Script MT"/>
+              </w:rPr>
+              <w:t>±</w:t>
+            </w:r>
+            <w:r>
+              <w:t>0</w:t>
+            </w:r>
           </w:p>
         </w:tc>
         <w:tc>
@@ -8243,6 +8670,15 @@
             <w:r>
               <w:t>0.79</w:t>
             </w:r>
+            <w:r>
+              <w:rPr>
+                <w:rFonts w:ascii="French Script MT" w:hAnsi="French Script MT"/>
+              </w:rPr>
+              <w:t>±</w:t>
+            </w:r>
+            <w:r>
+              <w:t>0.04</w:t>
+            </w:r>
           </w:p>
         </w:tc>
         <w:tc>
@@ -8275,6 +8711,15 @@
             <w:r>
               <w:t>0</w:t>
             </w:r>
+            <w:r>
+              <w:rPr>
+                <w:rFonts w:ascii="French Script MT" w:hAnsi="French Script MT"/>
+              </w:rPr>
+              <w:t>±</w:t>
+            </w:r>
+            <w:r>
+              <w:t>0</w:t>
+            </w:r>
           </w:p>
         </w:tc>
         <w:tc>
@@ -8284,6 +8729,15 @@
           <w:p>
             <w:r>
               <w:t>1.83</w:t>
+            </w:r>
+            <w:r>
+              <w:rPr>
+                <w:rFonts w:ascii="French Script MT" w:hAnsi="French Script MT"/>
+              </w:rPr>
+              <w:t>±</w:t>
+            </w:r>
+            <w:r>
+              <w:t>0.19</w:t>
             </w:r>
           </w:p>
         </w:tc>
@@ -8602,7 +9056,15 @@
               <w:t>density,</w:t>
             </w:r>
             <w:r>
-              <w:t xml:space="preserve"> but trees are not very big, and group 3 (green points) where plots have big trees. </w:t>
+              <w:t xml:space="preserve"> but trees are not very big, and group 3 (green points) where plots have </w:t>
+            </w:r>
+            <w:proofErr w:type="gramStart"/>
+            <w:r>
+              <w:t>big trees</w:t>
+            </w:r>
+            <w:proofErr w:type="gramEnd"/>
+            <w:r>
+              <w:t xml:space="preserve">. </w:t>
             </w:r>
           </w:p>
         </w:tc>
@@ -8675,7 +9137,23 @@
           <w:rFonts w:cstheme="minorHAnsi"/>
           <w:bCs/>
         </w:rPr>
-        <w:t>)/(B</w:t>
+        <w:t>)</w:t>
+      </w:r>
+      <w:proofErr w:type="gramStart"/>
+      <w:r>
+        <w:rPr>
+          <w:rFonts w:cstheme="minorHAnsi"/>
+          <w:bCs/>
+        </w:rPr>
+        <w:t>/(</w:t>
+      </w:r>
+      <w:proofErr w:type="gramEnd"/>
+      <w:r>
+        <w:rPr>
+          <w:rFonts w:cstheme="minorHAnsi"/>
+          <w:bCs/>
+        </w:rPr>
+        <w:t>B</w:t>
       </w:r>
       <w:r>
         <w:rPr>
@@ -8759,7 +9237,15 @@
       </w:r>
       <w:proofErr w:type="spellEnd"/>
       <w:r>
-        <w:t xml:space="preserve"> algorithm and computed NDVI in GEE (Zhu et al., 2015). We imported NDVI time series to R and conducted satellite intercalibration comparing monthly NDVI averages between Landsat-5 TM and Landsat-7 ETM+ in months where both satellites acquired data (Landsat 5 and 7 overlap #YEARS; SUP MAT). We detected forest clearing events over time using the algorithm Breaks For Additive Seasonal Trend (BFAST) implemented in the R package </w:t>
+        <w:t xml:space="preserve"> algorithm and computed NDVI in GEE (Zhu et al., 2015). We imported NDVI time series to R and conducted satellite intercalibration comparing monthly NDVI averages between Landsat-5 TM and Landsat-7 ETM+ in months where both satellites acquired data (Landsat 5 and 7 overlap #YEARS; SUP MAT). We detected forest clearing events over time using the algorithm Breaks </w:t>
+      </w:r>
+      <w:proofErr w:type="gramStart"/>
+      <w:r>
+        <w:t>For</w:t>
+      </w:r>
+      <w:proofErr w:type="gramEnd"/>
+      <w:r>
+        <w:t xml:space="preserve"> Additive Seasonal Trend (BFAST) implemented in the R package </w:t>
       </w:r>
       <w:r>
         <w:rPr>
@@ -8793,7 +9279,15 @@
       </w:r>
       <w:proofErr w:type="spellEnd"/>
       <w:r>
-        <w:t xml:space="preserve"> and defined a magnitude threshold of XX. We defined this magnitude threshold by means of comparing high-resolution images (google earth pro/planet) from dates before and after BFAST break dates in XX30?XX time series. In this way, we verified X#X breakpoints as forest clearing events with an overall accuracy of XX%. Breaks with magnitudes &lt; XX were not identified as forest clearing events in high resolution images and thus were excluded from further analyses. </w:t>
+        <w:t xml:space="preserve"> and defined a magnitude threshold of XX. We defined this magnitude threshold by means of comparing high-resolution images (google earth pro/planet) from dates before and after BFAST break dates in XX</w:t>
+      </w:r>
+      <w:proofErr w:type="gramStart"/>
+      <w:r>
+        <w:t>30?XX</w:t>
+      </w:r>
+      <w:proofErr w:type="gramEnd"/>
+      <w:r>
+        <w:t xml:space="preserve"> time series. In this way, we verified X#X breakpoints as forest clearing events with an overall accuracy of XX%. Breaks with magnitudes &lt; XX were not identified as forest clearing events in high resolution images and thus were excluded from further analyses. </w:t>
       </w:r>
       <w:proofErr w:type="spellStart"/>
       <w:r>
@@ -8801,7 +9295,15 @@
       </w:r>
       <w:proofErr w:type="spellEnd"/>
       <w:r>
-        <w:t>: decide -and describe- what to do in plots that are mostly devoted to agriculture (the ones where there’s too much disturbance to detect breaks)X. Finally, we estimated the number of breakpoints and the number of years elapsed between FI field data collection and the most recent break detected. Because FI field data collection begun in 2009 and spans 5 years, all NDVI time series are between 16-21 years long and disturbances that occurred before 1993 were not detected.</w:t>
+        <w:t xml:space="preserve">: decide -and describe- what to do in plots that are mostly devoted to agriculture (the ones where there’s too much disturbance to detect </w:t>
+      </w:r>
+      <w:proofErr w:type="gramStart"/>
+      <w:r>
+        <w:t>breaks)X.</w:t>
+      </w:r>
+      <w:proofErr w:type="gramEnd"/>
+      <w:r>
+        <w:t xml:space="preserve"> Finally, we estimated the number of breakpoints and the number of years elapsed between FI field data collection and the most recent break detected. Because FI field data collection begun in 2009 and spans 5 years, all NDVI time series are between 16-21 years long and disturbances that occurred before 1993 were not detected.</w:t>
       </w:r>
     </w:p>
     <w:p/>

</xml_diff>

<commit_message>
tree size contribution to agb
</commit_message>
<xml_diff>
--- a/manuscript/ch1_manuscript.docx
+++ b/manuscript/ch1_manuscript.docx
@@ -834,12 +834,6 @@
       </w:r>
     </w:p>
     <w:p>
-      <w:pPr>
-        <w:rPr>
-          <w:i/>
-          <w:iCs/>
-        </w:rPr>
-      </w:pPr>
       <w:r>
         <w:t xml:space="preserve">AGB is defined as the dry mass of the aboveground component (i.e., excluding roots) of live or dead plants and it is expressed in mass per unit area. </w:t>
       </w:r>
@@ -1041,155 +1035,73 @@
     </w:p>
     <w:p>
       <w:pPr>
-        <w:pStyle w:val="Prrafodelista"/>
-        <w:numPr>
-          <w:ilvl w:val="0"/>
-          <w:numId w:val="1"/>
-        </w:numPr>
-        <w:rPr>
-          <w:b/>
-          <w:bCs/>
-        </w:rPr>
-      </w:pPr>
-      <w:r>
-        <w:rPr>
-          <w:b/>
-          <w:bCs/>
-        </w:rPr>
-        <w:t xml:space="preserve">Forest </w:t>
-      </w:r>
-      <w:r>
-        <w:rPr>
-          <w:b/>
-          <w:bCs/>
-        </w:rPr>
-        <w:t>Composition</w:t>
-      </w:r>
-      <w:r>
-        <w:rPr>
-          <w:b/>
-          <w:bCs/>
-        </w:rPr>
-        <w:t xml:space="preserve"> and Diversity </w:t>
-      </w:r>
-      <w:r>
-        <w:rPr>
-          <w:b/>
-          <w:bCs/>
-        </w:rPr>
-        <w:t>in FI plots</w:t>
-      </w:r>
-    </w:p>
-    <w:p>
-      <w:r>
-        <w:t xml:space="preserve">To analyze forest composition and diversity, we constructed a species abundance matrix with the package </w:t>
-      </w:r>
-      <w:r>
         <w:rPr>
           <w:i/>
           <w:iCs/>
         </w:rPr>
-        <w:t>vegan</w:t>
-      </w:r>
-      <w:r>
-        <w:t xml:space="preserve"> in R, where rows correspond to sites and columns to species. </w:t>
-      </w:r>
-      <w:r>
-        <w:t>W</w:t>
-      </w:r>
-      <w:r>
-        <w:t xml:space="preserve">e calculated species richness, Shannon </w:t>
-      </w:r>
-      <w:r>
-        <w:t xml:space="preserve">(H) </w:t>
-      </w:r>
-      <w:r>
-        <w:t xml:space="preserve">and Simpson </w:t>
-      </w:r>
-      <w:r>
-        <w:t xml:space="preserve">(D) </w:t>
-      </w:r>
-      <w:r>
-        <w:t>diversity indices</w:t>
-      </w:r>
-      <w:r>
-        <w:t xml:space="preserve"> by plot and site</w:t>
-      </w:r>
-      <w:r>
-        <w:t xml:space="preserve"> </w:t>
-      </w:r>
-      <w:r>
-        <w:t xml:space="preserve">using the function diversity in the package </w:t>
-      </w:r>
-      <w:r>
-        <w:rPr>
-          <w:i/>
-          <w:iCs/>
-        </w:rPr>
-        <w:t>vegan</w:t>
-      </w:r>
-      <w:r>
-        <w:t>. Species richness is the total number of species per site. Shannon and Simpson diversity indices are defined by the following equations, respectively:</w:t>
-      </w:r>
-    </w:p>
-    <w:p>
-      <w:r>
-        <w:t xml:space="preserve">H = -sum </w:t>
+      </w:pPr>
+      <w:r>
+        <w:tab/>
+        <w:t xml:space="preserve">To explore the contribution of </w:t>
+      </w:r>
+      <w:r>
+        <w:t>tree size to</w:t>
+      </w:r>
+      <w:r>
+        <w:t xml:space="preserve"> AGB, </w:t>
+      </w:r>
+      <w:r>
+        <w:t xml:space="preserve">we followed a similar approach as </w:t>
       </w:r>
       <w:proofErr w:type="spellStart"/>
       <w:r>
-        <w:t>p_i</w:t>
+        <w:t>Cuni</w:t>
       </w:r>
       <w:proofErr w:type="spellEnd"/>
       <w:r>
-        <w:t xml:space="preserve"> log(b) </w:t>
-      </w:r>
-      <w:proofErr w:type="spellStart"/>
-      <w:r>
-        <w:t>p_i</w:t>
-      </w:r>
-      <w:proofErr w:type="spellEnd"/>
-    </w:p>
-    <w:p>
-      <w:r>
-        <w:t xml:space="preserve">1-D, where </w:t>
-      </w:r>
-      <w:r>
-        <w:t>D = sum p_i^2</w:t>
-      </w:r>
-      <w:r>
-        <w:t xml:space="preserve"> </w:t>
-      </w:r>
-    </w:p>
-    <w:p>
-      <w:r>
-        <w:t>We compared species composition among sites using a hierarchical cluster analysis and a principal component analysis</w:t>
-      </w:r>
-      <w:r>
-        <w:t xml:space="preserve"> </w:t>
-      </w:r>
-      <w:r>
-        <w:t xml:space="preserve">using </w:t>
-      </w:r>
-      <w:r>
-        <w:t xml:space="preserve">only </w:t>
-      </w:r>
-      <w:r>
-        <w:t>sites where four plots were sampled and information on disturbance was complete (n=</w:t>
-      </w:r>
-      <w:r>
-        <w:t xml:space="preserve"> </w:t>
-      </w:r>
-      <w:r>
-        <w:t xml:space="preserve">40). Additionally, we computed rank-abundance curves with the R package </w:t>
-      </w:r>
-      <w:proofErr w:type="spellStart"/>
-      <w:r>
-        <w:t>geoveg</w:t>
-      </w:r>
-      <w:proofErr w:type="spellEnd"/>
-      <w:r>
-        <w:t>. Rank-abundance curves provide a visual display of relative species abundance and thus, are useful for comparing species richness and evenness across sites.</w:t>
+        <w:t>-Sanchez et al. (2021)</w:t>
+      </w:r>
+      <w:r>
+        <w:t xml:space="preserve"> and</w:t>
+      </w:r>
+      <w:r>
+        <w:t xml:space="preserve"> calculated the proportion of AGB per diameter class</w:t>
+      </w:r>
+      <w:r>
+        <w:t xml:space="preserve"> in each site</w:t>
+      </w:r>
+      <w:r>
+        <w:t xml:space="preserve">, using the following classes: </w:t>
+      </w:r>
+      <w:r>
+        <w:rPr>
+          <w:rFonts w:ascii="French Script MT" w:hAnsi="French Script MT"/>
+        </w:rPr>
+        <w:t>≤</w:t>
+      </w:r>
+      <w:r>
+        <w:t xml:space="preserve">10 cm, </w:t>
+      </w:r>
+      <w:r>
+        <w:t>10-20 cm, 20-30 cm,</w:t>
+      </w:r>
+      <w:r>
+        <w:t xml:space="preserve"> 30-40 cm,</w:t>
+      </w:r>
+      <w:r>
+        <w:t xml:space="preserve"> 40-50 cm, &gt;50 cm</w:t>
+      </w:r>
+      <w:r>
+        <w:t xml:space="preserve">. In addition, we computed the density of trees with a DBH &gt; </w:t>
+      </w:r>
+      <w:r>
+        <w:t>5</w:t>
+      </w:r>
+      <w:r>
+        <w:t>0 cm.</w:t>
+      </w:r>
+      <w:r>
+        <w:t xml:space="preserve"> Finally, we explored which species contribute the most to AGB.</w:t>
       </w:r>
     </w:p>
     <w:p>
@@ -1209,279 +1121,143 @@
           <w:b/>
           <w:bCs/>
         </w:rPr>
-        <w:t>Forest Disturbance and Forest Succession</w:t>
+        <w:t xml:space="preserve">Forest </w:t>
       </w:r>
       <w:r>
         <w:rPr>
           <w:b/>
           <w:bCs/>
         </w:rPr>
-        <w:t xml:space="preserve"> </w:t>
+        <w:t>Composition</w:t>
+      </w:r>
+      <w:r>
+        <w:rPr>
+          <w:b/>
+          <w:bCs/>
+        </w:rPr>
+        <w:t xml:space="preserve"> and Diversity </w:t>
+      </w:r>
+      <w:r>
+        <w:rPr>
+          <w:b/>
+          <w:bCs/>
+        </w:rPr>
+        <w:t>in FI plots</w:t>
       </w:r>
     </w:p>
     <w:p>
       <w:r>
-        <w:t>We assessed FI sites’ forest disturbance</w:t>
-      </w:r>
-      <w:r>
-        <w:t xml:space="preserve"> related to agricultural and grazing activities</w:t>
-      </w:r>
-      <w:r>
-        <w:t xml:space="preserve"> at the time of data collection using FI</w:t>
-      </w:r>
-      <w:r>
-        <w:t>’s</w:t>
+        <w:t>For analyzing</w:t>
+      </w:r>
+      <w:r>
+        <w:t xml:space="preserve"> forest composition and diversity, we constructed a species abundance matrix with the package </w:t>
+      </w:r>
+      <w:r>
+        <w:rPr>
+          <w:i/>
+          <w:iCs/>
+        </w:rPr>
+        <w:t>vegan</w:t>
+      </w:r>
+      <w:r>
+        <w:t xml:space="preserve"> in R, where rows correspond to sites and columns to species. </w:t>
+      </w:r>
+      <w:r>
+        <w:t>W</w:t>
+      </w:r>
+      <w:r>
+        <w:t xml:space="preserve">e calculated species richness, Shannon </w:t>
+      </w:r>
+      <w:r>
+        <w:t xml:space="preserve">(H) </w:t>
+      </w:r>
+      <w:r>
+        <w:t xml:space="preserve">and Simpson </w:t>
+      </w:r>
+      <w:r>
+        <w:t xml:space="preserve">(D) </w:t>
+      </w:r>
+      <w:r>
+        <w:t>diversity indices</w:t>
+      </w:r>
+      <w:r>
+        <w:t xml:space="preserve"> by plot and site</w:t>
       </w:r>
       <w:r>
         <w:t xml:space="preserve"> </w:t>
       </w:r>
       <w:r>
-        <w:t xml:space="preserve">disturbance </w:t>
-      </w:r>
-      <w:r>
-        <w:t>data</w:t>
-      </w:r>
-      <w:r>
-        <w:t xml:space="preserve"> set, </w:t>
-      </w:r>
-      <w:r>
-        <w:t>which contains</w:t>
-      </w:r>
-      <w:r>
-        <w:t xml:space="preserve"> information about the cause and severity of vegetation disturbance. The causes of disturbance are classified in 11 classes: fires, hurricanes, floods, roads, </w:t>
-      </w:r>
-      <w:r>
-        <w:t>logging</w:t>
-      </w:r>
-      <w:r>
-        <w:t xml:space="preserve">, land-use change, grazing, pests and diseases, electrical cables, mining, and urbanization. </w:t>
-      </w:r>
-      <w:r>
-        <w:t>The</w:t>
-      </w:r>
-      <w:r>
-        <w:t xml:space="preserve"> severity of disturbance is classified in a four category nominal scale: very low, w</w:t>
-      </w:r>
-      <w:r>
-        <w:t>hen even though the cause of impact is present, the quality and quantity of forest resources is not affected</w:t>
-      </w:r>
-      <w:r>
-        <w:t>; low, w</w:t>
-      </w:r>
-      <w:r>
-        <w:t xml:space="preserve">hen the negative effects caused to </w:t>
-      </w:r>
-      <w:r>
-        <w:t xml:space="preserve">forest </w:t>
-      </w:r>
-      <w:r>
-        <w:t xml:space="preserve">resources are not permanent, and these can be recovered without </w:t>
-      </w:r>
-      <w:r>
-        <w:t xml:space="preserve">human intervention; medium,  </w:t>
-      </w:r>
-      <w:r>
-        <w:t xml:space="preserve">when the damage to </w:t>
-      </w:r>
-      <w:r>
-        <w:t>forest resources</w:t>
-      </w:r>
-      <w:r>
-        <w:t xml:space="preserve"> is not permanent</w:t>
-      </w:r>
-      <w:r>
-        <w:t xml:space="preserve"> but</w:t>
-      </w:r>
-      <w:r>
-        <w:t xml:space="preserve"> human intervention is required to reverse the degradation process in addition to eliminating the causes</w:t>
-      </w:r>
-      <w:r>
-        <w:t>; and high severity, when vegetation</w:t>
-      </w:r>
-      <w:r>
-        <w:t xml:space="preserve"> requires the implementation of extensive restoration measures over a considerable period of time</w:t>
-      </w:r>
-      <w:r>
-        <w:t>. Both the cause and severity of disturbance where qualitatively assessed during field data collection (CONAFOR, 2018).</w:t>
-      </w:r>
-      <w:r>
-        <w:t xml:space="preserve"> W</w:t>
-      </w:r>
-      <w:r>
-        <w:t xml:space="preserve">e </w:t>
-      </w:r>
-      <w:r>
-        <w:t xml:space="preserve">identified and </w:t>
-      </w:r>
-      <w:r>
-        <w:t>extracted</w:t>
-      </w:r>
-      <w:r>
-        <w:t xml:space="preserve"> </w:t>
-      </w:r>
-      <w:r>
-        <w:t>data related to agricultural and cattle grazing activities</w:t>
-      </w:r>
-      <w:r>
-        <w:t xml:space="preserve"> from the disturbance data set</w:t>
-      </w:r>
-      <w:r>
-        <w:t xml:space="preserve">. </w:t>
-      </w:r>
-      <w:r>
-        <w:t>Agriculture and grazing activities</w:t>
-      </w:r>
-      <w:r>
-        <w:t xml:space="preserve"> were reported within the categories of land-use change, grazing, logging, and fires</w:t>
-      </w:r>
-      <w:r>
-        <w:t>. Then, we</w:t>
-      </w:r>
-      <w:r>
-        <w:t xml:space="preserve"> assigned each site a disturbance severity value from 0, </w:t>
-      </w:r>
-      <w:r>
-        <w:t>when no disturbance was reported</w:t>
-      </w:r>
-      <w:r>
-        <w:t xml:space="preserve">, to 4, indicating high severity disturbance. </w:t>
-      </w:r>
-      <w:r>
-        <w:t>W</w:t>
-      </w:r>
-      <w:r>
-        <w:t xml:space="preserve">henever a site presented more than one </w:t>
-      </w:r>
-      <w:r>
-        <w:t>reported</w:t>
-      </w:r>
-      <w:r>
-        <w:t xml:space="preserve"> disturbance</w:t>
-      </w:r>
-      <w:r>
-        <w:t xml:space="preserve"> </w:t>
-      </w:r>
-      <w:r>
-        <w:t>related to agriculture or grazing, we averaged the disturbance severity value.</w:t>
+        <w:t xml:space="preserve">using the function diversity in the package </w:t>
+      </w:r>
+      <w:r>
+        <w:rPr>
+          <w:i/>
+          <w:iCs/>
+        </w:rPr>
+        <w:t>vegan</w:t>
+      </w:r>
+      <w:r>
+        <w:t>. Species richness is the total number of species per site. Shannon and Simpson diversity indices are defined by the following equations, respectively:</w:t>
       </w:r>
     </w:p>
     <w:p>
-      <w:pPr>
-        <w:ind w:firstLine="720"/>
-      </w:pPr>
-      <w:r>
-        <w:t xml:space="preserve">To identify an approximate successional state of FI sites, we analyzed patterns in forest structural attributes. </w:t>
-      </w:r>
-      <w:r>
-        <w:t xml:space="preserve">First, we classified FI plots with a non-hierarchical cluster analysis using structure attributes, including tree height, DBH, and tree density, and visualized this classification with a PCA using R packages stats, </w:t>
+      <w:r>
+        <w:t xml:space="preserve">H = -sum </w:t>
       </w:r>
       <w:proofErr w:type="spellStart"/>
       <w:r>
-        <w:t>factoextra</w:t>
+        <w:t>p_i</w:t>
       </w:r>
       <w:proofErr w:type="spellEnd"/>
       <w:r>
-        <w:t xml:space="preserve">, and vegan. To define the best number of clusters we used R package </w:t>
+        <w:t xml:space="preserve"> log(b) </w:t>
       </w:r>
       <w:proofErr w:type="spellStart"/>
       <w:r>
-        <w:t>NbClust</w:t>
+        <w:t>p_i</w:t>
       </w:r>
       <w:proofErr w:type="spellEnd"/>
-      <w:r>
-        <w:t xml:space="preserve">. </w:t>
-      </w:r>
-      <w:proofErr w:type="spellStart"/>
-      <w:r>
-        <w:t>NbClust</w:t>
-      </w:r>
-      <w:proofErr w:type="spellEnd"/>
-      <w:r>
-        <w:t xml:space="preserve"> compares 30 indices and suggests the best number of clusters based on the majority rule. From this analysis, we obtained three structural clusters. A first cluster groups together plots with very low tree density, low basal area, and low tree height; the second cluster groups together </w:t>
-      </w:r>
-      <w:proofErr w:type="gramStart"/>
-      <w:r>
-        <w:t>plots</w:t>
-      </w:r>
-      <w:proofErr w:type="gramEnd"/>
-      <w:r>
-        <w:t xml:space="preserve"> with high tree density, and medium basal area and tree height; and a third one groups together plots with very high basal area and tree height, but medium tree density (Figure </w:t>
-      </w:r>
-      <w:r>
-        <w:t>2</w:t>
-      </w:r>
-      <w:r>
-        <w:t>). Other studies conducted in TMCF in Oaxaca have shown that tree height, DBH, and tree density change through time after disturbance and are useful for estimating an approximate stage of forest succession in forest-agriculture mosaics (Velasco-</w:t>
-      </w:r>
-      <w:proofErr w:type="spellStart"/>
-      <w:r>
-        <w:t>Murguía</w:t>
-      </w:r>
-      <w:proofErr w:type="spellEnd"/>
-      <w:r>
-        <w:t xml:space="preserve"> et al., 2021). In general, TMCF after disturbance show an increase in tree density, height, and basal area. Over time, tree height and basal area continues to increase but stem density decreases. This transition usually happens around 50 years after disturbance and differentiates young forest from mature forest stands (del Castillo, 2015). Because the three clusters we obtained from the non-hierarchical cluster analysis follow this general trend, we assigned approximate successional stages to each cluster as follows: we defined cluster one as very young forest, cluster two as young forest, and cluster three as mature forest. </w:t>
-      </w:r>
-      <w:r>
-        <w:t xml:space="preserve">It is </w:t>
-      </w:r>
-      <w:r>
-        <w:t>important</w:t>
-      </w:r>
-      <w:r>
-        <w:t xml:space="preserve"> to note that </w:t>
-      </w:r>
-      <w:r>
-        <w:t>forest succession is a continuum and a complex process</w:t>
-      </w:r>
-      <w:r>
-        <w:t xml:space="preserve">. </w:t>
-      </w:r>
-      <w:r>
-        <w:t>Here, w</w:t>
-      </w:r>
-      <w:r>
-        <w:t>e classified</w:t>
-      </w:r>
-      <w:r>
-        <w:t xml:space="preserve"> forest succession in discrete categories </w:t>
-      </w:r>
-      <w:r>
-        <w:t>as</w:t>
-      </w:r>
-      <w:r>
-        <w:t xml:space="preserve"> a methodological approach conducted for the sake of the analysis</w:t>
-      </w:r>
-      <w:r>
-        <w:t xml:space="preserve">. This approach </w:t>
-      </w:r>
-      <w:r>
-        <w:t>has proven to be useful for understanding forest ecosystem dynamics</w:t>
-      </w:r>
-      <w:r>
-        <w:t xml:space="preserve"> elsewhere (CITAS)</w:t>
-      </w:r>
-      <w:r>
-        <w:t xml:space="preserve">. </w:t>
-      </w:r>
     </w:p>
     <w:p>
-      <w:pPr>
-        <w:ind w:firstLine="720"/>
-      </w:pPr>
-      <w:r>
-        <w:t>Once plots were classified in three successional stages, we assessed the composition of very young, young, and mature forests in each site. Interestingly, some of the sites have plots that fall across different structural classes, showing the patchiness in these forest-agriculture mosaic landscapes. To describe this patchiness, we defined a mosaic value averaging and normalizing all successional stages within each site. We assigned a value from 0</w:t>
-      </w:r>
-      <w:r>
-        <w:t xml:space="preserve"> to </w:t>
-      </w:r>
-      <w:r>
-        <w:t>1 to all sites, where 0 represents sites where all plots are very young forest stands, 1 represents sites where all plots are mature forests, and everything in between are sites with a combination of forests at different successional stages</w:t>
-      </w:r>
-      <w:r>
-        <w:t xml:space="preserve">. </w:t>
+      <w:r>
+        <w:t xml:space="preserve">1-D, where </w:t>
+      </w:r>
+      <w:r>
+        <w:t>D = sum p_i^2</w:t>
       </w:r>
       <w:r>
         <w:t xml:space="preserve"> </w:t>
+      </w:r>
+    </w:p>
+    <w:p>
+      <w:r>
+        <w:t>We compared species composition among sites using a hierarchical cluster analysis and a principal component analysis</w:t>
+      </w:r>
+      <w:r>
+        <w:t xml:space="preserve"> </w:t>
+      </w:r>
+      <w:r>
+        <w:t xml:space="preserve">using </w:t>
+      </w:r>
+      <w:r>
+        <w:t xml:space="preserve">only </w:t>
+      </w:r>
+      <w:r>
+        <w:t>sites where four plots were sampled and information on disturbance was complete (n=</w:t>
+      </w:r>
+      <w:r>
+        <w:t xml:space="preserve"> </w:t>
+      </w:r>
+      <w:r>
+        <w:t xml:space="preserve">40). Additionally, we computed rank-abundance curves with the R package </w:t>
+      </w:r>
+      <w:proofErr w:type="spellStart"/>
+      <w:r>
+        <w:t>geoveg</w:t>
+      </w:r>
+      <w:proofErr w:type="spellEnd"/>
+      <w:r>
+        <w:t>. Rank-abundance curves provide a visual display of relative species abundance and thus, are useful for comparing species richness and evenness across sites.</w:t>
       </w:r>
     </w:p>
     <w:p>
@@ -1501,6 +1277,298 @@
           <w:b/>
           <w:bCs/>
         </w:rPr>
+        <w:t>Forest Disturbance and Forest Succession</w:t>
+      </w:r>
+      <w:r>
+        <w:rPr>
+          <w:b/>
+          <w:bCs/>
+        </w:rPr>
+        <w:t xml:space="preserve"> </w:t>
+      </w:r>
+    </w:p>
+    <w:p>
+      <w:r>
+        <w:t>We assessed FI sites’ forest disturbance</w:t>
+      </w:r>
+      <w:r>
+        <w:t xml:space="preserve"> related to agricultural and grazing activities</w:t>
+      </w:r>
+      <w:r>
+        <w:t xml:space="preserve"> at the time of data collection using FI</w:t>
+      </w:r>
+      <w:r>
+        <w:t>’s</w:t>
+      </w:r>
+      <w:r>
+        <w:t xml:space="preserve"> </w:t>
+      </w:r>
+      <w:r>
+        <w:t xml:space="preserve">disturbance </w:t>
+      </w:r>
+      <w:r>
+        <w:t>data</w:t>
+      </w:r>
+      <w:r>
+        <w:t xml:space="preserve"> set, </w:t>
+      </w:r>
+      <w:r>
+        <w:t>which contains</w:t>
+      </w:r>
+      <w:r>
+        <w:t xml:space="preserve"> information about the cause and severity of vegetation disturbance. The causes of disturbance are classified in 11 classes: fires, hurricanes, floods, roads, </w:t>
+      </w:r>
+      <w:r>
+        <w:t>logging</w:t>
+      </w:r>
+      <w:r>
+        <w:t xml:space="preserve">, land-use change, grazing, pests and diseases, electrical cables, mining, and urbanization. </w:t>
+      </w:r>
+      <w:r>
+        <w:t>The</w:t>
+      </w:r>
+      <w:r>
+        <w:t xml:space="preserve"> severity of disturbance is classified in a four category nominal scale: very low, w</w:t>
+      </w:r>
+      <w:r>
+        <w:t>hen even though the cause of impact is present, the quality and quantity of forest resources is not affected</w:t>
+      </w:r>
+      <w:r>
+        <w:t>; low, w</w:t>
+      </w:r>
+      <w:r>
+        <w:t xml:space="preserve">hen the negative effects caused to </w:t>
+      </w:r>
+      <w:r>
+        <w:t xml:space="preserve">forest </w:t>
+      </w:r>
+      <w:r>
+        <w:t xml:space="preserve">resources are not permanent, and these can be recovered without </w:t>
+      </w:r>
+      <w:r>
+        <w:t xml:space="preserve">human intervention; medium,  </w:t>
+      </w:r>
+      <w:r>
+        <w:t xml:space="preserve">when the damage to </w:t>
+      </w:r>
+      <w:r>
+        <w:t>forest resources</w:t>
+      </w:r>
+      <w:r>
+        <w:t xml:space="preserve"> is not permanent</w:t>
+      </w:r>
+      <w:r>
+        <w:t xml:space="preserve"> but</w:t>
+      </w:r>
+      <w:r>
+        <w:t xml:space="preserve"> human intervention is required to reverse the degradation process in addition to eliminating the causes</w:t>
+      </w:r>
+      <w:r>
+        <w:t>; and high severity, when vegetation</w:t>
+      </w:r>
+      <w:r>
+        <w:t xml:space="preserve"> requires the implementation of extensive restoration measures over a considerable period of time</w:t>
+      </w:r>
+      <w:r>
+        <w:t>. Both the cause and severity of disturbance where qualitatively assessed during field data collection (CONAFOR, 2018).</w:t>
+      </w:r>
+      <w:r>
+        <w:t xml:space="preserve"> W</w:t>
+      </w:r>
+      <w:r>
+        <w:t xml:space="preserve">e </w:t>
+      </w:r>
+      <w:r>
+        <w:t xml:space="preserve">identified and </w:t>
+      </w:r>
+      <w:r>
+        <w:t>extracted</w:t>
+      </w:r>
+      <w:r>
+        <w:t xml:space="preserve"> </w:t>
+      </w:r>
+      <w:r>
+        <w:t>data related to agricultural and cattle grazing activities</w:t>
+      </w:r>
+      <w:r>
+        <w:t xml:space="preserve"> from the disturbance data set</w:t>
+      </w:r>
+      <w:r>
+        <w:t xml:space="preserve">. </w:t>
+      </w:r>
+      <w:r>
+        <w:t>Agriculture and grazing activities</w:t>
+      </w:r>
+      <w:r>
+        <w:t xml:space="preserve"> were reported within the categories of land-use change, grazing, logging, and fires</w:t>
+      </w:r>
+      <w:r>
+        <w:t>. Then, we</w:t>
+      </w:r>
+      <w:r>
+        <w:t xml:space="preserve"> assigned each site a disturbance severity value from 0, </w:t>
+      </w:r>
+      <w:r>
+        <w:t>when no disturbance was reported</w:t>
+      </w:r>
+      <w:r>
+        <w:t xml:space="preserve">, to 4, indicating high severity disturbance. </w:t>
+      </w:r>
+      <w:r>
+        <w:t>W</w:t>
+      </w:r>
+      <w:r>
+        <w:t xml:space="preserve">henever a site presented more than one </w:t>
+      </w:r>
+      <w:r>
+        <w:t>reported</w:t>
+      </w:r>
+      <w:r>
+        <w:t xml:space="preserve"> disturbance</w:t>
+      </w:r>
+      <w:r>
+        <w:t xml:space="preserve"> </w:t>
+      </w:r>
+      <w:r>
+        <w:t>related to agriculture or grazing, we averaged the disturbance severity value.</w:t>
+      </w:r>
+    </w:p>
+    <w:p>
+      <w:pPr>
+        <w:ind w:firstLine="720"/>
+      </w:pPr>
+      <w:r>
+        <w:t xml:space="preserve">To identify an approximate successional state of FI sites, we analyzed patterns in forest structural attributes. </w:t>
+      </w:r>
+      <w:r>
+        <w:t xml:space="preserve">First, we classified FI plots with a non-hierarchical cluster analysis using structure attributes, including tree height, DBH, and tree density, and visualized this classification with a PCA using R packages stats, </w:t>
+      </w:r>
+      <w:proofErr w:type="spellStart"/>
+      <w:r>
+        <w:t>factoextra</w:t>
+      </w:r>
+      <w:proofErr w:type="spellEnd"/>
+      <w:r>
+        <w:t xml:space="preserve">, and vegan. To define the best number of clusters we used R package </w:t>
+      </w:r>
+      <w:proofErr w:type="spellStart"/>
+      <w:r>
+        <w:t>NbClust</w:t>
+      </w:r>
+      <w:proofErr w:type="spellEnd"/>
+      <w:r>
+        <w:t xml:space="preserve">. </w:t>
+      </w:r>
+      <w:proofErr w:type="spellStart"/>
+      <w:r>
+        <w:t>NbClust</w:t>
+      </w:r>
+      <w:proofErr w:type="spellEnd"/>
+      <w:r>
+        <w:t xml:space="preserve"> compares 30 indices and suggests the best number of clusters based on the majority rule. From this analysis, we obtained three structural clusters. A first cluster groups together plots with very low tree density, low basal area, and low tree height; the second cluster groups together </w:t>
+      </w:r>
+      <w:proofErr w:type="gramStart"/>
+      <w:r>
+        <w:t>plots</w:t>
+      </w:r>
+      <w:proofErr w:type="gramEnd"/>
+      <w:r>
+        <w:t xml:space="preserve"> with high tree density, and medium basal area and tree height; and a third one groups together plots with very high basal area and tree height, but medium tree density (Figure </w:t>
+      </w:r>
+      <w:r>
+        <w:t>2</w:t>
+      </w:r>
+      <w:r>
+        <w:t>). Other studies conducted in TMCF in Oaxaca have shown that tree height, DBH, and tree density change through time after disturbance and are useful for estimating an approximate stage of forest succession in forest-agriculture mosaics (Velasco-</w:t>
+      </w:r>
+      <w:proofErr w:type="spellStart"/>
+      <w:r>
+        <w:t>Murguía</w:t>
+      </w:r>
+      <w:proofErr w:type="spellEnd"/>
+      <w:r>
+        <w:t xml:space="preserve"> et al., 2021). In general, TMCF after disturbance show an increase in tree density, height, and basal area. Over time, tree height and basal area continues to increase but stem density decreases. This transition usually happens around 50 years after disturbance and differentiates young forest from mature forest stands (del Castillo, 2015). Because the three clusters we obtained from the non-hierarchical cluster analysis follow this general trend, we assigned approximate successional stages to each cluster as follows: we defined cluster one as very young forest, cluster two as young forest, and cluster three as mature forest. </w:t>
+      </w:r>
+      <w:r>
+        <w:t xml:space="preserve">It is </w:t>
+      </w:r>
+      <w:r>
+        <w:t>important</w:t>
+      </w:r>
+      <w:r>
+        <w:t xml:space="preserve"> to note that </w:t>
+      </w:r>
+      <w:r>
+        <w:t>forest succession is a continuum and a complex process</w:t>
+      </w:r>
+      <w:r>
+        <w:t xml:space="preserve">. </w:t>
+      </w:r>
+      <w:r>
+        <w:t>Here, w</w:t>
+      </w:r>
+      <w:r>
+        <w:t>e classified</w:t>
+      </w:r>
+      <w:r>
+        <w:t xml:space="preserve"> forest succession in discrete categories </w:t>
+      </w:r>
+      <w:r>
+        <w:t>as</w:t>
+      </w:r>
+      <w:r>
+        <w:t xml:space="preserve"> a methodological approach conducted for the sake of the analysis</w:t>
+      </w:r>
+      <w:r>
+        <w:t xml:space="preserve">. This approach </w:t>
+      </w:r>
+      <w:r>
+        <w:t>has proven to be useful for understanding forest ecosystem dynamics</w:t>
+      </w:r>
+      <w:r>
+        <w:t xml:space="preserve"> elsewhere (CITAS)</w:t>
+      </w:r>
+      <w:r>
+        <w:t xml:space="preserve">. </w:t>
+      </w:r>
+    </w:p>
+    <w:p>
+      <w:pPr>
+        <w:ind w:firstLine="720"/>
+      </w:pPr>
+      <w:r>
+        <w:t>Once plots were classified in three successional stages, we assessed the composition of very young, young, and mature forests in each site. Interestingly, some of the sites have plots that fall across different structural classes, showing the patchiness in these forest-agriculture mosaic landscapes. To describe this patchiness, we defined a mosaic value averaging and normalizing all successional stages within each site. We assigned a value from 0</w:t>
+      </w:r>
+      <w:r>
+        <w:t xml:space="preserve"> to </w:t>
+      </w:r>
+      <w:r>
+        <w:t>1 to all sites, where 0 represents sites where all plots are very young forest stands, 1 represents sites where all plots are mature forests, and everything in between are sites with a combination of forests at different successional stages</w:t>
+      </w:r>
+      <w:r>
+        <w:t xml:space="preserve">. </w:t>
+      </w:r>
+      <w:r>
+        <w:t xml:space="preserve"> </w:t>
+      </w:r>
+    </w:p>
+    <w:p>
+      <w:pPr>
+        <w:pStyle w:val="Prrafodelista"/>
+        <w:numPr>
+          <w:ilvl w:val="0"/>
+          <w:numId w:val="1"/>
+        </w:numPr>
+        <w:rPr>
+          <w:b/>
+          <w:bCs/>
+        </w:rPr>
+      </w:pPr>
+      <w:r>
+        <w:rPr>
+          <w:b/>
+          <w:bCs/>
+        </w:rPr>
         <w:t>Statistical Analyses</w:t>
       </w:r>
       <w:r>
@@ -1916,10 +1984,7 @@
         <w:t xml:space="preserve"> relationship between species richness and stem density is not linear</w:t>
       </w:r>
       <w:r>
-        <w:t xml:space="preserve"> and </w:t>
-      </w:r>
-      <w:r>
-        <w:t>the sites with greater stem density are not the ones showing more species</w:t>
+        <w:t xml:space="preserve"> and the sites with greater stem density are not the ones showing more species</w:t>
       </w:r>
       <w:r>
         <w:t xml:space="preserve">. </w:t>

</xml_diff>

<commit_message>
stem density ~ sp richness
</commit_message>
<xml_diff>
--- a/manuscript/ch1_manuscript.docx
+++ b/manuscript/ch1_manuscript.docx
@@ -125,21 +125,13 @@
     </w:p>
     <w:p>
       <w:r>
-        <w:t>In Mexico, TMCF is distributed discontinuously along the country’s main mountain ranges at elevations that go from 600 to 2,800 m asl (</w:t>
-      </w:r>
-      <w:proofErr w:type="spellStart"/>
-      <w:r>
-        <w:t>Jardel-Pel</w:t>
+        <w:t>In Mexico, TMCF is distributed discontinuously along the country’s main mountain ranges at elevations that go from 600 to 2,800 m asl (Jardel-Pel</w:t>
       </w:r>
       <w:r>
         <w:t>á</w:t>
       </w:r>
       <w:r>
-        <w:t>ez</w:t>
-      </w:r>
-      <w:proofErr w:type="spellEnd"/>
-      <w:r>
-        <w:t xml:space="preserve"> et al. 2014). Features that characterize this ecosystems</w:t>
+        <w:t>ez et al. 2014). Features that characterize this ecosystems</w:t>
       </w:r>
       <w:r>
         <w:rPr>
@@ -219,23 +211,7 @@
           <w:rStyle w:val="textlayer--absolute"/>
           <w:rFonts w:cstheme="minorHAnsi"/>
         </w:rPr>
-        <w:t xml:space="preserve">harbors some of the most biodiverse forests in that country including the largest and most continuous TMCF, and where forest conservation is considered a critical priority (Toledo-Aceves et al., 2011). Shapefiles of these TMCF regions are available through CONABIO’s </w:t>
-      </w:r>
-      <w:proofErr w:type="spellStart"/>
-      <w:r>
-        <w:rPr>
-          <w:rStyle w:val="textlayer--absolute"/>
-          <w:rFonts w:cstheme="minorHAnsi"/>
-        </w:rPr>
-        <w:t>GeoPortal</w:t>
-      </w:r>
-      <w:proofErr w:type="spellEnd"/>
-      <w:r>
-        <w:rPr>
-          <w:rStyle w:val="textlayer--absolute"/>
-          <w:rFonts w:cstheme="minorHAnsi"/>
-        </w:rPr>
-        <w:t xml:space="preserve"> and FI database provides geographic coordinates of all sites and plots sampled. Using QGIS 3.16 we selected all FI sites within the NMO (n= 730). </w:t>
+        <w:t xml:space="preserve">harbors some of the most biodiverse forests in that country including the largest and most continuous TMCF, and where forest conservation is considered a critical priority (Toledo-Aceves et al., 2011). Shapefiles of these TMCF regions are available through CONABIO’s GeoPortal and FI database provides geographic coordinates of all sites and plots sampled. Using QGIS 3.16 we selected all FI sites within the NMO (n= 730). </w:t>
       </w:r>
     </w:p>
     <w:p>
@@ -404,9 +380,57 @@
           <w:i/>
           <w:iCs/>
         </w:rPr>
-        <w:t xml:space="preserve">‘bosque </w:t>
-      </w:r>
-      <w:proofErr w:type="spellStart"/>
+        <w:t>‘bosque mesófilo de montaña’</w:t>
+      </w:r>
+      <w:r>
+        <w:rPr>
+          <w:rStyle w:val="textlayer--absolute"/>
+          <w:rFonts w:cstheme="minorHAnsi"/>
+        </w:rPr>
+        <w:t xml:space="preserve"> either by </w:t>
+      </w:r>
+      <w:r>
+        <w:rPr>
+          <w:rStyle w:val="textlayer--absolute"/>
+          <w:rFonts w:cstheme="minorHAnsi"/>
+        </w:rPr>
+        <w:t xml:space="preserve">the Mexican National Forestry </w:t>
+      </w:r>
+      <w:r>
+        <w:rPr>
+          <w:rStyle w:val="textlayer--absolute"/>
+          <w:rFonts w:cstheme="minorHAnsi"/>
+        </w:rPr>
+        <w:t>Commission</w:t>
+      </w:r>
+      <w:r>
+        <w:rPr>
+          <w:rStyle w:val="textlayer--absolute"/>
+          <w:rFonts w:cstheme="minorHAnsi"/>
+        </w:rPr>
+        <w:t xml:space="preserve"> (CONAFOR) </w:t>
+      </w:r>
+      <w:r>
+        <w:rPr>
+          <w:rStyle w:val="textlayer--absolute"/>
+          <w:rFonts w:cstheme="minorHAnsi"/>
+        </w:rPr>
+        <w:t>or</w:t>
+      </w:r>
+      <w:r>
+        <w:rPr>
+          <w:rStyle w:val="textlayer--absolute"/>
+          <w:rFonts w:cstheme="minorHAnsi"/>
+        </w:rPr>
+        <w:t xml:space="preserve"> the National Institute of Statistics and Geography (INEGI)</w:t>
+      </w:r>
+      <w:r>
+        <w:rPr>
+          <w:rStyle w:val="textlayer--absolute"/>
+          <w:rFonts w:cstheme="minorHAnsi"/>
+        </w:rPr>
+        <w:t xml:space="preserve">; (4) all sites must have epiphytes. Information about altitude, vegetation type, and epiphytes is included in FI database. We calculated annual precipitation extracting WorldClim bio12 values per plot using the package </w:t>
+      </w:r>
       <w:r>
         <w:rPr>
           <w:rStyle w:val="textlayer--absolute"/>
@@ -414,134 +438,14 @@
           <w:i/>
           <w:iCs/>
         </w:rPr>
-        <w:t>mesófilo</w:t>
-      </w:r>
-      <w:proofErr w:type="spellEnd"/>
+        <w:t>raster</w:t>
+      </w:r>
       <w:r>
         <w:rPr>
           <w:rStyle w:val="textlayer--absolute"/>
           <w:rFonts w:cstheme="minorHAnsi"/>
-          <w:i/>
-          <w:iCs/>
-        </w:rPr>
-        <w:t xml:space="preserve"> de </w:t>
-      </w:r>
-      <w:proofErr w:type="spellStart"/>
-      <w:r>
-        <w:rPr>
-          <w:rStyle w:val="textlayer--absolute"/>
-          <w:rFonts w:cstheme="minorHAnsi"/>
-          <w:i/>
-          <w:iCs/>
-        </w:rPr>
-        <w:t>montaña</w:t>
-      </w:r>
-      <w:proofErr w:type="spellEnd"/>
-      <w:r>
-        <w:rPr>
-          <w:rStyle w:val="textlayer--absolute"/>
-          <w:rFonts w:cstheme="minorHAnsi"/>
-          <w:i/>
-          <w:iCs/>
-        </w:rPr>
-        <w:t>’</w:t>
-      </w:r>
-      <w:r>
-        <w:rPr>
-          <w:rStyle w:val="textlayer--absolute"/>
-          <w:rFonts w:cstheme="minorHAnsi"/>
-        </w:rPr>
-        <w:t xml:space="preserve"> either by </w:t>
-      </w:r>
-      <w:r>
-        <w:rPr>
-          <w:rStyle w:val="textlayer--absolute"/>
-          <w:rFonts w:cstheme="minorHAnsi"/>
-        </w:rPr>
-        <w:t xml:space="preserve">the Mexican National Forestry </w:t>
-      </w:r>
-      <w:r>
-        <w:rPr>
-          <w:rStyle w:val="textlayer--absolute"/>
-          <w:rFonts w:cstheme="minorHAnsi"/>
-        </w:rPr>
-        <w:t>Commission</w:t>
-      </w:r>
-      <w:r>
-        <w:rPr>
-          <w:rStyle w:val="textlayer--absolute"/>
-          <w:rFonts w:cstheme="minorHAnsi"/>
-        </w:rPr>
-        <w:t xml:space="preserve"> (CONAFOR) </w:t>
-      </w:r>
-      <w:r>
-        <w:rPr>
-          <w:rStyle w:val="textlayer--absolute"/>
-          <w:rFonts w:cstheme="minorHAnsi"/>
-        </w:rPr>
-        <w:t>or</w:t>
-      </w:r>
-      <w:r>
-        <w:rPr>
-          <w:rStyle w:val="textlayer--absolute"/>
-          <w:rFonts w:cstheme="minorHAnsi"/>
-        </w:rPr>
-        <w:t xml:space="preserve"> the National Institute of Statistics and Geography (INEGI)</w:t>
-      </w:r>
-      <w:r>
-        <w:rPr>
-          <w:rStyle w:val="textlayer--absolute"/>
-          <w:rFonts w:cstheme="minorHAnsi"/>
-        </w:rPr>
-        <w:t xml:space="preserve">; (4) all sites must have epiphytes. Information about altitude, vegetation type, and epiphytes is included in FI database. We calculated annual precipitation extracting </w:t>
-      </w:r>
-      <w:proofErr w:type="spellStart"/>
-      <w:r>
-        <w:rPr>
-          <w:rStyle w:val="textlayer--absolute"/>
-          <w:rFonts w:cstheme="minorHAnsi"/>
-        </w:rPr>
-        <w:t>WorldClim</w:t>
-      </w:r>
-      <w:proofErr w:type="spellEnd"/>
-      <w:r>
-        <w:rPr>
-          <w:rStyle w:val="textlayer--absolute"/>
-          <w:rFonts w:cstheme="minorHAnsi"/>
-        </w:rPr>
-        <w:t xml:space="preserve"> bio12 values per plot using the package </w:t>
-      </w:r>
-      <w:r>
-        <w:rPr>
-          <w:rStyle w:val="textlayer--absolute"/>
-          <w:rFonts w:cstheme="minorHAnsi"/>
-          <w:i/>
-          <w:iCs/>
-        </w:rPr>
-        <w:t>raster</w:t>
-      </w:r>
-      <w:r>
-        <w:rPr>
-          <w:rStyle w:val="textlayer--absolute"/>
-          <w:rFonts w:cstheme="minorHAnsi"/>
-        </w:rPr>
-        <w:t xml:space="preserve"> in R. When plot’s annual precipitation values within a single site varied, we calculated a mean annual precipitation value per site. </w:t>
-      </w:r>
-      <w:proofErr w:type="spellStart"/>
-      <w:r>
-        <w:rPr>
-          <w:rStyle w:val="textlayer--absolute"/>
-          <w:rFonts w:cstheme="minorHAnsi"/>
-        </w:rPr>
-        <w:t>WorldClim’s</w:t>
-      </w:r>
-      <w:proofErr w:type="spellEnd"/>
-      <w:r>
-        <w:rPr>
-          <w:rStyle w:val="textlayer--absolute"/>
-          <w:rFonts w:cstheme="minorHAnsi"/>
-        </w:rPr>
-        <w:t xml:space="preserve"> annual mean temperature (bio1) was also extracted following the same procedure. </w:t>
+        </w:rPr>
+        <w:t xml:space="preserve"> in R. When plot’s annual precipitation values within a single site varied, we calculated a mean annual precipitation value per site. WorldClim’s annual mean temperature (bio1) was also extracted following the same procedure. </w:t>
       </w:r>
       <w:r>
         <w:rPr>
@@ -774,15 +678,7 @@
         <w:t xml:space="preserve">defined as </w:t>
       </w:r>
       <w:r>
-        <w:t xml:space="preserve">the sum of the cross-sectional surface area of trees per hectare; and (3) </w:t>
-      </w:r>
-      <w:proofErr w:type="spellStart"/>
-      <w:r>
-        <w:t>Lorey’s</w:t>
-      </w:r>
-      <w:proofErr w:type="spellEnd"/>
-      <w:r>
-        <w:t xml:space="preserve"> height, </w:t>
+        <w:t xml:space="preserve">the sum of the cross-sectional surface area of trees per hectare; and (3) Lorey’s height, </w:t>
       </w:r>
       <w:r>
         <w:t xml:space="preserve">which is </w:t>
@@ -880,15 +776,7 @@
         <w:t>-</w:t>
       </w:r>
       <w:r>
-        <w:t xml:space="preserve">specific, although some generic equations have been developed (e.g., </w:t>
-      </w:r>
-      <w:proofErr w:type="spellStart"/>
-      <w:r>
-        <w:t>Chave</w:t>
-      </w:r>
-      <w:proofErr w:type="spellEnd"/>
-      <w:r>
-        <w:t xml:space="preserve"> et al., 2005</w:t>
+        <w:t>specific, although some generic equations have been developed (e.g., Chave et al., 2005</w:t>
       </w:r>
       <w:r>
         <w:t xml:space="preserve"> and </w:t>
@@ -906,15 +794,7 @@
         <w:t>Table 2</w:t>
       </w:r>
       <w:r>
-        <w:t xml:space="preserve">). Otherwise, we used a generic allometric equation developed by </w:t>
-      </w:r>
-      <w:proofErr w:type="spellStart"/>
-      <w:r>
-        <w:t>Chave</w:t>
-      </w:r>
-      <w:proofErr w:type="spellEnd"/>
-      <w:r>
-        <w:t xml:space="preserve"> </w:t>
+        <w:t xml:space="preserve">). Otherwise, we used a generic allometric equation developed by Chave </w:t>
       </w:r>
       <w:r>
         <w:rPr>
@@ -926,24 +806,14 @@
       <w:r>
         <w:t xml:space="preserve"> (2014) for tropical trees. To calculate AGB we used the R package BIOMASS (</w:t>
       </w:r>
-      <w:proofErr w:type="spellStart"/>
       <w:r>
         <w:t>Réjou‐Méchain</w:t>
       </w:r>
-      <w:proofErr w:type="spellEnd"/>
       <w:r>
         <w:t>, 2017</w:t>
       </w:r>
       <w:r>
-        <w:t xml:space="preserve">). First, we corrected taxonomic names using the </w:t>
-      </w:r>
-      <w:proofErr w:type="spellStart"/>
-      <w:r>
-        <w:t>correctTaxo</w:t>
-      </w:r>
-      <w:proofErr w:type="spellEnd"/>
-      <w:r>
-        <w:t xml:space="preserve"> function, which collates a species list with the </w:t>
+        <w:t xml:space="preserve">). First, we corrected taxonomic names using the correctTaxo function, which collates a species list with the </w:t>
       </w:r>
       <w:r>
         <w:t>Taxonomic Name Resolution Service</w:t>
@@ -960,77 +830,13 @@
         </w:r>
       </w:hyperlink>
       <w:r>
-        <w:t xml:space="preserve">). Then, we estimated wood density using the </w:t>
-      </w:r>
-      <w:proofErr w:type="spellStart"/>
-      <w:r>
-        <w:t>getWoodDensity</w:t>
-      </w:r>
-      <w:proofErr w:type="spellEnd"/>
-      <w:r>
-        <w:t xml:space="preserve"> function which searches the wood density value of each species or its closest relative in global wood density databases. Finally, using mean wood density values, DBH, and height, we estimated AGB with the function </w:t>
-      </w:r>
-      <w:proofErr w:type="spellStart"/>
-      <w:r>
-        <w:t>computeAGB</w:t>
-      </w:r>
-      <w:proofErr w:type="spellEnd"/>
-      <w:r>
-        <w:t xml:space="preserve">, that uses the </w:t>
-      </w:r>
-      <w:r>
-        <w:t xml:space="preserve">following equation (Eq. 4 in </w:t>
-      </w:r>
-      <w:proofErr w:type="spellStart"/>
-      <w:r>
-        <w:t>Chave</w:t>
-      </w:r>
-      <w:proofErr w:type="spellEnd"/>
-      <w:r>
-        <w:t xml:space="preserve"> et al., 2014): AGB = 0.0673 * (WD * H * D^</w:t>
-      </w:r>
-      <w:proofErr w:type="gramStart"/>
-      <w:r>
-        <w:t>2)^</w:t>
-      </w:r>
-      <w:proofErr w:type="gramEnd"/>
-      <w:r>
-        <w:t>0.976</w:t>
-      </w:r>
-      <w:r>
-        <w:t xml:space="preserve">. We calculated AGB per plot adding up the biomass of each individual tree and AGB per site averaging plot’s AGB. There is always some uncertainty inherent to upscaling biomass estimates from trees to forest stands that arises from the propagation of errors in field data collection, allometric equations, wood density estimates, and forest variation. To account for this uncertainty, we estimated plot AGB standard deviation following error propagation using the function </w:t>
-      </w:r>
-      <w:proofErr w:type="spellStart"/>
-      <w:r>
-        <w:t>AGBmonteCarlo</w:t>
-      </w:r>
-      <w:proofErr w:type="spellEnd"/>
-      <w:r>
-        <w:t xml:space="preserve"> assuming 95% of the samples have a low diameter error and the remaining 5% a high diameter error (close to 5 cm), and a height error of 10%, as suggested in </w:t>
-      </w:r>
-      <w:proofErr w:type="spellStart"/>
-      <w:r>
-        <w:t>Chave</w:t>
-      </w:r>
-      <w:proofErr w:type="spellEnd"/>
-      <w:r>
-        <w:t xml:space="preserve"> et al. (2004). Assuming plot AGB standard error independence, we estimated site’s AGB error with the following equation: </w:t>
-      </w:r>
-      <w:proofErr w:type="spellStart"/>
-      <w:r>
-        <w:t>AGBsite</w:t>
-      </w:r>
-      <w:proofErr w:type="spellEnd"/>
-      <w:r>
-        <w:t xml:space="preserve"> = (Eplot1^2+Eplot2^2+Eplot3^2+Eplot4^</w:t>
-      </w:r>
-      <w:proofErr w:type="gramStart"/>
-      <w:r>
-        <w:t>2)^</w:t>
-      </w:r>
-      <w:proofErr w:type="gramEnd"/>
-      <w:r>
-        <w:t xml:space="preserve">1/2 </w:t>
+        <w:t xml:space="preserve">). Then, we estimated wood density using the getWoodDensity function which searches the wood density value of each species or its closest relative in global wood density databases. Finally, using mean wood density values, DBH, and height, we estimated AGB with the function computeAGB, that uses the </w:t>
+      </w:r>
+      <w:r>
+        <w:t>following equation (Eq. 4 in Chave et al., 2014): AGB = 0.0673 * (WD * H * D^2)^0.976</w:t>
+      </w:r>
+      <w:r>
+        <w:t xml:space="preserve">. We calculated AGB per plot adding up the biomass of each individual tree and AGB per site averaging plot’s AGB. There is always some uncertainty inherent to upscaling biomass estimates from trees to forest stands that arises from the propagation of errors in field data collection, allometric equations, wood density estimates, and forest variation. To account for this uncertainty, we estimated plot AGB standard deviation following error propagation using the function AGBmonteCarlo assuming 95% of the samples have a low diameter error and the remaining 5% a high diameter error (close to 5 cm), and a height error of 10%, as suggested in Chave et al. (2004). Assuming plot AGB standard error independence, we estimated site’s AGB error with the following equation: AGBsite = (Eplot1^2+Eplot2^2+Eplot3^2+Eplot4^2)^1/2 </w:t>
       </w:r>
     </w:p>
     <w:p>
@@ -1051,18 +857,7 @@
         <w:t xml:space="preserve"> AGB, </w:t>
       </w:r>
       <w:r>
-        <w:t xml:space="preserve">we followed a similar approach as </w:t>
-      </w:r>
-      <w:proofErr w:type="spellStart"/>
-      <w:r>
-        <w:t>Cuni</w:t>
-      </w:r>
-      <w:proofErr w:type="spellEnd"/>
-      <w:r>
-        <w:t>-Sanchez et al. (2021)</w:t>
-      </w:r>
-      <w:r>
-        <w:t xml:space="preserve"> and</w:t>
+        <w:t>we followed a similar approach as Cuni-Sanchez et al. (2021) and</w:t>
       </w:r>
       <w:r>
         <w:t xml:space="preserve"> calculated the proportion of AGB per diameter class</w:t>
@@ -1202,21 +997,8 @@
     </w:p>
     <w:p>
       <w:r>
-        <w:t xml:space="preserve">H = -sum </w:t>
-      </w:r>
-      <w:proofErr w:type="spellStart"/>
-      <w:r>
-        <w:t>p_i</w:t>
-      </w:r>
-      <w:proofErr w:type="spellEnd"/>
-      <w:r>
-        <w:t xml:space="preserve"> log(b) </w:t>
-      </w:r>
-      <w:proofErr w:type="spellStart"/>
-      <w:r>
-        <w:t>p_i</w:t>
-      </w:r>
-      <w:proofErr w:type="spellEnd"/>
+        <w:t>H = -sum p_i log(b) p_i</w:t>
+      </w:r>
     </w:p>
     <w:p>
       <w:r>
@@ -1249,15 +1031,7 @@
         <w:t xml:space="preserve"> </w:t>
       </w:r>
       <w:r>
-        <w:t xml:space="preserve">40). Additionally, we computed rank-abundance curves with the R package </w:t>
-      </w:r>
-      <w:proofErr w:type="spellStart"/>
-      <w:r>
-        <w:t>geoveg</w:t>
-      </w:r>
-      <w:proofErr w:type="spellEnd"/>
-      <w:r>
-        <w:t>. Rank-abundance curves provide a visual display of relative species abundance and thus, are useful for comparing species richness and evenness across sites.</w:t>
+        <w:t>40). Additionally, we computed rank-abundance curves with the R package geoveg. Rank-abundance curves provide a visual display of relative species abundance and thus, are useful for comparing species richness and evenness across sites.</w:t>
       </w:r>
     </w:p>
     <w:p>
@@ -1441,53 +1215,13 @@
         <w:t xml:space="preserve">To identify an approximate successional state of FI sites, we analyzed patterns in forest structural attributes. </w:t>
       </w:r>
       <w:r>
-        <w:t xml:space="preserve">First, we classified FI plots with a non-hierarchical cluster analysis using structure attributes, including tree height, DBH, and tree density, and visualized this classification with a PCA using R packages stats, </w:t>
-      </w:r>
-      <w:proofErr w:type="spellStart"/>
-      <w:r>
-        <w:t>factoextra</w:t>
-      </w:r>
-      <w:proofErr w:type="spellEnd"/>
-      <w:r>
-        <w:t xml:space="preserve">, and vegan. To define the best number of clusters we used R package </w:t>
-      </w:r>
-      <w:proofErr w:type="spellStart"/>
-      <w:r>
-        <w:t>NbClust</w:t>
-      </w:r>
-      <w:proofErr w:type="spellEnd"/>
-      <w:r>
-        <w:t xml:space="preserve">. </w:t>
-      </w:r>
-      <w:proofErr w:type="spellStart"/>
-      <w:r>
-        <w:t>NbClust</w:t>
-      </w:r>
-      <w:proofErr w:type="spellEnd"/>
-      <w:r>
-        <w:t xml:space="preserve"> compares 30 indices and suggests the best number of clusters based on the majority rule. From this analysis, we obtained three structural clusters. A first cluster groups together plots with very low tree density, low basal area, and low tree height; the second cluster groups together </w:t>
-      </w:r>
-      <w:proofErr w:type="gramStart"/>
-      <w:r>
-        <w:t>plots</w:t>
-      </w:r>
-      <w:proofErr w:type="gramEnd"/>
-      <w:r>
-        <w:t xml:space="preserve"> with high tree density, and medium basal area and tree height; and a third one groups together plots with very high basal area and tree height, but medium tree density (Figure </w:t>
+        <w:t xml:space="preserve">First, we classified FI plots with a non-hierarchical cluster analysis using structure attributes, including tree height, DBH, and tree density, and visualized this classification with a PCA using R packages stats, factoextra, and vegan. To define the best number of clusters we used R package NbClust. NbClust compares 30 indices and suggests the best number of clusters based on the majority rule. From this analysis, we obtained three structural clusters. A first cluster groups together plots with very low tree density, low basal area, and low tree height; the second cluster groups together plots with high tree density, and medium basal area and tree height; and a third one groups together plots with very high basal area and tree height, but medium tree density (Figure </w:t>
       </w:r>
       <w:r>
         <w:t>2</w:t>
       </w:r>
       <w:r>
-        <w:t>). Other studies conducted in TMCF in Oaxaca have shown that tree height, DBH, and tree density change through time after disturbance and are useful for estimating an approximate stage of forest succession in forest-agriculture mosaics (Velasco-</w:t>
-      </w:r>
-      <w:proofErr w:type="spellStart"/>
-      <w:r>
-        <w:t>Murguía</w:t>
-      </w:r>
-      <w:proofErr w:type="spellEnd"/>
-      <w:r>
-        <w:t xml:space="preserve"> et al., 2021). In general, TMCF after disturbance show an increase in tree density, height, and basal area. Over time, tree height and basal area continues to increase but stem density decreases. This transition usually happens around 50 years after disturbance and differentiates young forest from mature forest stands (del Castillo, 2015). Because the three clusters we obtained from the non-hierarchical cluster analysis follow this general trend, we assigned approximate successional stages to each cluster as follows: we defined cluster one as very young forest, cluster two as young forest, and cluster three as mature forest. </w:t>
+        <w:t xml:space="preserve">). Other studies conducted in TMCF in Oaxaca have shown that tree height, DBH, and tree density change through time after disturbance and are useful for estimating an approximate stage of forest succession in forest-agriculture mosaics (Velasco-Murguía et al., 2021). In general, TMCF after disturbance show an increase in tree density, height, and basal area. Over time, tree height and basal area continues to increase but stem density decreases. This transition usually happens around 50 years after disturbance and differentiates young forest from mature forest stands (del Castillo, 2015). Because the three clusters we obtained from the non-hierarchical cluster analysis follow this general trend, we assigned approximate successional stages to each cluster as follows: we defined cluster one as very young forest, cluster two as young forest, and cluster three as mature forest. </w:t>
       </w:r>
       <w:r>
         <w:t xml:space="preserve">It is </w:t>
@@ -1635,15 +1369,7 @@
         <w:t xml:space="preserve">Then, </w:t>
       </w:r>
       <w:r>
-        <w:t xml:space="preserve">following a similar approach to </w:t>
-      </w:r>
-      <w:proofErr w:type="spellStart"/>
-      <w:r>
-        <w:t>Tredennick</w:t>
-      </w:r>
-      <w:proofErr w:type="spellEnd"/>
-      <w:r>
-        <w:t xml:space="preserve"> et al. (2021) for model exploration, we performed variable selection by comparing the full model against </w:t>
+        <w:t xml:space="preserve">following a similar approach to Tredennick et al. (2021) for model exploration, we performed variable selection by comparing the full model against </w:t>
       </w:r>
       <w:r>
         <w:t xml:space="preserve">a series of </w:t>
@@ -1670,15 +1396,7 @@
         <w:t>carried out</w:t>
       </w:r>
       <w:r>
-        <w:t xml:space="preserve"> model selection using the R function </w:t>
-      </w:r>
-      <w:proofErr w:type="spellStart"/>
-      <w:r>
-        <w:t>regsubsets</w:t>
-      </w:r>
-      <w:proofErr w:type="spellEnd"/>
-      <w:r>
-        <w:t xml:space="preserve"> from the package leaps. </w:t>
+        <w:t xml:space="preserve"> model selection using the R function regsubsets from the package leaps. </w:t>
       </w:r>
       <w:r>
         <w:t>To test for spatial autocorrelation, we calculated the Moran’s I of the residuals of the final model and visualize the spatial distribution of residuals with a map. We repeated this approach using Simpson diversity index as predictor variable instead of tree AGB.</w:t>
@@ -1695,7 +1413,13 @@
         <w:t xml:space="preserve">we filtered out sites where disturbance was recorded and very young forest was </w:t>
       </w:r>
       <w:r>
-        <w:t xml:space="preserve">prominent (i.e., sites where mosaic &lt; 0.5) to test the relationship between tree AGB and diversity with environmental factors without the effect of land-use. </w:t>
+        <w:t xml:space="preserve">prominent (i.e., sites where mosaic &lt; 0.5) to test the relationship between tree AGB and diversity with environmental factors </w:t>
+      </w:r>
+      <w:r>
+        <w:t>removing</w:t>
+      </w:r>
+      <w:r>
+        <w:t xml:space="preserve"> the effect of land-use. </w:t>
       </w:r>
       <w:r>
         <w:t xml:space="preserve">We performed two multiple regression models with all environmental variables as predictor variables, one using AGB as response variable, and another one </w:t>
@@ -1742,13 +1466,25 @@
         <w:t xml:space="preserve">constrained the ordination of species. </w:t>
       </w:r>
       <w:r>
-        <w:t xml:space="preserve">Additionally, we visualize the relationship between disturbance and patchiness adding these variables to the hierarchical cluster analysis and PCA we </w:t>
+        <w:t>Additionally, we visualize</w:t>
+      </w:r>
+      <w:r>
+        <w:t>d</w:t>
+      </w:r>
+      <w:r>
+        <w:t xml:space="preserve"> the relationship between disturbance and patchiness adding these variables to the hierarchical cluster analysis and PCA we </w:t>
+      </w:r>
+      <w:r>
+        <w:t xml:space="preserve">have </w:t>
       </w:r>
       <w:r>
         <w:t>performed</w:t>
       </w:r>
       <w:r>
-        <w:t xml:space="preserve"> with all sites with four plots (see </w:t>
+        <w:t xml:space="preserve"> previously </w:t>
+      </w:r>
+      <w:r>
+        <w:t xml:space="preserve">with all sites with four plots (see </w:t>
       </w:r>
       <w:r>
         <w:t>methods section 3 above)</w:t>
@@ -1766,7 +1502,13 @@
         <w:t>sites with only forest</w:t>
       </w:r>
       <w:r>
-        <w:t xml:space="preserve"> (i.e., sites where mosaic &gt; 0.05 and no disturbance was recorded) and environmental factors</w:t>
+        <w:t xml:space="preserve"> (i.e., sites where mosaic &gt; 0.</w:t>
+      </w:r>
+      <w:r>
+        <w:t xml:space="preserve"> </w:t>
+      </w:r>
+      <w:r>
+        <w:t>5 and no disturbance was recorded) and environmental factors</w:t>
       </w:r>
       <w:r>
         <w:t>, to test the effect of environment on community composition without the</w:t>
@@ -1944,6 +1686,45 @@
       <w:r>
         <w:t xml:space="preserve"> </w:t>
       </w:r>
+      <w:r>
+        <w:t>In forest-agriculture mosaics, t</w:t>
+      </w:r>
+      <w:r>
+        <w:t>here is a large proportion of small trees (DBH &lt; 20cm) and large trees (DBH &gt; 50cm) are uncommon (Figure 3).</w:t>
+      </w:r>
+      <w:r>
+        <w:t xml:space="preserve"> </w:t>
+      </w:r>
+      <w:r>
+        <w:t>Although larger trees have more biomass</w:t>
+      </w:r>
+      <w:r>
+        <w:t xml:space="preserve">, the contribution of different tree sizes to </w:t>
+      </w:r>
+      <w:r>
+        <w:t>a site’s</w:t>
+      </w:r>
+      <w:r>
+        <w:t xml:space="preserve"> </w:t>
+      </w:r>
+      <w:r>
+        <w:t>AGB</w:t>
+      </w:r>
+      <w:r>
+        <w:t xml:space="preserve"> </w:t>
+      </w:r>
+      <w:r>
+        <w:t>is similar among most size classes</w:t>
+      </w:r>
+      <w:r>
+        <w:t xml:space="preserve"> (</w:t>
+      </w:r>
+      <w:r>
+        <w:t>except for trees with DBH &lt; 10cm</w:t>
+      </w:r>
+      <w:r>
+        <w:t>) because stem density is higher in smaller trees.</w:t>
+      </w:r>
     </w:p>
     <w:p>
       <w:r>
@@ -1987,6 +1768,9 @@
         <w:t xml:space="preserve"> and the sites with greater stem density are not the ones showing more species</w:t>
       </w:r>
       <w:r>
+        <w:t xml:space="preserve"> (Figure 4)</w:t>
+      </w:r>
+      <w:r>
         <w:t xml:space="preserve">. </w:t>
       </w:r>
       <w:r>
@@ -1999,6 +1783,15 @@
         <w:t xml:space="preserve"> in terms of composition</w:t>
       </w:r>
       <w:r>
+        <w:t xml:space="preserve"> (Figure </w:t>
+      </w:r>
+      <w:r>
+        <w:t>5</w:t>
+      </w:r>
+      <w:r>
+        <w:t>)</w:t>
+      </w:r>
+      <w:r>
         <w:t>. For instance, site 68399 presents 14 tree species and none of them have a relative abundance higher than 0.30</w:t>
       </w:r>
       <w:r>
@@ -2014,7 +1807,13 @@
         <w:t>as happens, for example, in site 73976</w:t>
       </w:r>
       <w:r>
-        <w:t xml:space="preserve">, where </w:t>
+        <w:t>, where</w:t>
+      </w:r>
+      <w:r>
+        <w:t xml:space="preserve"> a singles species,</w:t>
+      </w:r>
+      <w:r>
+        <w:t xml:space="preserve"> </w:t>
       </w:r>
       <w:r>
         <w:rPr>
@@ -2024,7 +1823,16 @@
         <w:t>Quercus elliptica</w:t>
       </w:r>
       <w:r>
+        <w:t>,</w:t>
+      </w:r>
+      <w:r>
         <w:t xml:space="preserve"> has a relative abundance of nearly 0.5</w:t>
+      </w:r>
+      <w:r>
+        <w:t xml:space="preserve"> and average </w:t>
+      </w:r>
+      <w:r>
+        <w:t>stem density is 643.75</w:t>
       </w:r>
       <w:r>
         <w:t>.</w:t>
@@ -2077,15 +1885,7 @@
         </w:rPr>
       </w:pPr>
       <w:r>
-        <w:t xml:space="preserve">Some plots in the young forest cluster may </w:t>
-      </w:r>
-      <w:proofErr w:type="gramStart"/>
-      <w:r>
-        <w:t>actually be</w:t>
-      </w:r>
-      <w:proofErr w:type="gramEnd"/>
-      <w:r>
-        <w:t xml:space="preserve"> mature forests but ended up in the young forest class due to having trees of smaller stature (which is not rare in TMCF).</w:t>
+        <w:t>Some plots in the young forest cluster may actually be mature forests but ended up in the young forest class due to having trees of smaller stature (which is not rare in TMCF).</w:t>
       </w:r>
     </w:p>
     <w:p>
@@ -2702,11 +2502,9 @@
             <w:tcW w:w="2579" w:type="dxa"/>
           </w:tcPr>
           <w:p>
-            <w:proofErr w:type="spellStart"/>
             <w:r>
               <w:t>WorldClim</w:t>
             </w:r>
-            <w:proofErr w:type="spellEnd"/>
           </w:p>
         </w:tc>
       </w:tr>
@@ -2753,11 +2551,9 @@
             <w:tcW w:w="2579" w:type="dxa"/>
           </w:tcPr>
           <w:p>
-            <w:proofErr w:type="spellStart"/>
             <w:r>
               <w:t>WordClim</w:t>
             </w:r>
-            <w:proofErr w:type="spellEnd"/>
           </w:p>
         </w:tc>
       </w:tr>
@@ -3129,13 +2925,8 @@
             <w:tcW w:w="1779" w:type="dxa"/>
           </w:tcPr>
           <w:p>
-            <w:proofErr w:type="spellStart"/>
-            <w:r>
-              <w:t>Lorey’s</w:t>
-            </w:r>
-            <w:proofErr w:type="spellEnd"/>
-            <w:r>
-              <w:t xml:space="preserve"> height</w:t>
+            <w:r>
+              <w:t>Lorey’s height</w:t>
             </w:r>
           </w:p>
         </w:tc>
@@ -3952,13 +3743,8 @@
             <w:tcW w:w="1779" w:type="dxa"/>
           </w:tcPr>
           <w:p>
-            <w:proofErr w:type="spellStart"/>
-            <w:r>
-              <w:t>Lorey’s</w:t>
-            </w:r>
-            <w:proofErr w:type="spellEnd"/>
-            <w:r>
-              <w:t xml:space="preserve"> height</w:t>
+            <w:r>
+              <w:t>Lorey’s height</w:t>
             </w:r>
           </w:p>
         </w:tc>
@@ -4136,21 +3922,8 @@
           </w:p>
           <w:p>
             <w:r>
-              <w:t xml:space="preserve">H = -sum </w:t>
-            </w:r>
-            <w:proofErr w:type="spellStart"/>
-            <w:r>
-              <w:t>p_i</w:t>
-            </w:r>
-            <w:proofErr w:type="spellEnd"/>
-            <w:r>
-              <w:t xml:space="preserve"> log(b) </w:t>
-            </w:r>
-            <w:proofErr w:type="spellStart"/>
-            <w:r>
-              <w:t>p_i</w:t>
-            </w:r>
-            <w:proofErr w:type="spellEnd"/>
+              <w:t>H = -sum p_i log(b) p_i</w:t>
+            </w:r>
           </w:p>
         </w:tc>
         <w:tc>
@@ -4376,15 +4149,7 @@
           </w:tcPr>
           <w:p>
             <w:r>
-              <w:t xml:space="preserve">Forest disturbance related to agricultural activities, aggregated and averaged by </w:t>
-            </w:r>
-            <w:proofErr w:type="gramStart"/>
-            <w:r>
-              <w:t>site,</w:t>
-            </w:r>
-            <w:proofErr w:type="gramEnd"/>
-            <w:r>
-              <w:t xml:space="preserve"> it goes from 0 when no disturbance was detected to 4 when disturbance </w:t>
+              <w:t xml:space="preserve">Forest disturbance related to agricultural activities, aggregated and averaged by site, it goes from 0 when no disturbance was detected to 4 when disturbance </w:t>
             </w:r>
             <w:r>
               <w:t>was severe</w:t>
@@ -4438,15 +4203,7 @@
           </w:tcPr>
           <w:p>
             <w:r>
-              <w:t xml:space="preserve">Forest disturbance related to cattle grazing, aggregated and averaged by </w:t>
-            </w:r>
-            <w:proofErr w:type="gramStart"/>
-            <w:r>
-              <w:t>site,</w:t>
-            </w:r>
-            <w:proofErr w:type="gramEnd"/>
-            <w:r>
-              <w:t xml:space="preserve"> it goes from 0 when no disturbance was detected to 4 when disturbance was severe</w:t>
+              <w:t>Forest disturbance related to cattle grazing, aggregated and averaged by site, it goes from 0 when no disturbance was detected to 4 when disturbance was severe</w:t>
             </w:r>
           </w:p>
         </w:tc>
@@ -4617,11 +4374,9 @@
             <w:tcW w:w="1779" w:type="dxa"/>
           </w:tcPr>
           <w:p>
-            <w:proofErr w:type="spellStart"/>
             <w:r>
               <w:t>Plot_id</w:t>
             </w:r>
-            <w:proofErr w:type="spellEnd"/>
           </w:p>
         </w:tc>
         <w:tc>
@@ -4757,13 +4512,8 @@
               <w:t>Taxonomic Name Resolution Service</w:t>
             </w:r>
             <w:r>
-              <w:t xml:space="preserve"> with BIOMASS function </w:t>
-            </w:r>
-            <w:proofErr w:type="spellStart"/>
-            <w:r>
-              <w:t>correctTaxo</w:t>
-            </w:r>
-            <w:proofErr w:type="spellEnd"/>
+              <w:t xml:space="preserve"> with BIOMASS function correctTaxo</w:t>
+            </w:r>
           </w:p>
         </w:tc>
       </w:tr>
@@ -5111,13 +4861,8 @@
           </w:tcPr>
           <w:p>
             <w:r>
-              <w:t xml:space="preserve">Calculated with BIOMASS function </w:t>
-            </w:r>
-            <w:proofErr w:type="spellStart"/>
-            <w:r>
-              <w:t>getWoodDensity</w:t>
-            </w:r>
-            <w:proofErr w:type="spellEnd"/>
+              <w:t>Calculated with BIOMASS function getWoodDensity</w:t>
+            </w:r>
           </w:p>
         </w:tc>
       </w:tr>
@@ -5292,15 +5037,7 @@
               <w:jc w:val="both"/>
             </w:pPr>
             <w:r>
-              <w:t xml:space="preserve"> [</w:t>
-            </w:r>
-            <w:proofErr w:type="gramStart"/>
-            <w:r>
-              <w:t>0.0754]*</w:t>
-            </w:r>
-            <w:proofErr w:type="gramEnd"/>
-            <w:r>
-              <w:t>[DBH^2.513]</w:t>
+              <w:t xml:space="preserve"> [0.0754]*[DBH^2.513]</w:t>
             </w:r>
           </w:p>
         </w:tc>
@@ -5314,13 +5051,8 @@
             <w:pPr>
               <w:jc w:val="both"/>
             </w:pPr>
-            <w:proofErr w:type="spellStart"/>
-            <w:r>
-              <w:t>Avedaño</w:t>
-            </w:r>
-            <w:proofErr w:type="spellEnd"/>
-            <w:r>
-              <w:t xml:space="preserve"> et al., 2009</w:t>
+            <w:r>
+              <w:t>Avedaño et al., 2009</w:t>
             </w:r>
           </w:p>
         </w:tc>
@@ -5339,13 +5071,8 @@
             <w:pPr>
               <w:jc w:val="both"/>
             </w:pPr>
-            <w:proofErr w:type="spellStart"/>
-            <w:r>
-              <w:t>Alchornea</w:t>
-            </w:r>
-            <w:proofErr w:type="spellEnd"/>
-            <w:r>
-              <w:t xml:space="preserve"> latifolia</w:t>
+            <w:r>
+              <w:t>Alchornea latifolia</w:t>
             </w:r>
           </w:p>
         </w:tc>
@@ -5360,15 +5087,7 @@
               <w:jc w:val="both"/>
             </w:pPr>
             <w:r>
-              <w:t xml:space="preserve"> [Exp[-3.</w:t>
-            </w:r>
-            <w:proofErr w:type="gramStart"/>
-            <w:r>
-              <w:t>363]*</w:t>
-            </w:r>
-            <w:proofErr w:type="gramEnd"/>
-            <w:r>
-              <w:t>[DBH^2.2714]*[TH^0.4984]</w:t>
+              <w:t xml:space="preserve"> [Exp[-3.363]*[DBH^2.2714]*[TH^0.4984]</w:t>
             </w:r>
           </w:p>
         </w:tc>
@@ -5418,15 +5137,7 @@
               <w:jc w:val="both"/>
             </w:pPr>
             <w:r>
-              <w:t xml:space="preserve"> [Exp[-2.</w:t>
-            </w:r>
-            <w:proofErr w:type="gramStart"/>
-            <w:r>
-              <w:t>14]*</w:t>
-            </w:r>
-            <w:proofErr w:type="gramEnd"/>
-            <w:r>
-              <w:t>[DBH^2.23]]</w:t>
+              <w:t xml:space="preserve"> [Exp[-2.14]*[DBH^2.23]]</w:t>
             </w:r>
           </w:p>
         </w:tc>
@@ -5461,13 +5172,8 @@
               <w:jc w:val="both"/>
             </w:pPr>
             <w:r>
-              <w:t xml:space="preserve">Alnus </w:t>
-            </w:r>
-            <w:proofErr w:type="spellStart"/>
-            <w:r>
-              <w:t>jorullensis</w:t>
-            </w:r>
-            <w:proofErr w:type="spellEnd"/>
+              <w:t>Alnus jorullensis</w:t>
+            </w:r>
           </w:p>
         </w:tc>
         <w:tc>
@@ -5481,15 +5187,7 @@
               <w:jc w:val="both"/>
             </w:pPr>
             <w:r>
-              <w:t xml:space="preserve"> [</w:t>
-            </w:r>
-            <w:proofErr w:type="gramStart"/>
-            <w:r>
-              <w:t>0.0195]*</w:t>
-            </w:r>
-            <w:proofErr w:type="gramEnd"/>
-            <w:r>
-              <w:t>[DBH^2.7519]</w:t>
+              <w:t xml:space="preserve"> [0.0195]*[DBH^2.7519]</w:t>
             </w:r>
           </w:p>
         </w:tc>
@@ -5523,19 +5221,9 @@
             <w:pPr>
               <w:jc w:val="both"/>
             </w:pPr>
-            <w:proofErr w:type="spellStart"/>
-            <w:r>
-              <w:t>Brosimum</w:t>
-            </w:r>
-            <w:proofErr w:type="spellEnd"/>
-            <w:r>
-              <w:t xml:space="preserve"> </w:t>
-            </w:r>
-            <w:proofErr w:type="spellStart"/>
-            <w:r>
-              <w:t>alicastrum</w:t>
-            </w:r>
-            <w:proofErr w:type="spellEnd"/>
+            <w:r>
+              <w:t>Brosimum alicastrum</w:t>
+            </w:r>
           </w:p>
         </w:tc>
         <w:tc>
@@ -5549,15 +5237,7 @@
               <w:jc w:val="both"/>
             </w:pPr>
             <w:r>
-              <w:t xml:space="preserve"> [</w:t>
-            </w:r>
-            <w:proofErr w:type="gramStart"/>
-            <w:r>
-              <w:t>0.479403]*</w:t>
-            </w:r>
-            <w:proofErr w:type="gramEnd"/>
-            <w:r>
-              <w:t>[DBH^2.0884]</w:t>
+              <w:t xml:space="preserve"> [0.479403]*[DBH^2.0884]</w:t>
             </w:r>
           </w:p>
         </w:tc>
@@ -5592,13 +5272,8 @@
               <w:jc w:val="both"/>
             </w:pPr>
             <w:r>
-              <w:t xml:space="preserve">Cecropia </w:t>
-            </w:r>
-            <w:proofErr w:type="spellStart"/>
-            <w:r>
-              <w:t>obtusifolia</w:t>
-            </w:r>
-            <w:proofErr w:type="spellEnd"/>
+              <w:t>Cecropia obtusifolia</w:t>
+            </w:r>
           </w:p>
         </w:tc>
         <w:tc>
@@ -5612,15 +5287,7 @@
               <w:jc w:val="both"/>
             </w:pPr>
             <w:r>
-              <w:t xml:space="preserve"> [[</w:t>
-            </w:r>
-            <w:proofErr w:type="gramStart"/>
-            <w:r>
-              <w:t>0.000022]*</w:t>
-            </w:r>
-            <w:proofErr w:type="gramEnd"/>
-            <w:r>
-              <w:t>[D^1.9]*[H]] +  [[-0.56 + 0.02[D^2] + 0.04[H]]/10^3]</w:t>
+              <w:t xml:space="preserve"> [[0.000022]*[D^1.9]*[H]] +  [[-0.56 + 0.02[D^2] + 0.04[H]]/10^3]</w:t>
             </w:r>
           </w:p>
         </w:tc>
@@ -5670,15 +5337,7 @@
               <w:jc w:val="both"/>
             </w:pPr>
             <w:r>
-              <w:t xml:space="preserve"> [-6.</w:t>
-            </w:r>
-            <w:proofErr w:type="gramStart"/>
-            <w:r>
-              <w:t>64]+</w:t>
-            </w:r>
-            <w:proofErr w:type="gramEnd"/>
-            <w:r>
-              <w:t>[0.279*BA]+[0.000514*BA^2]</w:t>
+              <w:t xml:space="preserve"> [-6.64]+[0.279*BA]+[0.000514*BA^2]</w:t>
             </w:r>
           </w:p>
         </w:tc>
@@ -5692,13 +5351,8 @@
             <w:pPr>
               <w:jc w:val="both"/>
             </w:pPr>
-            <w:proofErr w:type="spellStart"/>
-            <w:r>
-              <w:t>Schroth</w:t>
-            </w:r>
-            <w:proofErr w:type="spellEnd"/>
-            <w:r>
-              <w:t xml:space="preserve"> et al., 2002</w:t>
+            <w:r>
+              <w:t>Schroth et al., 2002</w:t>
             </w:r>
           </w:p>
         </w:tc>
@@ -5733,15 +5387,7 @@
               <w:jc w:val="both"/>
             </w:pPr>
             <w:r>
-              <w:t xml:space="preserve"> [Exp[-1.</w:t>
-            </w:r>
-            <w:proofErr w:type="gramStart"/>
-            <w:r>
-              <w:t>90]*</w:t>
-            </w:r>
-            <w:proofErr w:type="gramEnd"/>
-            <w:r>
-              <w:t>[DBH^2.15]]</w:t>
+              <w:t xml:space="preserve"> [Exp[-1.90]*[DBH^2.15]]</w:t>
             </w:r>
           </w:p>
         </w:tc>
@@ -5776,13 +5422,8 @@
               <w:jc w:val="both"/>
             </w:pPr>
             <w:r>
-              <w:t xml:space="preserve">Clethra </w:t>
-            </w:r>
-            <w:proofErr w:type="spellStart"/>
-            <w:r>
-              <w:t>hartwegii</w:t>
-            </w:r>
-            <w:proofErr w:type="spellEnd"/>
+              <w:t>Clethra hartwegii</w:t>
+            </w:r>
           </w:p>
         </w:tc>
         <w:tc>
@@ -5796,15 +5437,7 @@
               <w:jc w:val="both"/>
             </w:pPr>
             <w:r>
-              <w:t xml:space="preserve"> [Exp[-1.</w:t>
-            </w:r>
-            <w:proofErr w:type="gramStart"/>
-            <w:r>
-              <w:t>90]*</w:t>
-            </w:r>
-            <w:proofErr w:type="gramEnd"/>
-            <w:r>
-              <w:t>[DBH^2.15]]</w:t>
+              <w:t xml:space="preserve"> [Exp[-1.90]*[DBH^2.15]]</w:t>
             </w:r>
           </w:p>
         </w:tc>
@@ -5839,13 +5472,8 @@
               <w:jc w:val="both"/>
             </w:pPr>
             <w:r>
-              <w:t xml:space="preserve">Clethra </w:t>
-            </w:r>
-            <w:proofErr w:type="spellStart"/>
-            <w:r>
-              <w:t>mexicana</w:t>
-            </w:r>
-            <w:proofErr w:type="spellEnd"/>
+              <w:t>Clethra mexicana</w:t>
+            </w:r>
           </w:p>
         </w:tc>
         <w:tc>
@@ -5859,15 +5487,7 @@
               <w:jc w:val="both"/>
             </w:pPr>
             <w:r>
-              <w:t xml:space="preserve"> [</w:t>
-            </w:r>
-            <w:proofErr w:type="gramStart"/>
-            <w:r>
-              <w:t>0.4632]*</w:t>
-            </w:r>
-            <w:proofErr w:type="gramEnd"/>
-            <w:r>
-              <w:t>[DBH^1.8168]</w:t>
+              <w:t xml:space="preserve"> [0.4632]*[DBH^1.8168]</w:t>
             </w:r>
           </w:p>
         </w:tc>
@@ -5902,13 +5522,8 @@
               <w:jc w:val="both"/>
             </w:pPr>
             <w:r>
-              <w:t xml:space="preserve">Clethra </w:t>
-            </w:r>
-            <w:proofErr w:type="spellStart"/>
-            <w:r>
-              <w:t>pringlei</w:t>
-            </w:r>
-            <w:proofErr w:type="spellEnd"/>
+              <w:t>Clethra pringlei</w:t>
+            </w:r>
           </w:p>
         </w:tc>
         <w:tc>
@@ -5922,15 +5537,7 @@
               <w:jc w:val="both"/>
             </w:pPr>
             <w:r>
-              <w:t xml:space="preserve"> [</w:t>
-            </w:r>
-            <w:proofErr w:type="gramStart"/>
-            <w:r>
-              <w:t>0.067833]*</w:t>
-            </w:r>
-            <w:proofErr w:type="gramEnd"/>
-            <w:r>
-              <w:t>[DBH^2.50972]</w:t>
+              <w:t xml:space="preserve"> [0.067833]*[DBH^2.50972]</w:t>
             </w:r>
           </w:p>
         </w:tc>
@@ -5965,13 +5572,8 @@
               <w:jc w:val="both"/>
             </w:pPr>
             <w:r>
-              <w:t xml:space="preserve">Cordia </w:t>
-            </w:r>
-            <w:proofErr w:type="spellStart"/>
-            <w:r>
-              <w:t>alliodora</w:t>
-            </w:r>
-            <w:proofErr w:type="spellEnd"/>
+              <w:t>Cordia alliodora</w:t>
+            </w:r>
           </w:p>
         </w:tc>
         <w:tc>
@@ -5985,15 +5587,7 @@
               <w:jc w:val="both"/>
             </w:pPr>
             <w:r>
-              <w:t xml:space="preserve"> [10^-0.</w:t>
-            </w:r>
-            <w:proofErr w:type="gramStart"/>
-            <w:r>
-              <w:t>755]*</w:t>
-            </w:r>
-            <w:proofErr w:type="gramEnd"/>
-            <w:r>
-              <w:t>[DBH^2.072]</w:t>
+              <w:t xml:space="preserve"> [10^-0.755]*[DBH^2.072]</w:t>
             </w:r>
           </w:p>
         </w:tc>
@@ -6028,13 +5622,8 @@
               <w:jc w:val="both"/>
             </w:pPr>
             <w:r>
-              <w:t xml:space="preserve">Cupressus </w:t>
-            </w:r>
-            <w:proofErr w:type="spellStart"/>
-            <w:r>
-              <w:t>lusitanica</w:t>
-            </w:r>
-            <w:proofErr w:type="spellEnd"/>
+              <w:t>Cupressus lusitanica</w:t>
+            </w:r>
           </w:p>
         </w:tc>
         <w:tc>
@@ -6048,15 +5637,7 @@
               <w:jc w:val="both"/>
             </w:pPr>
             <w:r>
-              <w:t xml:space="preserve"> [</w:t>
-            </w:r>
-            <w:proofErr w:type="gramStart"/>
-            <w:r>
-              <w:t>0.5266]*</w:t>
-            </w:r>
-            <w:proofErr w:type="gramEnd"/>
-            <w:r>
-              <w:t>[DBH^1.7712]</w:t>
+              <w:t xml:space="preserve"> [0.5266]*[DBH^1.7712]</w:t>
             </w:r>
           </w:p>
         </w:tc>
@@ -6090,19 +5671,9 @@
             <w:pPr>
               <w:jc w:val="both"/>
             </w:pPr>
-            <w:proofErr w:type="spellStart"/>
-            <w:r>
-              <w:t>Dendropanax</w:t>
-            </w:r>
-            <w:proofErr w:type="spellEnd"/>
-            <w:r>
-              <w:t xml:space="preserve"> </w:t>
-            </w:r>
-            <w:proofErr w:type="spellStart"/>
-            <w:r>
-              <w:t>arboreus</w:t>
-            </w:r>
-            <w:proofErr w:type="spellEnd"/>
+            <w:r>
+              <w:t>Dendropanax arboreus</w:t>
+            </w:r>
           </w:p>
         </w:tc>
         <w:tc>
@@ -6116,15 +5687,7 @@
               <w:jc w:val="both"/>
             </w:pPr>
             <w:r>
-              <w:t xml:space="preserve"> [</w:t>
-            </w:r>
-            <w:proofErr w:type="gramStart"/>
-            <w:r>
-              <w:t>0.037241]*</w:t>
-            </w:r>
-            <w:proofErr w:type="gramEnd"/>
-            <w:r>
-              <w:t>[DBH^2.99585]</w:t>
+              <w:t xml:space="preserve"> [0.037241]*[DBH^2.99585]</w:t>
             </w:r>
           </w:p>
         </w:tc>
@@ -6174,15 +5737,7 @@
               <w:jc w:val="both"/>
             </w:pPr>
             <w:r>
-              <w:t xml:space="preserve"> [</w:t>
-            </w:r>
-            <w:proofErr w:type="gramStart"/>
-            <w:r>
-              <w:t>0.4600]+</w:t>
-            </w:r>
-            <w:proofErr w:type="gramEnd"/>
-            <w:r>
-              <w:t>[[0.0370]*[DBH^2]*TH]</w:t>
+              <w:t xml:space="preserve"> [0.4600]+[[0.0370]*[DBH^2]*TH]</w:t>
             </w:r>
           </w:p>
         </w:tc>
@@ -6217,13 +5772,8 @@
               <w:jc w:val="both"/>
             </w:pPr>
             <w:r>
-              <w:t xml:space="preserve">Fraxinus </w:t>
-            </w:r>
-            <w:proofErr w:type="spellStart"/>
-            <w:r>
-              <w:t>uhdei</w:t>
-            </w:r>
-            <w:proofErr w:type="spellEnd"/>
+              <w:t>Fraxinus uhdei</w:t>
+            </w:r>
           </w:p>
         </w:tc>
         <w:tc>
@@ -6237,15 +5787,7 @@
               <w:jc w:val="both"/>
             </w:pPr>
             <w:r>
-              <w:t xml:space="preserve"> [</w:t>
-            </w:r>
-            <w:proofErr w:type="gramStart"/>
-            <w:r>
-              <w:t>362.129]*</w:t>
-            </w:r>
-            <w:proofErr w:type="gramEnd"/>
-            <w:r>
-              <w:t>[[3.1416]*[[[[DBH^2]/4]]^1.100]]</w:t>
+              <w:t xml:space="preserve"> [362.129]*[[3.1416]*[[[[DBH^2]/4]]^1.100]]</w:t>
             </w:r>
           </w:p>
         </w:tc>
@@ -6279,19 +5821,9 @@
             <w:pPr>
               <w:jc w:val="both"/>
             </w:pPr>
-            <w:proofErr w:type="spellStart"/>
-            <w:r>
-              <w:t>Heliocarpus</w:t>
-            </w:r>
-            <w:proofErr w:type="spellEnd"/>
-            <w:r>
-              <w:t xml:space="preserve"> </w:t>
-            </w:r>
-            <w:proofErr w:type="spellStart"/>
-            <w:r>
-              <w:t>appendiculatus</w:t>
-            </w:r>
-            <w:proofErr w:type="spellEnd"/>
+            <w:r>
+              <w:t>Heliocarpus appendiculatus</w:t>
+            </w:r>
           </w:p>
         </w:tc>
         <w:tc>
@@ -6305,15 +5837,7 @@
               <w:jc w:val="both"/>
             </w:pPr>
             <w:r>
-              <w:t xml:space="preserve"> [[</w:t>
-            </w:r>
-            <w:proofErr w:type="gramStart"/>
-            <w:r>
-              <w:t>Exp[</w:t>
-            </w:r>
-            <w:proofErr w:type="gramEnd"/>
-            <w:r>
-              <w:t>4.9375]] * [[DBH^2]^1.0583]] * [1.14]/ 1000000</w:t>
+              <w:t xml:space="preserve"> [[Exp[4.9375]] * [[DBH^2]^1.0583]] * [1.14]/ 1000000</w:t>
             </w:r>
           </w:p>
         </w:tc>
@@ -6363,15 +5887,7 @@
               <w:jc w:val="both"/>
             </w:pPr>
             <w:r>
-              <w:t xml:space="preserve"> [Exp[-1.</w:t>
-            </w:r>
-            <w:proofErr w:type="gramStart"/>
-            <w:r>
-              <w:t>76]*</w:t>
-            </w:r>
-            <w:proofErr w:type="gramEnd"/>
-            <w:r>
-              <w:t>[DBH^2.26]]</w:t>
+              <w:t xml:space="preserve"> [Exp[-1.76]*[DBH^2.26]]</w:t>
             </w:r>
           </w:p>
         </w:tc>
@@ -6421,15 +5937,7 @@
               <w:jc w:val="both"/>
             </w:pPr>
             <w:r>
-              <w:t xml:space="preserve"> [Exp[-1.</w:t>
-            </w:r>
-            <w:proofErr w:type="gramStart"/>
-            <w:r>
-              <w:t>76]*</w:t>
-            </w:r>
-            <w:proofErr w:type="gramEnd"/>
-            <w:r>
-              <w:t>[DBH^2.26]]</w:t>
+              <w:t xml:space="preserve"> [Exp[-1.76]*[DBH^2.26]]</w:t>
             </w:r>
           </w:p>
         </w:tc>
@@ -6479,15 +5987,7 @@
               <w:jc w:val="both"/>
             </w:pPr>
             <w:r>
-              <w:t xml:space="preserve"> [Exp[-3.</w:t>
-            </w:r>
-            <w:proofErr w:type="gramStart"/>
-            <w:r>
-              <w:t>363]*</w:t>
-            </w:r>
-            <w:proofErr w:type="gramEnd"/>
-            <w:r>
-              <w:t>[DBH^2.4809]*[TH^0.4984]</w:t>
+              <w:t xml:space="preserve"> [Exp[-3.363]*[DBH^2.4809]*[TH^0.4984]</w:t>
             </w:r>
           </w:p>
         </w:tc>
@@ -6522,13 +6022,8 @@
               <w:jc w:val="both"/>
             </w:pPr>
             <w:r>
-              <w:t xml:space="preserve">Juglans </w:t>
-            </w:r>
-            <w:proofErr w:type="spellStart"/>
-            <w:r>
-              <w:t>olanchana</w:t>
-            </w:r>
-            <w:proofErr w:type="spellEnd"/>
+              <w:t>Juglans olanchana</w:t>
+            </w:r>
           </w:p>
         </w:tc>
         <w:tc>
@@ -6542,15 +6037,7 @@
               <w:jc w:val="both"/>
             </w:pPr>
             <w:r>
-              <w:t xml:space="preserve"> [10^-1.</w:t>
-            </w:r>
-            <w:proofErr w:type="gramStart"/>
-            <w:r>
-              <w:t>417]*</w:t>
-            </w:r>
-            <w:proofErr w:type="gramEnd"/>
-            <w:r>
-              <w:t>[DBH^2.755]</w:t>
+              <w:t xml:space="preserve"> [10^-1.417]*[DBH^2.755]</w:t>
             </w:r>
           </w:p>
         </w:tc>
@@ -6585,13 +6072,8 @@
               <w:jc w:val="both"/>
             </w:pPr>
             <w:r>
-              <w:t xml:space="preserve">Juniperus </w:t>
-            </w:r>
-            <w:proofErr w:type="spellStart"/>
-            <w:r>
-              <w:t>flaccida</w:t>
-            </w:r>
-            <w:proofErr w:type="spellEnd"/>
+              <w:t>Juniperus flaccida</w:t>
+            </w:r>
           </w:p>
         </w:tc>
         <w:tc>
@@ -6605,15 +6087,7 @@
               <w:jc w:val="both"/>
             </w:pPr>
             <w:r>
-              <w:t xml:space="preserve"> [</w:t>
-            </w:r>
-            <w:proofErr w:type="gramStart"/>
-            <w:r>
-              <w:t>0.209142]*</w:t>
-            </w:r>
-            <w:proofErr w:type="gramEnd"/>
-            <w:r>
-              <w:t>[DBH^1.698]</w:t>
+              <w:t xml:space="preserve"> [0.209142]*[DBH^1.698]</w:t>
             </w:r>
           </w:p>
         </w:tc>
@@ -6663,15 +6137,7 @@
               <w:jc w:val="both"/>
             </w:pPr>
             <w:r>
-              <w:t xml:space="preserve"> [Exp[-2.</w:t>
-            </w:r>
-            <w:proofErr w:type="gramStart"/>
-            <w:r>
-              <w:t>22]*</w:t>
-            </w:r>
-            <w:proofErr w:type="gramEnd"/>
-            <w:r>
-              <w:t>[DBH^2.45]]</w:t>
+              <w:t xml:space="preserve"> [Exp[-2.22]*[DBH^2.45]]</w:t>
             </w:r>
           </w:p>
         </w:tc>
@@ -6721,15 +6187,7 @@
               <w:jc w:val="both"/>
             </w:pPr>
             <w:r>
-              <w:t xml:space="preserve"> [</w:t>
-            </w:r>
-            <w:proofErr w:type="gramStart"/>
-            <w:r>
-              <w:t>0.180272]*</w:t>
-            </w:r>
-            <w:proofErr w:type="gramEnd"/>
-            <w:r>
-              <w:t>[DBH^2.27177]</w:t>
+              <w:t xml:space="preserve"> [0.180272]*[DBH^2.27177]</w:t>
             </w:r>
           </w:p>
         </w:tc>
@@ -6763,19 +6221,9 @@
             <w:pPr>
               <w:jc w:val="both"/>
             </w:pPr>
-            <w:proofErr w:type="spellStart"/>
-            <w:r>
-              <w:t>Nectandra</w:t>
-            </w:r>
-            <w:proofErr w:type="spellEnd"/>
-            <w:r>
-              <w:t xml:space="preserve"> </w:t>
-            </w:r>
-            <w:proofErr w:type="spellStart"/>
-            <w:r>
-              <w:t>ambigens</w:t>
-            </w:r>
-            <w:proofErr w:type="spellEnd"/>
+            <w:r>
+              <w:t>Nectandra ambigens</w:t>
+            </w:r>
           </w:p>
         </w:tc>
         <w:tc>
@@ -6789,15 +6237,7 @@
               <w:jc w:val="both"/>
             </w:pPr>
             <w:r>
-              <w:t xml:space="preserve"> [[</w:t>
-            </w:r>
-            <w:proofErr w:type="gramStart"/>
-            <w:r>
-              <w:t>Exp[</w:t>
-            </w:r>
-            <w:proofErr w:type="gramEnd"/>
-            <w:r>
-              <w:t>4.9375]]*[[DBH^2]^1.0583]]*[1.14]/1000000</w:t>
+              <w:t xml:space="preserve"> [[Exp[4.9375]]*[[DBH^2]^1.0583]]*[1.14]/1000000</w:t>
             </w:r>
           </w:p>
         </w:tc>
@@ -6847,15 +6287,7 @@
               <w:jc w:val="both"/>
             </w:pPr>
             <w:r>
-              <w:t xml:space="preserve"> [</w:t>
-            </w:r>
-            <w:proofErr w:type="gramStart"/>
-            <w:r>
-              <w:t>0.058]*</w:t>
-            </w:r>
-            <w:proofErr w:type="gramEnd"/>
-            <w:r>
-              <w:t>[[[DBH^2]*TH]^0.919]</w:t>
+              <w:t xml:space="preserve"> [0.058]*[[[DBH^2]*TH]^0.919]</w:t>
             </w:r>
           </w:p>
         </w:tc>
@@ -6905,15 +6337,7 @@
               <w:jc w:val="both"/>
             </w:pPr>
             <w:r>
-              <w:t xml:space="preserve"> [</w:t>
-            </w:r>
-            <w:proofErr w:type="gramStart"/>
-            <w:r>
-              <w:t>0.058]*</w:t>
-            </w:r>
-            <w:proofErr w:type="gramEnd"/>
-            <w:r>
-              <w:t>[[[DBH^2]*TH]^0.919]</w:t>
+              <w:t xml:space="preserve"> [0.058]*[[[DBH^2]*TH]^0.919]</w:t>
             </w:r>
           </w:p>
         </w:tc>
@@ -6948,13 +6372,8 @@
               <w:jc w:val="both"/>
             </w:pPr>
             <w:r>
-              <w:t xml:space="preserve">Pinus </w:t>
-            </w:r>
-            <w:proofErr w:type="spellStart"/>
-            <w:r>
-              <w:t>devoniana</w:t>
-            </w:r>
-            <w:proofErr w:type="spellEnd"/>
+              <w:t>Pinus devoniana</w:t>
+            </w:r>
           </w:p>
         </w:tc>
         <w:tc>
@@ -6968,15 +6387,7 @@
               <w:jc w:val="both"/>
             </w:pPr>
             <w:r>
-              <w:t xml:space="preserve"> [</w:t>
-            </w:r>
-            <w:proofErr w:type="gramStart"/>
-            <w:r>
-              <w:t>0.182]*</w:t>
-            </w:r>
-            <w:proofErr w:type="gramEnd"/>
-            <w:r>
-              <w:t>[DBH^1.936]</w:t>
+              <w:t xml:space="preserve"> [0.182]*[DBH^1.936]</w:t>
             </w:r>
           </w:p>
         </w:tc>
@@ -7011,13 +6422,8 @@
               <w:jc w:val="both"/>
             </w:pPr>
             <w:r>
-              <w:t xml:space="preserve">Pinus </w:t>
-            </w:r>
-            <w:proofErr w:type="spellStart"/>
-            <w:r>
-              <w:t>herrerae</w:t>
-            </w:r>
-            <w:proofErr w:type="spellEnd"/>
+              <w:t>Pinus herrerae</w:t>
+            </w:r>
           </w:p>
         </w:tc>
         <w:tc>
@@ -7031,15 +6437,7 @@
               <w:jc w:val="both"/>
             </w:pPr>
             <w:r>
-              <w:t xml:space="preserve"> [</w:t>
-            </w:r>
-            <w:proofErr w:type="gramStart"/>
-            <w:r>
-              <w:t>0.1354]*</w:t>
-            </w:r>
-            <w:proofErr w:type="gramEnd"/>
-            <w:r>
-              <w:t>[DBH^2.3033]</w:t>
+              <w:t xml:space="preserve"> [0.1354]*[DBH^2.3033]</w:t>
             </w:r>
           </w:p>
         </w:tc>
@@ -7053,13 +6451,8 @@
             <w:pPr>
               <w:jc w:val="both"/>
             </w:pPr>
-            <w:proofErr w:type="spellStart"/>
-            <w:r>
-              <w:t>Návar</w:t>
-            </w:r>
-            <w:proofErr w:type="spellEnd"/>
-            <w:r>
-              <w:t>, 2009</w:t>
+            <w:r>
+              <w:t>Návar, 2009</w:t>
             </w:r>
           </w:p>
         </w:tc>
@@ -7079,13 +6472,8 @@
               <w:jc w:val="both"/>
             </w:pPr>
             <w:r>
-              <w:t xml:space="preserve">Pinus </w:t>
-            </w:r>
-            <w:proofErr w:type="spellStart"/>
-            <w:r>
-              <w:t>leiophylla</w:t>
-            </w:r>
-            <w:proofErr w:type="spellEnd"/>
+              <w:t>Pinus leiophylla</w:t>
+            </w:r>
           </w:p>
         </w:tc>
         <w:tc>
@@ -7099,15 +6487,7 @@
               <w:jc w:val="both"/>
             </w:pPr>
             <w:r>
-              <w:t xml:space="preserve"> [[Exp^-3.</w:t>
-            </w:r>
-            <w:proofErr w:type="gramStart"/>
-            <w:r>
-              <w:t>549]*</w:t>
-            </w:r>
-            <w:proofErr w:type="gramEnd"/>
-            <w:r>
-              <w:t>[DBH^2.787]]]</w:t>
+              <w:t xml:space="preserve"> [[Exp^-3.549]*[DBH^2.787]]]</w:t>
             </w:r>
           </w:p>
         </w:tc>
@@ -7121,13 +6501,8 @@
             <w:pPr>
               <w:jc w:val="both"/>
             </w:pPr>
-            <w:proofErr w:type="spellStart"/>
-            <w:r>
-              <w:t>Návar</w:t>
-            </w:r>
-            <w:proofErr w:type="spellEnd"/>
-            <w:r>
-              <w:t>, 2009</w:t>
+            <w:r>
+              <w:t>Návar, 2009</w:t>
             </w:r>
           </w:p>
         </w:tc>
@@ -7147,13 +6522,8 @@
               <w:jc w:val="both"/>
             </w:pPr>
             <w:r>
-              <w:t xml:space="preserve">Pinus </w:t>
-            </w:r>
-            <w:proofErr w:type="spellStart"/>
-            <w:r>
-              <w:t>oocarpa</w:t>
-            </w:r>
-            <w:proofErr w:type="spellEnd"/>
+              <w:t>Pinus oocarpa</w:t>
+            </w:r>
           </w:p>
         </w:tc>
         <w:tc>
@@ -7167,15 +6537,7 @@
               <w:jc w:val="both"/>
             </w:pPr>
             <w:r>
-              <w:t xml:space="preserve"> [</w:t>
-            </w:r>
-            <w:proofErr w:type="gramStart"/>
-            <w:r>
-              <w:t>0.058]*</w:t>
-            </w:r>
-            <w:proofErr w:type="gramEnd"/>
-            <w:r>
-              <w:t>[[[DBH^2]*TH]^0.919]</w:t>
+              <w:t xml:space="preserve"> [0.058]*[[[DBH^2]*TH]^0.919]</w:t>
             </w:r>
           </w:p>
         </w:tc>
@@ -7210,13 +6572,8 @@
               <w:jc w:val="both"/>
             </w:pPr>
             <w:r>
-              <w:t xml:space="preserve">Pinus </w:t>
-            </w:r>
-            <w:proofErr w:type="spellStart"/>
-            <w:r>
-              <w:t>patula</w:t>
-            </w:r>
-            <w:proofErr w:type="spellEnd"/>
+              <w:t>Pinus patula</w:t>
+            </w:r>
           </w:p>
         </w:tc>
         <w:tc>
@@ -7230,15 +6587,7 @@
               <w:jc w:val="both"/>
             </w:pPr>
             <w:r>
-              <w:t xml:space="preserve"> [</w:t>
-            </w:r>
-            <w:proofErr w:type="gramStart"/>
-            <w:r>
-              <w:t>0.0514]*</w:t>
-            </w:r>
-            <w:proofErr w:type="gramEnd"/>
-            <w:r>
-              <w:t>[DBH^2.5222]</w:t>
+              <w:t xml:space="preserve"> [0.0514]*[DBH^2.5222]</w:t>
             </w:r>
           </w:p>
         </w:tc>
@@ -7273,13 +6622,8 @@
               <w:jc w:val="both"/>
             </w:pPr>
             <w:r>
-              <w:t xml:space="preserve">Pinus </w:t>
-            </w:r>
-            <w:proofErr w:type="spellStart"/>
-            <w:r>
-              <w:t>pseudostrobus</w:t>
-            </w:r>
-            <w:proofErr w:type="spellEnd"/>
+              <w:t>Pinus pseudostrobus</w:t>
+            </w:r>
           </w:p>
         </w:tc>
         <w:tc>
@@ -7293,15 +6637,7 @@
               <w:jc w:val="both"/>
             </w:pPr>
             <w:r>
-              <w:t xml:space="preserve"> [</w:t>
-            </w:r>
-            <w:proofErr w:type="gramStart"/>
-            <w:r>
-              <w:t>0.058]*</w:t>
-            </w:r>
-            <w:proofErr w:type="gramEnd"/>
-            <w:r>
-              <w:t>[[[DBH^2]*TH]^0.919]</w:t>
+              <w:t xml:space="preserve"> [0.058]*[[[DBH^2]*TH]^0.919]</w:t>
             </w:r>
           </w:p>
         </w:tc>
@@ -7351,15 +6687,7 @@
               <w:jc w:val="both"/>
             </w:pPr>
             <w:r>
-              <w:t xml:space="preserve"> [Exp[-2.</w:t>
-            </w:r>
-            <w:proofErr w:type="gramStart"/>
-            <w:r>
-              <w:t>76]*</w:t>
-            </w:r>
-            <w:proofErr w:type="gramEnd"/>
-            <w:r>
-              <w:t>[DBH^2.37]]</w:t>
+              <w:t xml:space="preserve"> [Exp[-2.76]*[DBH^2.37]]</w:t>
             </w:r>
           </w:p>
         </w:tc>
@@ -7409,15 +6737,7 @@
               <w:jc w:val="both"/>
             </w:pPr>
             <w:r>
-              <w:t xml:space="preserve"> [</w:t>
-            </w:r>
-            <w:proofErr w:type="gramStart"/>
-            <w:r>
-              <w:t>0.246689]*</w:t>
-            </w:r>
-            <w:proofErr w:type="gramEnd"/>
-            <w:r>
-              <w:t>[DBH^2.24992]</w:t>
+              <w:t xml:space="preserve"> [0.246689]*[DBH^2.24992]</w:t>
             </w:r>
           </w:p>
         </w:tc>
@@ -7467,15 +6787,7 @@
               <w:jc w:val="both"/>
             </w:pPr>
             <w:r>
-              <w:t xml:space="preserve"> [</w:t>
-            </w:r>
-            <w:proofErr w:type="gramStart"/>
-            <w:r>
-              <w:t>0.1269]*</w:t>
-            </w:r>
-            <w:proofErr w:type="gramEnd"/>
-            <w:r>
-              <w:t>[DBH^2.5169]</w:t>
+              <w:t xml:space="preserve"> [0.1269]*[DBH^2.5169]</w:t>
             </w:r>
           </w:p>
         </w:tc>
@@ -7510,13 +6822,8 @@
               <w:jc w:val="both"/>
             </w:pPr>
             <w:r>
-              <w:t xml:space="preserve">Quercus </w:t>
-            </w:r>
-            <w:proofErr w:type="spellStart"/>
-            <w:r>
-              <w:t>candicans</w:t>
-            </w:r>
-            <w:proofErr w:type="spellEnd"/>
+              <w:t>Quercus candicans</w:t>
+            </w:r>
           </w:p>
         </w:tc>
         <w:tc>
@@ -7530,15 +6837,7 @@
               <w:jc w:val="both"/>
             </w:pPr>
             <w:r>
-              <w:t xml:space="preserve"> [[Exp[-4.</w:t>
-            </w:r>
-            <w:proofErr w:type="gramStart"/>
-            <w:r>
-              <w:t>775313]*</w:t>
-            </w:r>
-            <w:proofErr w:type="gramEnd"/>
-            <w:r>
-              <w:t>[DBH^1.798292]*[TH^1.570775]]+[[Exp[-3.547008]*[DBH^2.593972]]+[[Exp[-4.752007]*DBH^2]]</w:t>
+              <w:t xml:space="preserve"> [[Exp[-4.775313]*[DBH^1.798292]*[TH^1.570775]]+[[Exp[-3.547008]*[DBH^2.593972]]+[[Exp[-4.752007]*DBH^2]]</w:t>
             </w:r>
           </w:p>
         </w:tc>
@@ -7573,13 +6872,8 @@
               <w:jc w:val="both"/>
             </w:pPr>
             <w:r>
-              <w:t xml:space="preserve">Quercus </w:t>
-            </w:r>
-            <w:proofErr w:type="spellStart"/>
-            <w:r>
-              <w:t>crassifolia</w:t>
-            </w:r>
-            <w:proofErr w:type="spellEnd"/>
+              <w:t>Quercus crassifolia</w:t>
+            </w:r>
           </w:p>
         </w:tc>
         <w:tc>
@@ -7593,15 +6887,7 @@
               <w:jc w:val="both"/>
             </w:pPr>
             <w:r>
-              <w:t xml:space="preserve"> [</w:t>
-            </w:r>
-            <w:proofErr w:type="gramStart"/>
-            <w:r>
-              <w:t>0.283]*</w:t>
-            </w:r>
-            <w:proofErr w:type="gramEnd"/>
-            <w:r>
-              <w:t>[[[DBH^2]*TH]^0.807]</w:t>
+              <w:t xml:space="preserve"> [0.283]*[[[DBH^2]*TH]^0.807]</w:t>
             </w:r>
           </w:p>
         </w:tc>
@@ -7636,13 +6922,8 @@
               <w:jc w:val="both"/>
             </w:pPr>
             <w:r>
-              <w:t xml:space="preserve">Quercus </w:t>
-            </w:r>
-            <w:proofErr w:type="spellStart"/>
-            <w:r>
-              <w:t>laurina</w:t>
-            </w:r>
-            <w:proofErr w:type="spellEnd"/>
+              <w:t>Quercus laurina</w:t>
+            </w:r>
           </w:p>
         </w:tc>
         <w:tc>
@@ -7656,15 +6937,7 @@
               <w:jc w:val="both"/>
             </w:pPr>
             <w:r>
-              <w:t xml:space="preserve"> [</w:t>
-            </w:r>
-            <w:proofErr w:type="gramStart"/>
-            <w:r>
-              <w:t>0.283]*</w:t>
-            </w:r>
-            <w:proofErr w:type="gramEnd"/>
-            <w:r>
-              <w:t>[[[DBH^2]*TH]^0.807]</w:t>
+              <w:t xml:space="preserve"> [0.283]*[[[DBH^2]*TH]^0.807]</w:t>
             </w:r>
           </w:p>
         </w:tc>
@@ -7699,13 +6972,8 @@
               <w:jc w:val="both"/>
             </w:pPr>
             <w:r>
-              <w:t xml:space="preserve">Quercus </w:t>
-            </w:r>
-            <w:proofErr w:type="spellStart"/>
-            <w:r>
-              <w:t>obtusata</w:t>
-            </w:r>
-            <w:proofErr w:type="spellEnd"/>
+              <w:t>Quercus obtusata</w:t>
+            </w:r>
           </w:p>
         </w:tc>
         <w:tc>
@@ -7719,15 +6987,7 @@
               <w:jc w:val="both"/>
             </w:pPr>
             <w:r>
-              <w:t xml:space="preserve"> [[exp[-3.</w:t>
-            </w:r>
-            <w:proofErr w:type="gramStart"/>
-            <w:r>
-              <w:t>53684]*</w:t>
-            </w:r>
-            <w:proofErr w:type="gramEnd"/>
-            <w:r>
-              <w:t>[DBH^2.043763]*[TH^0.759522]]+[[Exp[-5.803952]*[DBH^2*TH]^1.224292]]+[[Exp[-6.181035]*[DBH^2.488617]]</w:t>
+              <w:t xml:space="preserve"> [[exp[-3.53684]*[DBH^2.043763]*[TH^0.759522]]+[[Exp[-5.803952]*[DBH^2*TH]^1.224292]]+[[Exp[-6.181035]*[DBH^2.488617]]</w:t>
             </w:r>
           </w:p>
         </w:tc>
@@ -7762,13 +7022,8 @@
               <w:jc w:val="both"/>
             </w:pPr>
             <w:r>
-              <w:t xml:space="preserve">Quercus </w:t>
-            </w:r>
-            <w:proofErr w:type="spellStart"/>
-            <w:r>
-              <w:t>peduncularis</w:t>
-            </w:r>
-            <w:proofErr w:type="spellEnd"/>
+              <w:t>Quercus peduncularis</w:t>
+            </w:r>
           </w:p>
         </w:tc>
         <w:tc>
@@ -7782,15 +7037,7 @@
               <w:jc w:val="both"/>
             </w:pPr>
             <w:r>
-              <w:t xml:space="preserve"> [Exp[-2.</w:t>
-            </w:r>
-            <w:proofErr w:type="gramStart"/>
-            <w:r>
-              <w:t>27]*</w:t>
-            </w:r>
-            <w:proofErr w:type="gramEnd"/>
-            <w:r>
-              <w:t>[DBH^2.39]]</w:t>
+              <w:t xml:space="preserve"> [Exp[-2.27]*[DBH^2.39]]</w:t>
             </w:r>
           </w:p>
         </w:tc>
@@ -7840,15 +7087,7 @@
               <w:jc w:val="both"/>
             </w:pPr>
             <w:r>
-              <w:t xml:space="preserve"> [</w:t>
-            </w:r>
-            <w:proofErr w:type="gramStart"/>
-            <w:r>
-              <w:t>0.283]*</w:t>
-            </w:r>
-            <w:proofErr w:type="gramEnd"/>
-            <w:r>
-              <w:t>[[[DBH^2]*TH]^0.807]</w:t>
+              <w:t xml:space="preserve"> [0.283]*[[[DBH^2]*TH]^0.807]</w:t>
             </w:r>
           </w:p>
         </w:tc>
@@ -7898,15 +7137,7 @@
               <w:jc w:val="both"/>
             </w:pPr>
             <w:r>
-              <w:t xml:space="preserve"> [-2.305 + 2.351 * </w:t>
-            </w:r>
-            <w:proofErr w:type="gramStart"/>
-            <w:r>
-              <w:t>ln[</w:t>
-            </w:r>
-            <w:proofErr w:type="gramEnd"/>
-            <w:r>
-              <w:t>DBH]] * 1.033</w:t>
+              <w:t xml:space="preserve"> [-2.305 + 2.351 * ln[DBH]] * 1.033</w:t>
             </w:r>
           </w:p>
         </w:tc>
@@ -7921,15 +7152,7 @@
               <w:jc w:val="both"/>
             </w:pPr>
             <w:r>
-              <w:t xml:space="preserve">Van </w:t>
-            </w:r>
-            <w:proofErr w:type="spellStart"/>
-            <w:r>
-              <w:t>Breugel</w:t>
-            </w:r>
-            <w:proofErr w:type="spellEnd"/>
-            <w:r>
-              <w:t xml:space="preserve"> et al., 2011</w:t>
+              <w:t>Van Breugel et al., 2011</w:t>
             </w:r>
           </w:p>
         </w:tc>
@@ -7948,19 +7171,9 @@
             <w:pPr>
               <w:jc w:val="both"/>
             </w:pPr>
-            <w:proofErr w:type="spellStart"/>
-            <w:r>
-              <w:t>Trichilia</w:t>
-            </w:r>
-            <w:proofErr w:type="spellEnd"/>
-            <w:r>
-              <w:t xml:space="preserve"> </w:t>
-            </w:r>
-            <w:proofErr w:type="spellStart"/>
-            <w:r>
-              <w:t>havanensis</w:t>
-            </w:r>
-            <w:proofErr w:type="spellEnd"/>
+            <w:r>
+              <w:t>Trichilia havanensis</w:t>
+            </w:r>
           </w:p>
         </w:tc>
         <w:tc>
@@ -7974,15 +7187,7 @@
               <w:jc w:val="both"/>
             </w:pPr>
             <w:r>
-              <w:t xml:space="preserve"> [</w:t>
-            </w:r>
-            <w:proofErr w:type="gramStart"/>
-            <w:r>
-              <w:t>0.130169]*</w:t>
-            </w:r>
-            <w:proofErr w:type="gramEnd"/>
-            <w:r>
-              <w:t>[DBH^2.34924]</w:t>
+              <w:t xml:space="preserve"> [0.130169]*[DBH^2.34924]</w:t>
             </w:r>
           </w:p>
         </w:tc>
@@ -8016,13 +7221,8 @@
             <w:pPr>
               <w:jc w:val="both"/>
             </w:pPr>
-            <w:proofErr w:type="spellStart"/>
-            <w:r>
-              <w:t>Trichospermum</w:t>
-            </w:r>
-            <w:proofErr w:type="spellEnd"/>
-            <w:r>
-              <w:t xml:space="preserve"> mexicanum</w:t>
+            <w:r>
+              <w:t>Trichospermum mexicanum</w:t>
             </w:r>
           </w:p>
         </w:tc>
@@ -8037,15 +7237,7 @@
               <w:jc w:val="both"/>
             </w:pPr>
             <w:r>
-              <w:t xml:space="preserve"> [</w:t>
-            </w:r>
-            <w:proofErr w:type="gramStart"/>
-            <w:r>
-              <w:t>0.449]*</w:t>
-            </w:r>
-            <w:proofErr w:type="gramEnd"/>
-            <w:r>
-              <w:t>[DBH^2]-33.565</w:t>
+              <w:t xml:space="preserve"> [0.449]*[DBH^2]-33.565</w:t>
             </w:r>
           </w:p>
         </w:tc>
@@ -8101,15 +7293,7 @@
               <w:jc w:val="both"/>
             </w:pPr>
             <w:r>
-              <w:t xml:space="preserve"> [</w:t>
-            </w:r>
-            <w:proofErr w:type="gramStart"/>
-            <w:r>
-              <w:t>0.00166]*</w:t>
-            </w:r>
-            <w:proofErr w:type="gramEnd"/>
-            <w:r>
-              <w:t>[DBH^3.6586]</w:t>
+              <w:t xml:space="preserve"> [0.00166]*[DBH^3.6586]</w:t>
             </w:r>
           </w:p>
         </w:tc>
@@ -8154,15 +7338,7 @@
               <w:jc w:val="both"/>
             </w:pPr>
             <w:r>
-              <w:t>0.0673 * (WD * H * D^</w:t>
-            </w:r>
-            <w:proofErr w:type="gramStart"/>
-            <w:r>
-              <w:t>2)^</w:t>
-            </w:r>
-            <w:proofErr w:type="gramEnd"/>
-            <w:r>
-              <w:t>0.976</w:t>
+              <w:t>0.0673 * (WD * H * D^2)^0.976</w:t>
             </w:r>
           </w:p>
         </w:tc>
@@ -8175,13 +7351,8 @@
             <w:pPr>
               <w:jc w:val="both"/>
             </w:pPr>
-            <w:proofErr w:type="spellStart"/>
-            <w:r>
-              <w:t>Chave</w:t>
-            </w:r>
-            <w:proofErr w:type="spellEnd"/>
-            <w:r>
-              <w:t xml:space="preserve"> et al., 2014</w:t>
+            <w:r>
+              <w:t>Chave et al., 2014</w:t>
             </w:r>
           </w:p>
         </w:tc>
@@ -8212,15 +7383,15 @@
         <w:tblLook w:val="04A0" w:firstRow="1" w:lastRow="0" w:firstColumn="1" w:lastColumn="0" w:noHBand="0" w:noVBand="1"/>
       </w:tblPr>
       <w:tblGrid>
-        <w:gridCol w:w="2394"/>
-        <w:gridCol w:w="1429"/>
-        <w:gridCol w:w="1984"/>
+        <w:gridCol w:w="3114"/>
+        <w:gridCol w:w="1417"/>
+        <w:gridCol w:w="1701"/>
         <w:gridCol w:w="1701"/>
       </w:tblGrid>
       <w:tr>
         <w:tc>
           <w:tcPr>
-            <w:tcW w:w="2394" w:type="dxa"/>
+            <w:tcW w:w="3114" w:type="dxa"/>
           </w:tcPr>
           <w:p>
             <w:pPr>
@@ -8240,7 +7411,7 @@
         </w:tc>
         <w:tc>
           <w:tcPr>
-            <w:tcW w:w="1429" w:type="dxa"/>
+            <w:tcW w:w="1417" w:type="dxa"/>
           </w:tcPr>
           <w:p>
             <w:pPr>
@@ -8269,22 +7440,13 @@
                 <w:b/>
                 <w:bCs/>
               </w:rPr>
-              <w:t xml:space="preserve"> </w:t>
-            </w:r>
-            <w:proofErr w:type="spellStart"/>
-            <w:r>
-              <w:rPr>
-                <w:b/>
-                <w:bCs/>
-              </w:rPr>
-              <w:t>s.e.</w:t>
-            </w:r>
-            <w:proofErr w:type="spellEnd"/>
-          </w:p>
-        </w:tc>
-        <w:tc>
-          <w:tcPr>
-            <w:tcW w:w="1984" w:type="dxa"/>
+              <w:t xml:space="preserve"> s.e.</w:t>
+            </w:r>
+          </w:p>
+        </w:tc>
+        <w:tc>
+          <w:tcPr>
+            <w:tcW w:w="1701" w:type="dxa"/>
           </w:tcPr>
           <w:p>
             <w:pPr>
@@ -8313,17 +7475,8 @@
                 <w:b/>
                 <w:bCs/>
               </w:rPr>
-              <w:t xml:space="preserve"> </w:t>
-            </w:r>
-            <w:proofErr w:type="spellStart"/>
-            <w:r>
-              <w:rPr>
-                <w:b/>
-                <w:bCs/>
-              </w:rPr>
-              <w:t>s.e.</w:t>
-            </w:r>
-            <w:proofErr w:type="spellEnd"/>
+              <w:t xml:space="preserve"> s.e.</w:t>
+            </w:r>
           </w:p>
         </w:tc>
         <w:tc>
@@ -8360,7 +7513,6 @@
               </w:rPr>
               <w:t xml:space="preserve">± </w:t>
             </w:r>
-            <w:proofErr w:type="spellStart"/>
             <w:r>
               <w:rPr>
                 <w:rFonts w:cstheme="minorHAnsi"/>
@@ -8369,24 +7521,26 @@
               </w:rPr>
               <w:t>s.d.</w:t>
             </w:r>
-            <w:proofErr w:type="spellEnd"/>
-          </w:p>
-        </w:tc>
-      </w:tr>
-      <w:tr>
-        <w:tc>
-          <w:tcPr>
-            <w:tcW w:w="2394" w:type="dxa"/>
+          </w:p>
+        </w:tc>
+      </w:tr>
+      <w:tr>
+        <w:tc>
+          <w:tcPr>
+            <w:tcW w:w="3114" w:type="dxa"/>
           </w:tcPr>
           <w:p>
             <w:r>
               <w:t>Stem density</w:t>
             </w:r>
-          </w:p>
-        </w:tc>
-        <w:tc>
-          <w:tcPr>
-            <w:tcW w:w="1429" w:type="dxa"/>
+            <w:r>
+              <w:t xml:space="preserve"> (tree/ha)</w:t>
+            </w:r>
+          </w:p>
+        </w:tc>
+        <w:tc>
+          <w:tcPr>
+            <w:tcW w:w="1417" w:type="dxa"/>
           </w:tcPr>
           <w:p>
             <w:r>
@@ -8417,7 +7571,7 @@
         </w:tc>
         <w:tc>
           <w:tcPr>
-            <w:tcW w:w="1984" w:type="dxa"/>
+            <w:tcW w:w="1701" w:type="dxa"/>
           </w:tcPr>
           <w:p>
             <w:r>
@@ -8472,17 +7626,23 @@
       <w:tr>
         <w:tc>
           <w:tcPr>
-            <w:tcW w:w="2394" w:type="dxa"/>
+            <w:tcW w:w="3114" w:type="dxa"/>
           </w:tcPr>
           <w:p>
             <w:r>
               <w:t>Basal area</w:t>
             </w:r>
-          </w:p>
-        </w:tc>
-        <w:tc>
-          <w:tcPr>
-            <w:tcW w:w="1429" w:type="dxa"/>
+            <w:r>
+              <w:t xml:space="preserve"> (</w:t>
+            </w:r>
+            <w:r>
+              <w:t>m/ha)</w:t>
+            </w:r>
+          </w:p>
+        </w:tc>
+        <w:tc>
+          <w:tcPr>
+            <w:tcW w:w="1417" w:type="dxa"/>
           </w:tcPr>
           <w:p>
             <w:pPr>
@@ -8509,7 +7669,7 @@
         </w:tc>
         <w:tc>
           <w:tcPr>
-            <w:tcW w:w="1984" w:type="dxa"/>
+            <w:tcW w:w="1701" w:type="dxa"/>
           </w:tcPr>
           <w:p>
             <w:r>
@@ -8552,22 +7712,20 @@
       <w:tr>
         <w:tc>
           <w:tcPr>
-            <w:tcW w:w="2394" w:type="dxa"/>
-          </w:tcPr>
-          <w:p>
-            <w:proofErr w:type="spellStart"/>
-            <w:r>
-              <w:t>Lorey’s</w:t>
-            </w:r>
-            <w:proofErr w:type="spellEnd"/>
-            <w:r>
-              <w:t xml:space="preserve"> height</w:t>
-            </w:r>
-          </w:p>
-        </w:tc>
-        <w:tc>
-          <w:tcPr>
-            <w:tcW w:w="1429" w:type="dxa"/>
+            <w:tcW w:w="3114" w:type="dxa"/>
+          </w:tcPr>
+          <w:p>
+            <w:r>
+              <w:t>Lorey’s height</w:t>
+            </w:r>
+            <w:r>
+              <w:t xml:space="preserve"> (m)</w:t>
+            </w:r>
+          </w:p>
+        </w:tc>
+        <w:tc>
+          <w:tcPr>
+            <w:tcW w:w="1417" w:type="dxa"/>
           </w:tcPr>
           <w:p>
             <w:r>
@@ -8589,7 +7747,7 @@
         </w:tc>
         <w:tc>
           <w:tcPr>
-            <w:tcW w:w="1984" w:type="dxa"/>
+            <w:tcW w:w="1701" w:type="dxa"/>
           </w:tcPr>
           <w:p>
             <w:r>
@@ -8635,17 +7793,20 @@
       <w:tr>
         <w:tc>
           <w:tcPr>
-            <w:tcW w:w="2394" w:type="dxa"/>
+            <w:tcW w:w="3114" w:type="dxa"/>
           </w:tcPr>
           <w:p>
             <w:r>
               <w:t>Aboveground biomass</w:t>
             </w:r>
-          </w:p>
-        </w:tc>
-        <w:tc>
-          <w:tcPr>
-            <w:tcW w:w="1429" w:type="dxa"/>
+            <w:r>
+              <w:t xml:space="preserve"> (Mg/ha)</w:t>
+            </w:r>
+          </w:p>
+        </w:tc>
+        <w:tc>
+          <w:tcPr>
+            <w:tcW w:w="1417" w:type="dxa"/>
           </w:tcPr>
           <w:p>
             <w:r>
@@ -8664,7 +7825,7 @@
         </w:tc>
         <w:tc>
           <w:tcPr>
-            <w:tcW w:w="1984" w:type="dxa"/>
+            <w:tcW w:w="1701" w:type="dxa"/>
           </w:tcPr>
           <w:p>
             <w:r>
@@ -8707,7 +7868,7 @@
       <w:tr>
         <w:tc>
           <w:tcPr>
-            <w:tcW w:w="2394" w:type="dxa"/>
+            <w:tcW w:w="3114" w:type="dxa"/>
           </w:tcPr>
           <w:p>
             <w:r>
@@ -8717,7 +7878,7 @@
         </w:tc>
         <w:tc>
           <w:tcPr>
-            <w:tcW w:w="1429" w:type="dxa"/>
+            <w:tcW w:w="1417" w:type="dxa"/>
           </w:tcPr>
           <w:p>
             <w:pPr>
@@ -8732,7 +7893,7 @@
         </w:tc>
         <w:tc>
           <w:tcPr>
-            <w:tcW w:w="1984" w:type="dxa"/>
+            <w:tcW w:w="1701" w:type="dxa"/>
           </w:tcPr>
           <w:p>
             <w:r>
@@ -8757,17 +7918,20 @@
       <w:tr>
         <w:tc>
           <w:tcPr>
-            <w:tcW w:w="2394" w:type="dxa"/>
+            <w:tcW w:w="3114" w:type="dxa"/>
           </w:tcPr>
           <w:p>
             <w:r>
               <w:t>Simpson diversity index</w:t>
             </w:r>
-          </w:p>
-        </w:tc>
-        <w:tc>
-          <w:tcPr>
-            <w:tcW w:w="1429" w:type="dxa"/>
+            <w:r>
+              <w:t xml:space="preserve"> (D)</w:t>
+            </w:r>
+          </w:p>
+        </w:tc>
+        <w:tc>
+          <w:tcPr>
+            <w:tcW w:w="1417" w:type="dxa"/>
           </w:tcPr>
           <w:p>
             <w:r>
@@ -8786,7 +7950,7 @@
         </w:tc>
         <w:tc>
           <w:tcPr>
-            <w:tcW w:w="1984" w:type="dxa"/>
+            <w:tcW w:w="1701" w:type="dxa"/>
           </w:tcPr>
           <w:p>
             <w:r>
@@ -8817,17 +7981,20 @@
       <w:tr>
         <w:tc>
           <w:tcPr>
-            <w:tcW w:w="2394" w:type="dxa"/>
+            <w:tcW w:w="3114" w:type="dxa"/>
           </w:tcPr>
           <w:p>
             <w:r>
               <w:t>Shannon diversity index</w:t>
             </w:r>
-          </w:p>
-        </w:tc>
-        <w:tc>
-          <w:tcPr>
-            <w:tcW w:w="1429" w:type="dxa"/>
+            <w:r>
+              <w:t xml:space="preserve"> (H)</w:t>
+            </w:r>
+          </w:p>
+        </w:tc>
+        <w:tc>
+          <w:tcPr>
+            <w:tcW w:w="1417" w:type="dxa"/>
           </w:tcPr>
           <w:p>
             <w:r>
@@ -8846,7 +8013,7 @@
         </w:tc>
         <w:tc>
           <w:tcPr>
-            <w:tcW w:w="1984" w:type="dxa"/>
+            <w:tcW w:w="1701" w:type="dxa"/>
           </w:tcPr>
           <w:p>
             <w:r>
@@ -9178,15 +8345,820 @@
               <w:t>density,</w:t>
             </w:r>
             <w:r>
-              <w:t xml:space="preserve"> but trees are not very big, and group 3 (green points) where plots have </w:t>
-            </w:r>
-            <w:proofErr w:type="gramStart"/>
-            <w:r>
-              <w:t>big trees</w:t>
-            </w:r>
-            <w:proofErr w:type="gramEnd"/>
-            <w:r>
-              <w:t xml:space="preserve">. </w:t>
+              <w:t xml:space="preserve"> but trees are not very big, and group 3 (green points) where plots have big trees. </w:t>
+            </w:r>
+          </w:p>
+        </w:tc>
+      </w:tr>
+    </w:tbl>
+    <w:p/>
+    <w:tbl>
+      <w:tblPr>
+        <w:tblStyle w:val="Tablaconcuadrcula"/>
+        <w:tblW w:w="0" w:type="auto"/>
+        <w:tblBorders>
+          <w:top w:val="none" w:sz="0" w:space="0" w:color="auto"/>
+          <w:left w:val="none" w:sz="0" w:space="0" w:color="auto"/>
+          <w:bottom w:val="none" w:sz="0" w:space="0" w:color="auto"/>
+          <w:right w:val="none" w:sz="0" w:space="0" w:color="auto"/>
+          <w:insideH w:val="none" w:sz="0" w:space="0" w:color="auto"/>
+          <w:insideV w:val="none" w:sz="0" w:space="0" w:color="auto"/>
+        </w:tblBorders>
+        <w:tblLook w:val="04A0" w:firstRow="1" w:lastRow="0" w:firstColumn="1" w:lastColumn="0" w:noHBand="0" w:noVBand="1"/>
+      </w:tblPr>
+      <w:tblGrid>
+        <w:gridCol w:w="4419"/>
+        <w:gridCol w:w="4419"/>
+      </w:tblGrid>
+      <w:tr>
+        <w:tc>
+          <w:tcPr>
+            <w:tcW w:w="4414" w:type="dxa"/>
+          </w:tcPr>
+          <w:p>
+            <w:r>
+              <w:rPr>
+                <w:noProof/>
+              </w:rPr>
+              <w:drawing>
+                <wp:inline distT="0" distB="0" distL="0" distR="0" wp14:anchorId="2D09092A" wp14:editId="104E05D3">
+                  <wp:extent cx="2684688" cy="1657350"/>
+                  <wp:effectExtent l="0" t="0" r="1905" b="0"/>
+                  <wp:docPr id="5" name="Imagen 5"/>
+                  <wp:cNvGraphicFramePr>
+                    <a:graphicFrameLocks xmlns:a="http://schemas.openxmlformats.org/drawingml/2006/main" noChangeAspect="1"/>
+                  </wp:cNvGraphicFramePr>
+                  <a:graphic xmlns:a="http://schemas.openxmlformats.org/drawingml/2006/main">
+                    <a:graphicData uri="http://schemas.openxmlformats.org/drawingml/2006/picture">
+                      <pic:pic xmlns:pic="http://schemas.openxmlformats.org/drawingml/2006/picture">
+                        <pic:nvPicPr>
+                          <pic:cNvPr id="1" name=""/>
+                          <pic:cNvPicPr/>
+                        </pic:nvPicPr>
+                        <pic:blipFill>
+                          <a:blip r:embed="rId10"/>
+                          <a:stretch>
+                            <a:fillRect/>
+                          </a:stretch>
+                        </pic:blipFill>
+                        <pic:spPr>
+                          <a:xfrm>
+                            <a:off x="0" y="0"/>
+                            <a:ext cx="2702038" cy="1668060"/>
+                          </a:xfrm>
+                          <a:prstGeom prst="rect">
+                            <a:avLst/>
+                          </a:prstGeom>
+                        </pic:spPr>
+                      </pic:pic>
+                    </a:graphicData>
+                  </a:graphic>
+                </wp:inline>
+              </w:drawing>
+            </w:r>
+          </w:p>
+        </w:tc>
+        <w:tc>
+          <w:tcPr>
+            <w:tcW w:w="4414" w:type="dxa"/>
+          </w:tcPr>
+          <w:p>
+            <w:r>
+              <w:rPr>
+                <w:noProof/>
+              </w:rPr>
+              <w:drawing>
+                <wp:inline distT="0" distB="0" distL="0" distR="0" wp14:anchorId="63517928" wp14:editId="5CFBCF2B">
+                  <wp:extent cx="2677329" cy="1657350"/>
+                  <wp:effectExtent l="0" t="0" r="8890" b="0"/>
+                  <wp:docPr id="6" name="Imagen 6"/>
+                  <wp:cNvGraphicFramePr>
+                    <a:graphicFrameLocks xmlns:a="http://schemas.openxmlformats.org/drawingml/2006/main" noChangeAspect="1"/>
+                  </wp:cNvGraphicFramePr>
+                  <a:graphic xmlns:a="http://schemas.openxmlformats.org/drawingml/2006/main">
+                    <a:graphicData uri="http://schemas.openxmlformats.org/drawingml/2006/picture">
+                      <pic:pic xmlns:pic="http://schemas.openxmlformats.org/drawingml/2006/picture">
+                        <pic:nvPicPr>
+                          <pic:cNvPr id="1" name=""/>
+                          <pic:cNvPicPr/>
+                        </pic:nvPicPr>
+                        <pic:blipFill>
+                          <a:blip r:embed="rId11"/>
+                          <a:stretch>
+                            <a:fillRect/>
+                          </a:stretch>
+                        </pic:blipFill>
+                        <pic:spPr>
+                          <a:xfrm>
+                            <a:off x="0" y="0"/>
+                            <a:ext cx="2704939" cy="1674441"/>
+                          </a:xfrm>
+                          <a:prstGeom prst="rect">
+                            <a:avLst/>
+                          </a:prstGeom>
+                        </pic:spPr>
+                      </pic:pic>
+                    </a:graphicData>
+                  </a:graphic>
+                </wp:inline>
+              </w:drawing>
+            </w:r>
+          </w:p>
+        </w:tc>
+      </w:tr>
+      <w:tr>
+        <w:tc>
+          <w:tcPr>
+            <w:tcW w:w="8828" w:type="dxa"/>
+            <w:gridSpan w:val="2"/>
+          </w:tcPr>
+          <w:p>
+            <w:r>
+              <w:t xml:space="preserve">Figure 3. </w:t>
+            </w:r>
+            <w:r>
+              <w:t>Proportional c</w:t>
+            </w:r>
+            <w:r>
+              <w:t xml:space="preserve">ontribution of different tree size classes to AGB </w:t>
+            </w:r>
+            <w:r>
+              <w:t xml:space="preserve">(left) </w:t>
+            </w:r>
+            <w:r>
+              <w:t>and stem density</w:t>
+            </w:r>
+            <w:r>
+              <w:t xml:space="preserve"> (right)</w:t>
+            </w:r>
+            <w:r>
+              <w:t xml:space="preserve"> in forest-agriculture mosaics in TMCF.</w:t>
+            </w:r>
+          </w:p>
+        </w:tc>
+      </w:tr>
+    </w:tbl>
+    <w:p/>
+    <w:tbl>
+      <w:tblPr>
+        <w:tblStyle w:val="Tablaconcuadrcula"/>
+        <w:tblW w:w="0" w:type="auto"/>
+        <w:tblLook w:val="04A0" w:firstRow="1" w:lastRow="0" w:firstColumn="1" w:lastColumn="0" w:noHBand="0" w:noVBand="1"/>
+      </w:tblPr>
+      <w:tblGrid>
+        <w:gridCol w:w="8828"/>
+      </w:tblGrid>
+      <w:tr>
+        <w:tc>
+          <w:tcPr>
+            <w:tcW w:w="8828" w:type="dxa"/>
+          </w:tcPr>
+          <w:p>
+            <w:r>
+              <w:rPr>
+                <w:noProof/>
+              </w:rPr>
+              <w:drawing>
+                <wp:inline distT="0" distB="0" distL="0" distR="0" wp14:anchorId="5DBE61CE" wp14:editId="2507BED6">
+                  <wp:extent cx="4389809" cy="2695575"/>
+                  <wp:effectExtent l="0" t="0" r="0" b="0"/>
+                  <wp:docPr id="13" name="Imagen 13"/>
+                  <wp:cNvGraphicFramePr>
+                    <a:graphicFrameLocks xmlns:a="http://schemas.openxmlformats.org/drawingml/2006/main" noChangeAspect="1"/>
+                  </wp:cNvGraphicFramePr>
+                  <a:graphic xmlns:a="http://schemas.openxmlformats.org/drawingml/2006/main">
+                    <a:graphicData uri="http://schemas.openxmlformats.org/drawingml/2006/picture">
+                      <pic:pic xmlns:pic="http://schemas.openxmlformats.org/drawingml/2006/picture">
+                        <pic:nvPicPr>
+                          <pic:cNvPr id="1" name=""/>
+                          <pic:cNvPicPr/>
+                        </pic:nvPicPr>
+                        <pic:blipFill>
+                          <a:blip r:embed="rId12"/>
+                          <a:stretch>
+                            <a:fillRect/>
+                          </a:stretch>
+                        </pic:blipFill>
+                        <pic:spPr>
+                          <a:xfrm>
+                            <a:off x="0" y="0"/>
+                            <a:ext cx="4394284" cy="2698323"/>
+                          </a:xfrm>
+                          <a:prstGeom prst="rect">
+                            <a:avLst/>
+                          </a:prstGeom>
+                        </pic:spPr>
+                      </pic:pic>
+                    </a:graphicData>
+                  </a:graphic>
+                </wp:inline>
+              </w:drawing>
+            </w:r>
+          </w:p>
+        </w:tc>
+      </w:tr>
+      <w:tr>
+        <w:tc>
+          <w:tcPr>
+            <w:tcW w:w="8828" w:type="dxa"/>
+          </w:tcPr>
+          <w:p>
+            <w:r>
+              <w:t xml:space="preserve">Figure 4. Relationship between stem density and </w:t>
+            </w:r>
+            <w:r>
+              <w:t xml:space="preserve">average </w:t>
+            </w:r>
+            <w:r>
+              <w:t>species richness in forest-agriculture mosaics in TMCF (n=67).</w:t>
+            </w:r>
+          </w:p>
+        </w:tc>
+      </w:tr>
+    </w:tbl>
+    <w:p/>
+    <w:p/>
+    <w:tbl>
+      <w:tblPr>
+        <w:tblStyle w:val="Tablaconcuadrcula"/>
+        <w:tblW w:w="0" w:type="auto"/>
+        <w:tblLook w:val="04A0" w:firstRow="1" w:lastRow="0" w:firstColumn="1" w:lastColumn="0" w:noHBand="0" w:noVBand="1"/>
+      </w:tblPr>
+      <w:tblGrid>
+        <w:gridCol w:w="1730"/>
+        <w:gridCol w:w="1712"/>
+        <w:gridCol w:w="1680"/>
+        <w:gridCol w:w="1709"/>
+        <w:gridCol w:w="1997"/>
+      </w:tblGrid>
+      <w:tr>
+        <w:tc>
+          <w:tcPr>
+            <w:tcW w:w="1765" w:type="dxa"/>
+          </w:tcPr>
+          <w:p>
+            <w:r>
+              <w:rPr>
+                <w:noProof/>
+              </w:rPr>
+              <w:drawing>
+                <wp:inline distT="0" distB="0" distL="0" distR="0" wp14:anchorId="56C6FD25" wp14:editId="60308CB6">
+                  <wp:extent cx="968890" cy="538163"/>
+                  <wp:effectExtent l="0" t="0" r="3175" b="0"/>
+                  <wp:docPr id="7" name="Imagen 7"/>
+                  <wp:cNvGraphicFramePr>
+                    <a:graphicFrameLocks xmlns:a="http://schemas.openxmlformats.org/drawingml/2006/main" noChangeAspect="1"/>
+                  </wp:cNvGraphicFramePr>
+                  <a:graphic xmlns:a="http://schemas.openxmlformats.org/drawingml/2006/main">
+                    <a:graphicData uri="http://schemas.openxmlformats.org/drawingml/2006/picture">
+                      <pic:pic xmlns:pic="http://schemas.openxmlformats.org/drawingml/2006/picture">
+                        <pic:nvPicPr>
+                          <pic:cNvPr id="1" name=""/>
+                          <pic:cNvPicPr/>
+                        </pic:nvPicPr>
+                        <pic:blipFill>
+                          <a:blip r:embed="rId13"/>
+                          <a:stretch>
+                            <a:fillRect/>
+                          </a:stretch>
+                        </pic:blipFill>
+                        <pic:spPr>
+                          <a:xfrm>
+                            <a:off x="0" y="0"/>
+                            <a:ext cx="1000406" cy="555668"/>
+                          </a:xfrm>
+                          <a:prstGeom prst="rect">
+                            <a:avLst/>
+                          </a:prstGeom>
+                        </pic:spPr>
+                      </pic:pic>
+                    </a:graphicData>
+                  </a:graphic>
+                </wp:inline>
+              </w:drawing>
+            </w:r>
+          </w:p>
+        </w:tc>
+        <w:tc>
+          <w:tcPr>
+            <w:tcW w:w="1765" w:type="dxa"/>
+          </w:tcPr>
+          <w:p>
+            <w:r>
+              <w:rPr>
+                <w:noProof/>
+              </w:rPr>
+              <w:drawing>
+                <wp:inline distT="0" distB="0" distL="0" distR="0" wp14:anchorId="64581A92" wp14:editId="00FE8DFC">
+                  <wp:extent cx="960686" cy="537845"/>
+                  <wp:effectExtent l="0" t="0" r="0" b="0"/>
+                  <wp:docPr id="8" name="Imagen 8"/>
+                  <wp:cNvGraphicFramePr>
+                    <a:graphicFrameLocks xmlns:a="http://schemas.openxmlformats.org/drawingml/2006/main" noChangeAspect="1"/>
+                  </wp:cNvGraphicFramePr>
+                  <a:graphic xmlns:a="http://schemas.openxmlformats.org/drawingml/2006/main">
+                    <a:graphicData uri="http://schemas.openxmlformats.org/drawingml/2006/picture">
+                      <pic:pic xmlns:pic="http://schemas.openxmlformats.org/drawingml/2006/picture">
+                        <pic:nvPicPr>
+                          <pic:cNvPr id="1" name=""/>
+                          <pic:cNvPicPr/>
+                        </pic:nvPicPr>
+                        <pic:blipFill>
+                          <a:blip r:embed="rId14"/>
+                          <a:stretch>
+                            <a:fillRect/>
+                          </a:stretch>
+                        </pic:blipFill>
+                        <pic:spPr>
+                          <a:xfrm>
+                            <a:off x="0" y="0"/>
+                            <a:ext cx="997131" cy="558249"/>
+                          </a:xfrm>
+                          <a:prstGeom prst="rect">
+                            <a:avLst/>
+                          </a:prstGeom>
+                        </pic:spPr>
+                      </pic:pic>
+                    </a:graphicData>
+                  </a:graphic>
+                </wp:inline>
+              </w:drawing>
+            </w:r>
+          </w:p>
+        </w:tc>
+        <w:tc>
+          <w:tcPr>
+            <w:tcW w:w="1766" w:type="dxa"/>
+          </w:tcPr>
+          <w:p>
+            <w:r>
+              <w:rPr>
+                <w:noProof/>
+              </w:rPr>
+              <w:drawing>
+                <wp:inline distT="0" distB="0" distL="0" distR="0" wp14:anchorId="6A70DF3C" wp14:editId="4561FC55">
+                  <wp:extent cx="940166" cy="537845"/>
+                  <wp:effectExtent l="0" t="0" r="0" b="0"/>
+                  <wp:docPr id="9" name="Imagen 9"/>
+                  <wp:cNvGraphicFramePr>
+                    <a:graphicFrameLocks xmlns:a="http://schemas.openxmlformats.org/drawingml/2006/main" noChangeAspect="1"/>
+                  </wp:cNvGraphicFramePr>
+                  <a:graphic xmlns:a="http://schemas.openxmlformats.org/drawingml/2006/main">
+                    <a:graphicData uri="http://schemas.openxmlformats.org/drawingml/2006/picture">
+                      <pic:pic xmlns:pic="http://schemas.openxmlformats.org/drawingml/2006/picture">
+                        <pic:nvPicPr>
+                          <pic:cNvPr id="1" name=""/>
+                          <pic:cNvPicPr/>
+                        </pic:nvPicPr>
+                        <pic:blipFill>
+                          <a:blip r:embed="rId15"/>
+                          <a:stretch>
+                            <a:fillRect/>
+                          </a:stretch>
+                        </pic:blipFill>
+                        <pic:spPr>
+                          <a:xfrm>
+                            <a:off x="0" y="0"/>
+                            <a:ext cx="952712" cy="545022"/>
+                          </a:xfrm>
+                          <a:prstGeom prst="rect">
+                            <a:avLst/>
+                          </a:prstGeom>
+                        </pic:spPr>
+                      </pic:pic>
+                    </a:graphicData>
+                  </a:graphic>
+                </wp:inline>
+              </w:drawing>
+            </w:r>
+          </w:p>
+        </w:tc>
+        <w:tc>
+          <w:tcPr>
+            <w:tcW w:w="1766" w:type="dxa"/>
+          </w:tcPr>
+          <w:p>
+            <w:r>
+              <w:rPr>
+                <w:noProof/>
+              </w:rPr>
+              <w:drawing>
+                <wp:inline distT="0" distB="0" distL="0" distR="0" wp14:anchorId="5309BB51" wp14:editId="3E731673">
+                  <wp:extent cx="958360" cy="537845"/>
+                  <wp:effectExtent l="0" t="0" r="0" b="0"/>
+                  <wp:docPr id="10" name="Imagen 10"/>
+                  <wp:cNvGraphicFramePr>
+                    <a:graphicFrameLocks xmlns:a="http://schemas.openxmlformats.org/drawingml/2006/main" noChangeAspect="1"/>
+                  </wp:cNvGraphicFramePr>
+                  <a:graphic xmlns:a="http://schemas.openxmlformats.org/drawingml/2006/main">
+                    <a:graphicData uri="http://schemas.openxmlformats.org/drawingml/2006/picture">
+                      <pic:pic xmlns:pic="http://schemas.openxmlformats.org/drawingml/2006/picture">
+                        <pic:nvPicPr>
+                          <pic:cNvPr id="1" name=""/>
+                          <pic:cNvPicPr/>
+                        </pic:nvPicPr>
+                        <pic:blipFill>
+                          <a:blip r:embed="rId16"/>
+                          <a:stretch>
+                            <a:fillRect/>
+                          </a:stretch>
+                        </pic:blipFill>
+                        <pic:spPr>
+                          <a:xfrm>
+                            <a:off x="0" y="0"/>
+                            <a:ext cx="969428" cy="544056"/>
+                          </a:xfrm>
+                          <a:prstGeom prst="rect">
+                            <a:avLst/>
+                          </a:prstGeom>
+                        </pic:spPr>
+                      </pic:pic>
+                    </a:graphicData>
+                  </a:graphic>
+                </wp:inline>
+              </w:drawing>
+            </w:r>
+          </w:p>
+        </w:tc>
+        <w:tc>
+          <w:tcPr>
+            <w:tcW w:w="1766" w:type="dxa"/>
+          </w:tcPr>
+          <w:p>
+            <w:r>
+              <w:rPr>
+                <w:noProof/>
+              </w:rPr>
+              <w:drawing>
+                <wp:inline distT="0" distB="0" distL="0" distR="0" wp14:anchorId="199B0DF4" wp14:editId="324ED93F">
+                  <wp:extent cx="971550" cy="551184"/>
+                  <wp:effectExtent l="0" t="0" r="0" b="1270"/>
+                  <wp:docPr id="11" name="Imagen 11"/>
+                  <wp:cNvGraphicFramePr>
+                    <a:graphicFrameLocks xmlns:a="http://schemas.openxmlformats.org/drawingml/2006/main" noChangeAspect="1"/>
+                  </wp:cNvGraphicFramePr>
+                  <a:graphic xmlns:a="http://schemas.openxmlformats.org/drawingml/2006/main">
+                    <a:graphicData uri="http://schemas.openxmlformats.org/drawingml/2006/picture">
+                      <pic:pic xmlns:pic="http://schemas.openxmlformats.org/drawingml/2006/picture">
+                        <pic:nvPicPr>
+                          <pic:cNvPr id="1" name=""/>
+                          <pic:cNvPicPr/>
+                        </pic:nvPicPr>
+                        <pic:blipFill>
+                          <a:blip r:embed="rId17"/>
+                          <a:stretch>
+                            <a:fillRect/>
+                          </a:stretch>
+                        </pic:blipFill>
+                        <pic:spPr>
+                          <a:xfrm>
+                            <a:off x="0" y="0"/>
+                            <a:ext cx="987368" cy="560158"/>
+                          </a:xfrm>
+                          <a:prstGeom prst="rect">
+                            <a:avLst/>
+                          </a:prstGeom>
+                        </pic:spPr>
+                      </pic:pic>
+                    </a:graphicData>
+                  </a:graphic>
+                </wp:inline>
+              </w:drawing>
+            </w:r>
+          </w:p>
+        </w:tc>
+      </w:tr>
+      <w:tr>
+        <w:tc>
+          <w:tcPr>
+            <w:tcW w:w="1765" w:type="dxa"/>
+          </w:tcPr>
+          <w:p>
+            <w:r>
+              <w:t>Etc.</w:t>
+            </w:r>
+          </w:p>
+        </w:tc>
+        <w:tc>
+          <w:tcPr>
+            <w:tcW w:w="1765" w:type="dxa"/>
+          </w:tcPr>
+          <w:p/>
+        </w:tc>
+        <w:tc>
+          <w:tcPr>
+            <w:tcW w:w="1766" w:type="dxa"/>
+          </w:tcPr>
+          <w:p/>
+        </w:tc>
+        <w:tc>
+          <w:tcPr>
+            <w:tcW w:w="1766" w:type="dxa"/>
+          </w:tcPr>
+          <w:p/>
+        </w:tc>
+        <w:tc>
+          <w:tcPr>
+            <w:tcW w:w="1766" w:type="dxa"/>
+          </w:tcPr>
+          <w:p/>
+        </w:tc>
+      </w:tr>
+      <w:tr>
+        <w:tc>
+          <w:tcPr>
+            <w:tcW w:w="1765" w:type="dxa"/>
+          </w:tcPr>
+          <w:p/>
+        </w:tc>
+        <w:tc>
+          <w:tcPr>
+            <w:tcW w:w="1765" w:type="dxa"/>
+          </w:tcPr>
+          <w:p/>
+        </w:tc>
+        <w:tc>
+          <w:tcPr>
+            <w:tcW w:w="1766" w:type="dxa"/>
+          </w:tcPr>
+          <w:p/>
+        </w:tc>
+        <w:tc>
+          <w:tcPr>
+            <w:tcW w:w="1766" w:type="dxa"/>
+          </w:tcPr>
+          <w:p/>
+        </w:tc>
+        <w:tc>
+          <w:tcPr>
+            <w:tcW w:w="1766" w:type="dxa"/>
+          </w:tcPr>
+          <w:p/>
+        </w:tc>
+      </w:tr>
+      <w:tr>
+        <w:tc>
+          <w:tcPr>
+            <w:tcW w:w="1765" w:type="dxa"/>
+          </w:tcPr>
+          <w:p/>
+        </w:tc>
+        <w:tc>
+          <w:tcPr>
+            <w:tcW w:w="1765" w:type="dxa"/>
+          </w:tcPr>
+          <w:p/>
+        </w:tc>
+        <w:tc>
+          <w:tcPr>
+            <w:tcW w:w="1766" w:type="dxa"/>
+          </w:tcPr>
+          <w:p/>
+        </w:tc>
+        <w:tc>
+          <w:tcPr>
+            <w:tcW w:w="1766" w:type="dxa"/>
+          </w:tcPr>
+          <w:p/>
+        </w:tc>
+        <w:tc>
+          <w:tcPr>
+            <w:tcW w:w="1766" w:type="dxa"/>
+          </w:tcPr>
+          <w:p/>
+        </w:tc>
+      </w:tr>
+      <w:tr>
+        <w:tc>
+          <w:tcPr>
+            <w:tcW w:w="1765" w:type="dxa"/>
+          </w:tcPr>
+          <w:p/>
+        </w:tc>
+        <w:tc>
+          <w:tcPr>
+            <w:tcW w:w="1765" w:type="dxa"/>
+          </w:tcPr>
+          <w:p/>
+        </w:tc>
+        <w:tc>
+          <w:tcPr>
+            <w:tcW w:w="1766" w:type="dxa"/>
+          </w:tcPr>
+          <w:p/>
+        </w:tc>
+        <w:tc>
+          <w:tcPr>
+            <w:tcW w:w="1766" w:type="dxa"/>
+          </w:tcPr>
+          <w:p/>
+        </w:tc>
+        <w:tc>
+          <w:tcPr>
+            <w:tcW w:w="1766" w:type="dxa"/>
+          </w:tcPr>
+          <w:p/>
+        </w:tc>
+      </w:tr>
+      <w:tr>
+        <w:tc>
+          <w:tcPr>
+            <w:tcW w:w="1765" w:type="dxa"/>
+          </w:tcPr>
+          <w:p/>
+        </w:tc>
+        <w:tc>
+          <w:tcPr>
+            <w:tcW w:w="1765" w:type="dxa"/>
+          </w:tcPr>
+          <w:p/>
+        </w:tc>
+        <w:tc>
+          <w:tcPr>
+            <w:tcW w:w="1766" w:type="dxa"/>
+          </w:tcPr>
+          <w:p/>
+        </w:tc>
+        <w:tc>
+          <w:tcPr>
+            <w:tcW w:w="1766" w:type="dxa"/>
+          </w:tcPr>
+          <w:p/>
+        </w:tc>
+        <w:tc>
+          <w:tcPr>
+            <w:tcW w:w="1766" w:type="dxa"/>
+          </w:tcPr>
+          <w:p/>
+        </w:tc>
+      </w:tr>
+      <w:tr>
+        <w:tc>
+          <w:tcPr>
+            <w:tcW w:w="1765" w:type="dxa"/>
+          </w:tcPr>
+          <w:p/>
+        </w:tc>
+        <w:tc>
+          <w:tcPr>
+            <w:tcW w:w="1765" w:type="dxa"/>
+          </w:tcPr>
+          <w:p/>
+        </w:tc>
+        <w:tc>
+          <w:tcPr>
+            <w:tcW w:w="1766" w:type="dxa"/>
+          </w:tcPr>
+          <w:p/>
+        </w:tc>
+        <w:tc>
+          <w:tcPr>
+            <w:tcW w:w="1766" w:type="dxa"/>
+          </w:tcPr>
+          <w:p/>
+        </w:tc>
+        <w:tc>
+          <w:tcPr>
+            <w:tcW w:w="1766" w:type="dxa"/>
+          </w:tcPr>
+          <w:p/>
+        </w:tc>
+      </w:tr>
+      <w:tr>
+        <w:tc>
+          <w:tcPr>
+            <w:tcW w:w="1765" w:type="dxa"/>
+          </w:tcPr>
+          <w:p/>
+        </w:tc>
+        <w:tc>
+          <w:tcPr>
+            <w:tcW w:w="1765" w:type="dxa"/>
+          </w:tcPr>
+          <w:p/>
+        </w:tc>
+        <w:tc>
+          <w:tcPr>
+            <w:tcW w:w="1766" w:type="dxa"/>
+          </w:tcPr>
+          <w:p/>
+        </w:tc>
+        <w:tc>
+          <w:tcPr>
+            <w:tcW w:w="1766" w:type="dxa"/>
+          </w:tcPr>
+          <w:p/>
+        </w:tc>
+        <w:tc>
+          <w:tcPr>
+            <w:tcW w:w="1766" w:type="dxa"/>
+          </w:tcPr>
+          <w:p/>
+        </w:tc>
+      </w:tr>
+      <w:tr>
+        <w:tc>
+          <w:tcPr>
+            <w:tcW w:w="1765" w:type="dxa"/>
+          </w:tcPr>
+          <w:p/>
+        </w:tc>
+        <w:tc>
+          <w:tcPr>
+            <w:tcW w:w="1765" w:type="dxa"/>
+          </w:tcPr>
+          <w:p/>
+        </w:tc>
+        <w:tc>
+          <w:tcPr>
+            <w:tcW w:w="1766" w:type="dxa"/>
+          </w:tcPr>
+          <w:p/>
+        </w:tc>
+        <w:tc>
+          <w:tcPr>
+            <w:tcW w:w="1766" w:type="dxa"/>
+          </w:tcPr>
+          <w:p/>
+        </w:tc>
+        <w:tc>
+          <w:tcPr>
+            <w:tcW w:w="1766" w:type="dxa"/>
+          </w:tcPr>
+          <w:p>
+            <w:r>
+              <w:rPr>
+                <w:noProof/>
+              </w:rPr>
+              <w:drawing>
+                <wp:inline distT="0" distB="0" distL="0" distR="0" wp14:anchorId="3F3D51C7" wp14:editId="15C313CE">
+                  <wp:extent cx="1135304" cy="638175"/>
+                  <wp:effectExtent l="0" t="0" r="8255" b="0"/>
+                  <wp:docPr id="12" name="Imagen 12"/>
+                  <wp:cNvGraphicFramePr>
+                    <a:graphicFrameLocks xmlns:a="http://schemas.openxmlformats.org/drawingml/2006/main" noChangeAspect="1"/>
+                  </wp:cNvGraphicFramePr>
+                  <a:graphic xmlns:a="http://schemas.openxmlformats.org/drawingml/2006/main">
+                    <a:graphicData uri="http://schemas.openxmlformats.org/drawingml/2006/picture">
+                      <pic:pic xmlns:pic="http://schemas.openxmlformats.org/drawingml/2006/picture">
+                        <pic:nvPicPr>
+                          <pic:cNvPr id="1" name=""/>
+                          <pic:cNvPicPr/>
+                        </pic:nvPicPr>
+                        <pic:blipFill>
+                          <a:blip r:embed="rId18"/>
+                          <a:stretch>
+                            <a:fillRect/>
+                          </a:stretch>
+                        </pic:blipFill>
+                        <pic:spPr>
+                          <a:xfrm>
+                            <a:off x="0" y="0"/>
+                            <a:ext cx="1148490" cy="645587"/>
+                          </a:xfrm>
+                          <a:prstGeom prst="rect">
+                            <a:avLst/>
+                          </a:prstGeom>
+                        </pic:spPr>
+                      </pic:pic>
+                    </a:graphicData>
+                  </a:graphic>
+                </wp:inline>
+              </w:drawing>
+            </w:r>
+          </w:p>
+        </w:tc>
+      </w:tr>
+      <w:tr>
+        <w:tc>
+          <w:tcPr>
+            <w:tcW w:w="8828" w:type="dxa"/>
+            <w:gridSpan w:val="5"/>
+          </w:tcPr>
+          <w:p>
+            <w:r>
+              <w:t xml:space="preserve">Figure </w:t>
+            </w:r>
+            <w:r>
+              <w:t>5</w:t>
+            </w:r>
+            <w:r>
+              <w:t xml:space="preserve">. Rank-abundance curves of </w:t>
+            </w:r>
+            <w:r>
+              <w:t xml:space="preserve">sites where four plots were sampled (n= 45) </w:t>
+            </w:r>
+            <w:r>
+              <w:t xml:space="preserve">ordered from low (top-left) to high (bottom-right) mosaic value and </w:t>
+            </w:r>
+            <w:r>
+              <w:t xml:space="preserve">showing the </w:t>
+            </w:r>
+            <w:r>
+              <w:t xml:space="preserve">name of the </w:t>
+            </w:r>
+            <w:r>
+              <w:t>five most abundant species.</w:t>
             </w:r>
           </w:p>
         </w:tc>
@@ -9235,15 +9207,7 @@
           <w:rFonts w:cstheme="minorHAnsi"/>
           <w:bCs/>
         </w:rPr>
-        <w:t xml:space="preserve">- </w:t>
-      </w:r>
-      <w:proofErr w:type="spellStart"/>
-      <w:r>
-        <w:rPr>
-          <w:rFonts w:cstheme="minorHAnsi"/>
-          <w:bCs/>
-        </w:rPr>
-        <w:t>B</w:t>
+        <w:t>- B</w:t>
       </w:r>
       <w:r>
         <w:rPr>
@@ -9253,29 +9217,12 @@
         </w:rPr>
         <w:t>Red</w:t>
       </w:r>
-      <w:proofErr w:type="spellEnd"/>
       <w:r>
         <w:rPr>
           <w:rFonts w:cstheme="minorHAnsi"/>
           <w:bCs/>
         </w:rPr>
-        <w:t>)</w:t>
-      </w:r>
-      <w:proofErr w:type="gramStart"/>
-      <w:r>
-        <w:rPr>
-          <w:rFonts w:cstheme="minorHAnsi"/>
-          <w:bCs/>
-        </w:rPr>
-        <w:t>/(</w:t>
-      </w:r>
-      <w:proofErr w:type="gramEnd"/>
-      <w:r>
-        <w:rPr>
-          <w:rFonts w:cstheme="minorHAnsi"/>
-          <w:bCs/>
-        </w:rPr>
-        <w:t>B</w:t>
+        <w:t>)/(B</w:t>
       </w:r>
       <w:r>
         <w:rPr>
@@ -9290,15 +9237,7 @@
           <w:rFonts w:cstheme="minorHAnsi"/>
           <w:bCs/>
         </w:rPr>
-        <w:t xml:space="preserve">+ </w:t>
-      </w:r>
-      <w:proofErr w:type="spellStart"/>
-      <w:r>
-        <w:rPr>
-          <w:rFonts w:cstheme="minorHAnsi"/>
-          <w:bCs/>
-        </w:rPr>
-        <w:t>B</w:t>
+        <w:t>+ B</w:t>
       </w:r>
       <w:r>
         <w:rPr>
@@ -9308,7 +9247,6 @@
         </w:rPr>
         <w:t>Red</w:t>
       </w:r>
-      <w:proofErr w:type="spellEnd"/>
       <w:r>
         <w:rPr>
           <w:rFonts w:cstheme="minorHAnsi"/>
@@ -9351,23 +9289,7 @@
         <w:t>Landsat-5 TM and Landsat</w:t>
       </w:r>
       <w:r>
-        <w:t xml:space="preserve">-7 ETM+ sensors from 1993 to 2020 using Google Earth Engine (GEE). Landsat data over our study region before 1993 is very sparse and impossible to use in time series analysis (Solórzano et al., 2020). We applied a cloud mask using the </w:t>
-      </w:r>
-      <w:proofErr w:type="spellStart"/>
-      <w:r>
-        <w:t>CFMask</w:t>
-      </w:r>
-      <w:proofErr w:type="spellEnd"/>
-      <w:r>
-        <w:t xml:space="preserve"> algorithm and computed NDVI in GEE (Zhu et al., 2015). We imported NDVI time series to R and conducted satellite intercalibration comparing monthly NDVI averages between Landsat-5 TM and Landsat-7 ETM+ in months where both satellites acquired data (Landsat 5 and 7 overlap #YEARS; SUP MAT). We detected forest clearing events over time using the algorithm Breaks </w:t>
-      </w:r>
-      <w:proofErr w:type="gramStart"/>
-      <w:r>
-        <w:t>For</w:t>
-      </w:r>
-      <w:proofErr w:type="gramEnd"/>
-      <w:r>
-        <w:t xml:space="preserve"> Additive Seasonal Trend (BFAST) implemented in the R package </w:t>
+        <w:t xml:space="preserve">-7 ETM+ sensors from 1993 to 2020 using Google Earth Engine (GEE). Landsat data over our study region before 1993 is very sparse and impossible to use in time series analysis (Solórzano et al., 2020). We applied a cloud mask using the CFMask algorithm and computed NDVI in GEE (Zhu et al., 2015). We imported NDVI time series to R and conducted satellite intercalibration comparing monthly NDVI averages between Landsat-5 TM and Landsat-7 ETM+ in months where both satellites acquired data (Landsat 5 and 7 overlap #YEARS; SUP MAT). We detected forest clearing events over time using the algorithm Breaks For Additive Seasonal Trend (BFAST) implemented in the R package </w:t>
       </w:r>
       <w:r>
         <w:rPr>
@@ -9377,55 +9299,7 @@
         <w:t xml:space="preserve">BFAST. </w:t>
       </w:r>
       <w:r>
-        <w:t>This algorithm decomposes time series into trend, seasonal, and reminder components, and identifies changes fitting the data iteratively to a piecewise linear trend and seasonal model. BFAST also characterizes the magnitude and direction of change, where breaks in the trend component represent abrupt changes such as forest clearing events (</w:t>
-      </w:r>
-      <w:proofErr w:type="spellStart"/>
-      <w:r>
-        <w:t>Verbesselt</w:t>
-      </w:r>
-      <w:proofErr w:type="spellEnd"/>
-      <w:r>
-        <w:t xml:space="preserve"> et al., 2010). To detect breaks, we used an ordinary least squares-moving sums of residuals (OLS-MOSUM) model, with a level of 0.05 and a harmonic seasonal trend. To avoid overestimating breaks, we </w:t>
-      </w:r>
-      <w:proofErr w:type="spellStart"/>
-      <w:r>
-        <w:t>XSophia’s</w:t>
-      </w:r>
-      <w:proofErr w:type="spellEnd"/>
-      <w:r>
-        <w:t xml:space="preserve"> work-reviewed time series by </w:t>
-      </w:r>
-      <w:proofErr w:type="spellStart"/>
-      <w:r>
-        <w:t>handX</w:t>
-      </w:r>
-      <w:proofErr w:type="spellEnd"/>
-      <w:r>
-        <w:t xml:space="preserve"> and defined a magnitude threshold of XX. We defined this magnitude threshold by means of comparing high-resolution images (google earth pro/planet) from dates before and after BFAST break dates in XX</w:t>
-      </w:r>
-      <w:proofErr w:type="gramStart"/>
-      <w:r>
-        <w:t>30?XX</w:t>
-      </w:r>
-      <w:proofErr w:type="gramEnd"/>
-      <w:r>
-        <w:t xml:space="preserve"> time series. In this way, we verified X#X breakpoints as forest clearing events with an overall accuracy of XX%. Breaks with magnitudes &lt; XX were not identified as forest clearing events in high resolution images and thus were excluded from further analyses. </w:t>
-      </w:r>
-      <w:proofErr w:type="spellStart"/>
-      <w:r>
-        <w:t>XNote</w:t>
-      </w:r>
-      <w:proofErr w:type="spellEnd"/>
-      <w:r>
-        <w:t xml:space="preserve">: decide -and describe- what to do in plots that are mostly devoted to agriculture (the ones where there’s too much disturbance to detect </w:t>
-      </w:r>
-      <w:proofErr w:type="gramStart"/>
-      <w:r>
-        <w:t>breaks)X.</w:t>
-      </w:r>
-      <w:proofErr w:type="gramEnd"/>
-      <w:r>
-        <w:t xml:space="preserve"> Finally, we estimated the number of breakpoints and the number of years elapsed between FI field data collection and the most recent break detected. Because FI field data collection begun in 2009 and spans 5 years, all NDVI time series are between 16-21 years long and disturbances that occurred before 1993 were not detected.</w:t>
+        <w:t>This algorithm decomposes time series into trend, seasonal, and reminder components, and identifies changes fitting the data iteratively to a piecewise linear trend and seasonal model. BFAST also characterizes the magnitude and direction of change, where breaks in the trend component represent abrupt changes such as forest clearing events (Verbesselt et al., 2010). To detect breaks, we used an ordinary least squares-moving sums of residuals (OLS-MOSUM) model, with a level of 0.05 and a harmonic seasonal trend. To avoid overestimating breaks, we XSophia’s work-reviewed time series by handX and defined a magnitude threshold of XX. We defined this magnitude threshold by means of comparing high-resolution images (google earth pro/planet) from dates before and after BFAST break dates in XX30?XX time series. In this way, we verified X#X breakpoints as forest clearing events with an overall accuracy of XX%. Breaks with magnitudes &lt; XX were not identified as forest clearing events in high resolution images and thus were excluded from further analyses. XNote: decide -and describe- what to do in plots that are mostly devoted to agriculture (the ones where there’s too much disturbance to detect breaks)X. Finally, we estimated the number of breakpoints and the number of years elapsed between FI field data collection and the most recent break detected. Because FI field data collection begun in 2009 and spans 5 years, all NDVI time series are between 16-21 years long and disturbances that occurred before 1993 were not detected.</w:t>
       </w:r>
     </w:p>
     <w:p/>
@@ -9442,17 +9316,18 @@
           <w:i/>
           <w:iCs/>
         </w:rPr>
-        <w:t xml:space="preserve">Pinus </w:t>
-      </w:r>
-      <w:proofErr w:type="spellStart"/>
+        <w:t>Pinus pseudostrobus</w:t>
+      </w:r>
+      <w:r>
+        <w:t xml:space="preserve">, </w:t>
+      </w:r>
       <w:r>
         <w:rPr>
           <w:i/>
           <w:iCs/>
         </w:rPr>
-        <w:t>pseudostrobus</w:t>
-      </w:r>
-      <w:proofErr w:type="spellEnd"/>
+        <w:t>P. leiophylla</w:t>
+      </w:r>
       <w:r>
         <w:t xml:space="preserve">, </w:t>
       </w:r>
@@ -9461,80 +9336,36 @@
           <w:i/>
           <w:iCs/>
         </w:rPr>
-        <w:t xml:space="preserve">P. </w:t>
-      </w:r>
-      <w:proofErr w:type="spellStart"/>
+        <w:t>P. chiapensis</w:t>
+      </w:r>
+      <w:r>
+        <w:t>,</w:t>
+      </w:r>
+      <w:r>
+        <w:t xml:space="preserve"> </w:t>
+      </w:r>
       <w:r>
         <w:rPr>
           <w:i/>
           <w:iCs/>
         </w:rPr>
-        <w:t>leiophylla</w:t>
-      </w:r>
-      <w:proofErr w:type="spellEnd"/>
+        <w:t>Alnus acuminata</w:t>
+      </w:r>
       <w:r>
         <w:t xml:space="preserve">, </w:t>
+      </w:r>
+      <w:r>
+        <w:t xml:space="preserve">and </w:t>
       </w:r>
       <w:r>
         <w:rPr>
           <w:i/>
           <w:iCs/>
         </w:rPr>
-        <w:t xml:space="preserve">P. </w:t>
-      </w:r>
-      <w:proofErr w:type="spellStart"/>
-      <w:r>
-        <w:rPr>
-          <w:i/>
-          <w:iCs/>
-        </w:rPr>
-        <w:t>chiapensis</w:t>
-      </w:r>
-      <w:proofErr w:type="spellEnd"/>
-      <w:r>
-        <w:t>,</w:t>
-      </w:r>
-      <w:r>
-        <w:t xml:space="preserve"> </w:t>
-      </w:r>
-      <w:r>
-        <w:rPr>
-          <w:i/>
-          <w:iCs/>
-        </w:rPr>
-        <w:t>Alnus acuminata</w:t>
-      </w:r>
-      <w:r>
-        <w:t xml:space="preserve">, </w:t>
-      </w:r>
-      <w:r>
-        <w:t xml:space="preserve">and </w:t>
-      </w:r>
-      <w:r>
-        <w:rPr>
-          <w:i/>
-          <w:iCs/>
-        </w:rPr>
         <w:t>Liquidambar styraciflua</w:t>
       </w:r>
       <w:r>
-        <w:t>. Over time, shade-tolerant species replace pioneer species and both evenness and diversity increase (Velasco-</w:t>
-      </w:r>
-      <w:proofErr w:type="spellStart"/>
-      <w:r>
-        <w:t>Murguia</w:t>
-      </w:r>
-      <w:proofErr w:type="spellEnd"/>
-      <w:r>
-        <w:t xml:space="preserve"> et al., 2021, MOOORE). We compared species abundance and richness of sites with different mosaic values using rank abundance curves. We conducted these analyses using R package </w:t>
-      </w:r>
-      <w:proofErr w:type="spellStart"/>
-      <w:r>
-        <w:t>geoveg</w:t>
-      </w:r>
-      <w:proofErr w:type="spellEnd"/>
-      <w:r>
-        <w:t xml:space="preserve">. </w:t>
+        <w:t xml:space="preserve">. Over time, shade-tolerant species replace pioneer species and both evenness and diversity increase (Velasco-Murguia et al., 2021, MOOORE). We compared species abundance and richness of sites with different mosaic values using rank abundance curves. We conducted these analyses using R package geoveg. </w:t>
       </w:r>
     </w:p>
     <w:p/>

</xml_diff>

<commit_message>
Methods section arranged (first part)
</commit_message>
<xml_diff>
--- a/manuscript/ch1_manuscript.docx
+++ b/manuscript/ch1_manuscript.docx
@@ -151,40 +151,64 @@
       </w:r>
     </w:p>
     <w:p>
-      <w:r>
+      <w:pPr>
+        <w:rPr>
+          <w:rStyle w:val="textlayer--absolute"/>
+          <w:rFonts w:cstheme="minorHAnsi"/>
+        </w:rPr>
+      </w:pPr>
+      <w:r>
+        <w:rPr>
+          <w:highlight w:val="lightGray"/>
+        </w:rPr>
         <w:t>In Mexico, TMCF is distributed discontinuously along the country’s main mountain ranges at elevations that go from 600 to 2,800 m asl (</w:t>
       </w:r>
       <w:proofErr w:type="spellStart"/>
       <w:r>
-        <w:t>Jardel-Pel</w:t>
-      </w:r>
-      <w:r>
-        <w:t>á</w:t>
-      </w:r>
-      <w:r>
-        <w:t>ez</w:t>
+        <w:rPr>
+          <w:highlight w:val="lightGray"/>
+        </w:rPr>
+        <w:t>Jardel-Peláez</w:t>
       </w:r>
       <w:proofErr w:type="spellEnd"/>
       <w:r>
+        <w:rPr>
+          <w:highlight w:val="lightGray"/>
+        </w:rPr>
         <w:t xml:space="preserve"> et al. 2014). Features that characterize this ecosystems</w:t>
       </w:r>
       <w:r>
         <w:rPr>
           <w:rFonts w:cstheme="minorHAnsi"/>
+          <w:highlight w:val="lightGray"/>
         </w:rPr>
         <w:t>−</w:t>
       </w:r>
       <w:r>
+        <w:rPr>
+          <w:highlight w:val="lightGray"/>
+        </w:rPr>
         <w:t>besides frequent cloud cover</w:t>
       </w:r>
       <w:r>
         <w:rPr>
           <w:rFonts w:cstheme="minorHAnsi"/>
+          <w:highlight w:val="lightGray"/>
         </w:rPr>
         <w:t>−</w:t>
       </w:r>
       <w:r>
-        <w:t xml:space="preserve">, include high precipitation, usually above 1,000 mm per year, and abundant presence of epiphytes. To select FI sites within TMCF, we first delimited a study area following a cloud forest regionalization conducted by Toledo-Aceves </w:t>
+        <w:rPr>
+          <w:highlight w:val="lightGray"/>
+        </w:rPr>
+        <w:t>, include high precipitation, usually above 1,000 mm per year, and abundant presence of epiphytes.</w:t>
+      </w:r>
+      <w:r>
+        <w:t xml:space="preserve"> </w:t>
+      </w:r>
+      <w:bookmarkStart w:id="0" w:name="_Hlk95406957"/>
+      <w:r>
+        <w:t xml:space="preserve">To select FI sites within TMCF, we first delimited a study area following a cloud forest regionalization conducted by Toledo-Aceves </w:t>
       </w:r>
       <w:r>
         <w:rPr>
@@ -321,6 +345,134 @@
         <w:t xml:space="preserve">FI database provides geographic coordinates of all sites and plots sampled. Using QGIS 3.16 we selected all FI sites within the NMO (n= 730). </w:t>
       </w:r>
     </w:p>
+    <w:p>
+      <w:r>
+        <w:rPr>
+          <w:noProof/>
+        </w:rPr>
+        <w:lastRenderedPageBreak/>
+        <w:drawing>
+          <wp:inline distT="0" distB="0" distL="0" distR="0" wp14:anchorId="7C49E531" wp14:editId="19A3FBB4">
+            <wp:extent cx="3009580" cy="5213445"/>
+            <wp:effectExtent l="0" t="0" r="635" b="6350"/>
+            <wp:docPr id="3" name="Imagen 3" descr="Texto&#10;&#10;Descripción generada automáticamente"/>
+            <wp:cNvGraphicFramePr>
+              <a:graphicFrameLocks xmlns:a="http://schemas.openxmlformats.org/drawingml/2006/main" noChangeAspect="1"/>
+            </wp:cNvGraphicFramePr>
+            <a:graphic xmlns:a="http://schemas.openxmlformats.org/drawingml/2006/main">
+              <a:graphicData uri="http://schemas.openxmlformats.org/drawingml/2006/picture">
+                <pic:pic xmlns:pic="http://schemas.openxmlformats.org/drawingml/2006/picture">
+                  <pic:nvPicPr>
+                    <pic:cNvPr id="3" name="Imagen 3" descr="Texto&#10;&#10;Descripción generada automáticamente"/>
+                    <pic:cNvPicPr/>
+                  </pic:nvPicPr>
+                  <pic:blipFill>
+                    <a:blip r:embed="rId5"/>
+                    <a:stretch>
+                      <a:fillRect/>
+                    </a:stretch>
+                  </pic:blipFill>
+                  <pic:spPr>
+                    <a:xfrm>
+                      <a:off x="0" y="0"/>
+                      <a:ext cx="3012623" cy="5218717"/>
+                    </a:xfrm>
+                    <a:prstGeom prst="rect">
+                      <a:avLst/>
+                    </a:prstGeom>
+                  </pic:spPr>
+                </pic:pic>
+              </a:graphicData>
+            </a:graphic>
+          </wp:inline>
+        </w:drawing>
+      </w:r>
+    </w:p>
+    <w:p>
+      <w:r>
+        <w:rPr>
+          <w:noProof/>
+        </w:rPr>
+        <w:drawing>
+          <wp:inline distT="0" distB="0" distL="0" distR="0" wp14:anchorId="7CF32CB2" wp14:editId="7A4DC8C5">
+            <wp:extent cx="2797194" cy="5049672"/>
+            <wp:effectExtent l="0" t="0" r="3175" b="0"/>
+            <wp:docPr id="4" name="Imagen 4" descr="Texto&#10;&#10;Descripción generada automáticamente"/>
+            <wp:cNvGraphicFramePr>
+              <a:graphicFrameLocks xmlns:a="http://schemas.openxmlformats.org/drawingml/2006/main" noChangeAspect="1"/>
+            </wp:cNvGraphicFramePr>
+            <a:graphic xmlns:a="http://schemas.openxmlformats.org/drawingml/2006/main">
+              <a:graphicData uri="http://schemas.openxmlformats.org/drawingml/2006/picture">
+                <pic:pic xmlns:pic="http://schemas.openxmlformats.org/drawingml/2006/picture">
+                  <pic:nvPicPr>
+                    <pic:cNvPr id="4" name="Imagen 4" descr="Texto&#10;&#10;Descripción generada automáticamente"/>
+                    <pic:cNvPicPr/>
+                  </pic:nvPicPr>
+                  <pic:blipFill>
+                    <a:blip r:embed="rId6"/>
+                    <a:stretch>
+                      <a:fillRect/>
+                    </a:stretch>
+                  </pic:blipFill>
+                  <pic:spPr>
+                    <a:xfrm>
+                      <a:off x="0" y="0"/>
+                      <a:ext cx="2798799" cy="5052570"/>
+                    </a:xfrm>
+                    <a:prstGeom prst="rect">
+                      <a:avLst/>
+                    </a:prstGeom>
+                  </pic:spPr>
+                </pic:pic>
+              </a:graphicData>
+            </a:graphic>
+          </wp:inline>
+        </w:drawing>
+      </w:r>
+    </w:p>
+    <w:p>
+      <w:r>
+        <w:rPr>
+          <w:noProof/>
+        </w:rPr>
+        <w:drawing>
+          <wp:inline distT="0" distB="0" distL="0" distR="0" wp14:anchorId="517E448E" wp14:editId="7619AC3D">
+            <wp:extent cx="2408830" cy="924470"/>
+            <wp:effectExtent l="0" t="0" r="0" b="9525"/>
+            <wp:docPr id="5" name="Imagen 5" descr="Texto&#10;&#10;Descripción generada automáticamente"/>
+            <wp:cNvGraphicFramePr>
+              <a:graphicFrameLocks xmlns:a="http://schemas.openxmlformats.org/drawingml/2006/main" noChangeAspect="1"/>
+            </wp:cNvGraphicFramePr>
+            <a:graphic xmlns:a="http://schemas.openxmlformats.org/drawingml/2006/main">
+              <a:graphicData uri="http://schemas.openxmlformats.org/drawingml/2006/picture">
+                <pic:pic xmlns:pic="http://schemas.openxmlformats.org/drawingml/2006/picture">
+                  <pic:nvPicPr>
+                    <pic:cNvPr id="5" name="Imagen 5" descr="Texto&#10;&#10;Descripción generada automáticamente"/>
+                    <pic:cNvPicPr/>
+                  </pic:nvPicPr>
+                  <pic:blipFill>
+                    <a:blip r:embed="rId7"/>
+                    <a:stretch>
+                      <a:fillRect/>
+                    </a:stretch>
+                  </pic:blipFill>
+                  <pic:spPr>
+                    <a:xfrm>
+                      <a:off x="0" y="0"/>
+                      <a:ext cx="2418148" cy="928046"/>
+                    </a:xfrm>
+                    <a:prstGeom prst="rect">
+                      <a:avLst/>
+                    </a:prstGeom>
+                  </pic:spPr>
+                </pic:pic>
+              </a:graphicData>
+            </a:graphic>
+          </wp:inline>
+        </w:drawing>
+      </w:r>
+    </w:p>
+    <w:bookmarkEnd w:id="0"/>
     <w:p>
       <w:pPr>
         <w:pStyle w:val="Prrafodelista"/>
@@ -351,7 +503,19 @@
         <w:t xml:space="preserve">FI </w:t>
       </w:r>
       <w:r>
-        <w:t>data collection was carried out between 2009 and 2014 following a systematic sampling method where all sites are equidistant. Each site is a 1 ha-circular area where four circular plots of 400 m</w:t>
+        <w:t xml:space="preserve">data collection </w:t>
+      </w:r>
+      <w:bookmarkStart w:id="1" w:name="_Hlk95423772"/>
+      <w:r>
+        <w:t xml:space="preserve">was carried out between 2009 and 2014 </w:t>
+      </w:r>
+      <w:bookmarkEnd w:id="1"/>
+      <w:r>
+        <w:t xml:space="preserve">following a systematic sampling method where all sites are equidistant. Each site is a 1 ha-circular area where four circular plots of </w:t>
+      </w:r>
+      <w:bookmarkStart w:id="2" w:name="_Hlk95423861"/>
+      <w:r>
+        <w:t>400 m</w:t>
       </w:r>
       <w:r>
         <w:rPr>
@@ -360,13 +524,33 @@
         <w:t>2</w:t>
       </w:r>
       <w:r>
-        <w:t xml:space="preserve"> are established. One in the center of the site, and the other three in a north, southeast, and southwest direction, respectively, at 45.14 m from the central plot (</w:t>
+        <w:t xml:space="preserve"> are established.</w:t>
+      </w:r>
+      <w:bookmarkEnd w:id="2"/>
+      <w:r>
+        <w:t xml:space="preserve"> </w:t>
+      </w:r>
+      <w:bookmarkStart w:id="3" w:name="_Hlk95423939"/>
+      <w:r>
+        <w:t xml:space="preserve">One in the center of the site, and the other three in a north, southeast, and southwest direction, respectively, at 45.14 m from the central plot </w:t>
+      </w:r>
+      <w:bookmarkEnd w:id="3"/>
+      <w:r>
+        <w:t>(</w:t>
       </w:r>
       <w:r>
         <w:t>Figure 1</w:t>
       </w:r>
       <w:r>
-        <w:t xml:space="preserve">). Height, diameter at breast height (DBH), basal area (BA), canopy area, and taxonomic identification of all trees with a DBH larger than 7.5 cm were recorded in all plots. Shrubs, palms, and tree ferns were also measured. In total, </w:t>
+        <w:t xml:space="preserve">). </w:t>
+      </w:r>
+      <w:bookmarkStart w:id="4" w:name="_Hlk95424246"/>
+      <w:r>
+        <w:t>Height, diameter at breast height (DBH), basal area (BA), canopy area, and taxonomic identification</w:t>
+      </w:r>
+      <w:bookmarkEnd w:id="4"/>
+      <w:r>
+        <w:t xml:space="preserve"> of all trees with a DBH larger than 7.5 cm were recorded in all plots. Shrubs, palms, and tree ferns were also measured. In total, </w:t>
       </w:r>
       <w:r>
         <w:t>145</w:t>
@@ -428,15 +612,7 @@
           <w:rStyle w:val="textlayer--absolute"/>
           <w:rFonts w:cstheme="minorHAnsi"/>
         </w:rPr>
-        <w:t xml:space="preserve">correspond to our study system. To filter FI sites further, we used the following criteria: (1) sites should be within an elevation range between 1,000 and 2,800 m asl. Although TMCF in Mexico can </w:t>
-      </w:r>
-      <w:r>
-        <w:rPr>
-          <w:rStyle w:val="textlayer--absolute"/>
-          <w:rFonts w:cstheme="minorHAnsi"/>
-        </w:rPr>
-        <w:lastRenderedPageBreak/>
-        <w:t xml:space="preserve">be found at lower elevations, internationally, 1,000 m asl </w:t>
+        <w:t xml:space="preserve">correspond to our study system. To filter FI sites further, we used the following criteria: (1) sites should be within an elevation range between 1,000 and 2,800 m asl. Although TMCF in Mexico can be found at lower elevations, internationally, 1,000 m asl </w:t>
       </w:r>
       <w:r>
         <w:rPr>
@@ -696,7 +872,11 @@
         <w:t>Shuttle Radar Topography Mission</w:t>
       </w:r>
       <w:r>
-        <w:t xml:space="preserve"> digital elevation data (~30 m resolution), using Google Earth Engine</w:t>
+        <w:t xml:space="preserve"> digital elevation data </w:t>
+      </w:r>
+      <w:bookmarkStart w:id="5" w:name="_Hlk95422519"/>
+      <w:r>
+        <w:t>(~30 m resolution), using Google Earth Engine</w:t>
       </w:r>
       <w:r>
         <w:t xml:space="preserve"> (Farr et al., 2007)</w:t>
@@ -705,6 +885,7 @@
         <w:t>.</w:t>
       </w:r>
     </w:p>
+    <w:bookmarkEnd w:id="5"/>
     <w:p>
       <w:pPr>
         <w:ind w:firstLine="360"/>
@@ -888,19 +1069,41 @@
     </w:p>
     <w:p>
       <w:r>
+        <w:rPr>
+          <w:highlight w:val="lightGray"/>
+        </w:rPr>
         <w:t>Forest structural attributes</w:t>
       </w:r>
       <w:r>
+        <w:rPr>
+          <w:highlight w:val="lightGray"/>
+        </w:rPr>
         <w:t>,</w:t>
       </w:r>
       <w:r>
+        <w:rPr>
+          <w:highlight w:val="lightGray"/>
+        </w:rPr>
         <w:t xml:space="preserve"> species composition</w:t>
       </w:r>
       <w:r>
+        <w:rPr>
+          <w:highlight w:val="lightGray"/>
+        </w:rPr>
         <w:t xml:space="preserve"> and diversity</w:t>
       </w:r>
       <w:r>
-        <w:t xml:space="preserve"> can provide information about the state of a forest stand, such as its successional stage, and the effects of disturbance on relevant ecological features like carbon storage and biodiversity. Based on FI raw data, we derived three structural attributes: (1) stem density, i.e., the number of trees per hectare; (2) basal area, </w:t>
+        <w:rPr>
+          <w:highlight w:val="lightGray"/>
+        </w:rPr>
+        <w:t xml:space="preserve"> can provide information about the state of a forest stand, such as its successional stage, and the effects of disturbance on relevant ecological features like carbon storage and biodiversity</w:t>
+      </w:r>
+      <w:r>
+        <w:t xml:space="preserve">. </w:t>
+      </w:r>
+      <w:bookmarkStart w:id="6" w:name="_Hlk95424892"/>
+      <w:r>
+        <w:t xml:space="preserve">Based on FI raw data, we derived three structural attributes: (1) stem density, i.e., the number of trees per hectare; (2) basal area, </w:t>
       </w:r>
       <w:r>
         <w:t xml:space="preserve">defined as </w:t>
@@ -926,7 +1129,11 @@
         <w:t>Table 1</w:t>
       </w:r>
       <w:r>
-        <w:t>). This information was later used to estimate forest aboveground biomass (AGB) and</w:t>
+        <w:t xml:space="preserve">). </w:t>
+      </w:r>
+      <w:bookmarkEnd w:id="6"/>
+      <w:r>
+        <w:t>This information was later used to estimate forest aboveground biomass (AGB) and</w:t>
       </w:r>
       <w:r>
         <w:t xml:space="preserve"> </w:t>
@@ -967,72 +1174,88 @@
     </w:p>
     <w:p>
       <w:r>
+        <w:rPr>
+          <w:highlight w:val="lightGray"/>
+        </w:rPr>
         <w:t xml:space="preserve">AGB is defined as the dry mass of the aboveground component (i.e., excluding roots) of live or dead plants and it is expressed in mass per unit area. </w:t>
       </w:r>
       <w:r>
+        <w:rPr>
+          <w:highlight w:val="lightGray"/>
+        </w:rPr>
         <w:t>AGB of t</w:t>
       </w:r>
       <w:r>
+        <w:rPr>
+          <w:highlight w:val="lightGray"/>
+        </w:rPr>
         <w:t xml:space="preserve">ropical </w:t>
       </w:r>
       <w:r>
+        <w:rPr>
+          <w:highlight w:val="lightGray"/>
+        </w:rPr>
         <w:t>trees represents a</w:t>
       </w:r>
       <w:r>
+        <w:rPr>
+          <w:highlight w:val="lightGray"/>
+        </w:rPr>
         <w:t xml:space="preserve"> large carbon pool</w:t>
       </w:r>
       <w:r>
+        <w:rPr>
+          <w:highlight w:val="lightGray"/>
+        </w:rPr>
         <w:t>, a</w:t>
       </w:r>
       <w:r>
-        <w:t xml:space="preserve">s such, it is recognized as an essential climate variable and an important input to Earth system models (CITAS). We calculated AGB using allometric equations. </w:t>
-      </w:r>
-      <w:r>
-        <w:t xml:space="preserve">Allometric equations are derived through the comparison of destructive measurements and tree’s </w:t>
-      </w:r>
-      <w:r>
-        <w:t xml:space="preserve">structural </w:t>
-      </w:r>
-      <w:r>
-        <w:t xml:space="preserve">attributes </w:t>
-      </w:r>
-      <w:r>
-        <w:t xml:space="preserve">such as height and DBH </w:t>
-      </w:r>
-      <w:r>
-        <w:t>(Gibbs et al., 2007). They are usually species</w:t>
-      </w:r>
-      <w:r>
-        <w:t>-</w:t>
-      </w:r>
-      <w:r>
-        <w:t xml:space="preserve"> or ecosystem</w:t>
-      </w:r>
-      <w:r>
-        <w:t>-</w:t>
-      </w:r>
-      <w:r>
-        <w:t xml:space="preserve">specific, although some generic equations have been developed (e.g., </w:t>
+        <w:rPr>
+          <w:highlight w:val="lightGray"/>
+        </w:rPr>
+        <w:t>s such, it is recognized as an essential climate variable and an important input to Earth system models (CITAS).</w:t>
+      </w:r>
+      <w:r>
+        <w:t xml:space="preserve"> We calculated AGB using allometric equations. </w:t>
+      </w:r>
+      <w:r>
+        <w:rPr>
+          <w:highlight w:val="lightGray"/>
+        </w:rPr>
+        <w:t xml:space="preserve">Allometric equations are derived through the comparison of destructive measurements and tree’s structural attributes such as height and DBH (Gibbs et al., 2007). They are usually species- or ecosystem-specific, although some generic equations have been developed (e.g., </w:t>
       </w:r>
       <w:proofErr w:type="spellStart"/>
       <w:r>
+        <w:rPr>
+          <w:highlight w:val="lightGray"/>
+        </w:rPr>
         <w:t>Chave</w:t>
       </w:r>
       <w:proofErr w:type="spellEnd"/>
       <w:r>
-        <w:t xml:space="preserve"> et al., 2005</w:t>
-      </w:r>
-      <w:r>
-        <w:t xml:space="preserve"> and </w:t>
-      </w:r>
-      <w:r>
+        <w:rPr>
+          <w:highlight w:val="lightGray"/>
+        </w:rPr>
+        <w:t xml:space="preserve"> et al., 2005 and </w:t>
+      </w:r>
+      <w:r>
+        <w:rPr>
+          <w:highlight w:val="lightGray"/>
+        </w:rPr>
         <w:t>Brown, 1997</w:t>
       </w:r>
       <w:r>
+        <w:rPr>
+          <w:highlight w:val="lightGray"/>
+        </w:rPr>
         <w:t>).</w:t>
       </w:r>
       <w:r>
-        <w:t xml:space="preserve"> When available, we used allometric equations at species or genus level published in the scientific literature (</w:t>
+        <w:t xml:space="preserve"> </w:t>
+      </w:r>
+      <w:bookmarkStart w:id="7" w:name="_Hlk95425040"/>
+      <w:r>
+        <w:t>When available, we used allometric equations at species or genus level published in the scientific literature (</w:t>
       </w:r>
       <w:r>
         <w:t>Table 2</w:t>
@@ -1083,7 +1306,7 @@
       <w:r>
         <w:t xml:space="preserve"> (</w:t>
       </w:r>
-      <w:hyperlink r:id="rId5" w:history="1">
+      <w:hyperlink r:id="rId8" w:history="1">
         <w:r>
           <w:rPr>
             <w:rStyle w:val="Hipervnculo"/>
@@ -1165,6 +1388,7 @@
         <w:t xml:space="preserve">1/2 </w:t>
       </w:r>
     </w:p>
+    <w:bookmarkEnd w:id="7"/>
     <w:p>
       <w:pPr>
         <w:rPr>
@@ -1330,6 +1554,7 @@
       </w:r>
     </w:p>
     <w:p>
+      <w:bookmarkStart w:id="8" w:name="_Hlk95427628"/>
       <w:r>
         <w:t xml:space="preserve">H = -sum </w:t>
       </w:r>
@@ -1358,6 +1583,7 @@
         <w:t xml:space="preserve"> </w:t>
       </w:r>
     </w:p>
+    <w:bookmarkEnd w:id="8"/>
     <w:p>
       <w:pPr>
         <w:rPr>
@@ -4135,11 +4361,16 @@
             <w:r>
               <w:t xml:space="preserve">Calculated from NASA’s </w:t>
             </w:r>
+            <w:bookmarkStart w:id="9" w:name="_Hlk95421514"/>
             <w:r>
               <w:t>Shuttle Radar Topography Mission</w:t>
             </w:r>
             <w:r>
-              <w:t xml:space="preserve"> digital elevation data (~30 m resolution), averaged by plot</w:t>
+              <w:t xml:space="preserve"> digital elevation data </w:t>
+            </w:r>
+            <w:bookmarkEnd w:id="9"/>
+            <w:r>
+              <w:t>(~30 m resolution), averaged by plot</w:t>
             </w:r>
           </w:p>
         </w:tc>
@@ -12532,7 +12763,7 @@
                           <pic:cNvPicPr/>
                         </pic:nvPicPr>
                         <pic:blipFill>
-                          <a:blip r:embed="rId6" cstate="print">
+                          <a:blip r:embed="rId9" cstate="print">
                             <a:extLst>
                               <a:ext uri="{28A0092B-C50C-407E-A947-70E740481C1C}">
                                 <a14:useLocalDpi xmlns:a14="http://schemas.microsoft.com/office/drawing/2010/main" val="0"/>
@@ -12584,7 +12815,7 @@
                           <pic:cNvPicPr/>
                         </pic:nvPicPr>
                         <pic:blipFill>
-                          <a:blip r:embed="rId7"/>
+                          <a:blip r:embed="rId10"/>
                           <a:stretch>
                             <a:fillRect/>
                           </a:stretch>
@@ -12712,7 +12943,7 @@
                           <pic:cNvPicPr/>
                         </pic:nvPicPr>
                         <pic:blipFill>
-                          <a:blip r:embed="rId8"/>
+                          <a:blip r:embed="rId11"/>
                           <a:stretch>
                             <a:fillRect/>
                           </a:stretch>
@@ -12753,245 +12984,6 @@
                   <wp:extent cx="1453258" cy="904875"/>
                   <wp:effectExtent l="0" t="0" r="0" b="0"/>
                   <wp:docPr id="29" name="Imagen 29"/>
-                  <wp:cNvGraphicFramePr>
-                    <a:graphicFrameLocks xmlns:a="http://schemas.openxmlformats.org/drawingml/2006/main" noChangeAspect="1"/>
-                  </wp:cNvGraphicFramePr>
-                  <a:graphic xmlns:a="http://schemas.openxmlformats.org/drawingml/2006/main">
-                    <a:graphicData uri="http://schemas.openxmlformats.org/drawingml/2006/picture">
-                      <pic:pic xmlns:pic="http://schemas.openxmlformats.org/drawingml/2006/picture">
-                        <pic:nvPicPr>
-                          <pic:cNvPr id="1" name=""/>
-                          <pic:cNvPicPr/>
-                        </pic:nvPicPr>
-                        <pic:blipFill>
-                          <a:blip r:embed="rId9"/>
-                          <a:stretch>
-                            <a:fillRect/>
-                          </a:stretch>
-                        </pic:blipFill>
-                        <pic:spPr>
-                          <a:xfrm>
-                            <a:off x="0" y="0"/>
-                            <a:ext cx="1470184" cy="915414"/>
-                          </a:xfrm>
-                          <a:prstGeom prst="rect">
-                            <a:avLst/>
-                          </a:prstGeom>
-                        </pic:spPr>
-                      </pic:pic>
-                    </a:graphicData>
-                  </a:graphic>
-                </wp:inline>
-              </w:drawing>
-            </w:r>
-          </w:p>
-        </w:tc>
-      </w:tr>
-      <w:tr>
-        <w:trPr>
-          <w:trHeight w:val="547"/>
-        </w:trPr>
-        <w:tc>
-          <w:tcPr>
-            <w:tcW w:w="4414" w:type="dxa"/>
-            <w:vMerge/>
-          </w:tcPr>
-          <w:p>
-            <w:pPr>
-              <w:rPr>
-                <w:noProof/>
-              </w:rPr>
-            </w:pPr>
-          </w:p>
-        </w:tc>
-        <w:tc>
-          <w:tcPr>
-            <w:tcW w:w="4414" w:type="dxa"/>
-          </w:tcPr>
-          <w:p>
-            <w:pPr>
-              <w:rPr>
-                <w:noProof/>
-              </w:rPr>
-            </w:pPr>
-            <w:r>
-              <w:rPr>
-                <w:noProof/>
-              </w:rPr>
-              <w:drawing>
-                <wp:inline distT="0" distB="0" distL="0" distR="0" wp14:anchorId="5C918170" wp14:editId="7717D475">
-                  <wp:extent cx="1452880" cy="907270"/>
-                  <wp:effectExtent l="0" t="0" r="0" b="7620"/>
-                  <wp:docPr id="30" name="Imagen 30"/>
-                  <wp:cNvGraphicFramePr>
-                    <a:graphicFrameLocks xmlns:a="http://schemas.openxmlformats.org/drawingml/2006/main" noChangeAspect="1"/>
-                  </wp:cNvGraphicFramePr>
-                  <a:graphic xmlns:a="http://schemas.openxmlformats.org/drawingml/2006/main">
-                    <a:graphicData uri="http://schemas.openxmlformats.org/drawingml/2006/picture">
-                      <pic:pic xmlns:pic="http://schemas.openxmlformats.org/drawingml/2006/picture">
-                        <pic:nvPicPr>
-                          <pic:cNvPr id="1" name=""/>
-                          <pic:cNvPicPr/>
-                        </pic:nvPicPr>
-                        <pic:blipFill>
-                          <a:blip r:embed="rId10"/>
-                          <a:stretch>
-                            <a:fillRect/>
-                          </a:stretch>
-                        </pic:blipFill>
-                        <pic:spPr>
-                          <a:xfrm>
-                            <a:off x="0" y="0"/>
-                            <a:ext cx="1512810" cy="944694"/>
-                          </a:xfrm>
-                          <a:prstGeom prst="rect">
-                            <a:avLst/>
-                          </a:prstGeom>
-                        </pic:spPr>
-                      </pic:pic>
-                    </a:graphicData>
-                  </a:graphic>
-                </wp:inline>
-              </w:drawing>
-            </w:r>
-          </w:p>
-        </w:tc>
-      </w:tr>
-      <w:tr>
-        <w:trPr>
-          <w:trHeight w:val="547"/>
-        </w:trPr>
-        <w:tc>
-          <w:tcPr>
-            <w:tcW w:w="4414" w:type="dxa"/>
-            <w:vMerge/>
-          </w:tcPr>
-          <w:p>
-            <w:pPr>
-              <w:rPr>
-                <w:noProof/>
-              </w:rPr>
-            </w:pPr>
-          </w:p>
-        </w:tc>
-        <w:tc>
-          <w:tcPr>
-            <w:tcW w:w="4414" w:type="dxa"/>
-          </w:tcPr>
-          <w:p>
-            <w:pPr>
-              <w:rPr>
-                <w:noProof/>
-              </w:rPr>
-            </w:pPr>
-            <w:r>
-              <w:rPr>
-                <w:noProof/>
-              </w:rPr>
-              <w:drawing>
-                <wp:inline distT="0" distB="0" distL="0" distR="0" wp14:anchorId="70F405F6" wp14:editId="236E610C">
-                  <wp:extent cx="1452880" cy="907433"/>
-                  <wp:effectExtent l="0" t="0" r="0" b="6985"/>
-                  <wp:docPr id="31" name="Imagen 31"/>
-                  <wp:cNvGraphicFramePr>
-                    <a:graphicFrameLocks xmlns:a="http://schemas.openxmlformats.org/drawingml/2006/main" noChangeAspect="1"/>
-                  </wp:cNvGraphicFramePr>
-                  <a:graphic xmlns:a="http://schemas.openxmlformats.org/drawingml/2006/main">
-                    <a:graphicData uri="http://schemas.openxmlformats.org/drawingml/2006/picture">
-                      <pic:pic xmlns:pic="http://schemas.openxmlformats.org/drawingml/2006/picture">
-                        <pic:nvPicPr>
-                          <pic:cNvPr id="1" name=""/>
-                          <pic:cNvPicPr/>
-                        </pic:nvPicPr>
-                        <pic:blipFill>
-                          <a:blip r:embed="rId11"/>
-                          <a:stretch>
-                            <a:fillRect/>
-                          </a:stretch>
-                        </pic:blipFill>
-                        <pic:spPr>
-                          <a:xfrm>
-                            <a:off x="0" y="0"/>
-                            <a:ext cx="1473093" cy="920057"/>
-                          </a:xfrm>
-                          <a:prstGeom prst="rect">
-                            <a:avLst/>
-                          </a:prstGeom>
-                        </pic:spPr>
-                      </pic:pic>
-                    </a:graphicData>
-                  </a:graphic>
-                </wp:inline>
-              </w:drawing>
-            </w:r>
-          </w:p>
-        </w:tc>
-      </w:tr>
-      <w:tr>
-        <w:tc>
-          <w:tcPr>
-            <w:tcW w:w="8828" w:type="dxa"/>
-            <w:gridSpan w:val="2"/>
-          </w:tcPr>
-          <w:p>
-            <w:r>
-              <w:rPr>
-                <w:b/>
-                <w:bCs/>
-              </w:rPr>
-              <w:t>Figure 2.</w:t>
-            </w:r>
-            <w:r>
-              <w:t xml:space="preserve"> </w:t>
-            </w:r>
-            <w:r>
-              <w:t xml:space="preserve">Plot showing the three clusters resulted from the non-hierarchical cluster analysis based on </w:t>
-            </w:r>
-            <w:r>
-              <w:t>basal area, tree height</w:t>
-            </w:r>
-            <w:r>
-              <w:t>, and tree density representing three successional stages (very young forest, young forest, and mature forest).</w:t>
-            </w:r>
-          </w:p>
-        </w:tc>
-      </w:tr>
-    </w:tbl>
-    <w:p/>
-    <w:tbl>
-      <w:tblPr>
-        <w:tblStyle w:val="Tablaconcuadrcula"/>
-        <w:tblW w:w="0" w:type="auto"/>
-        <w:tblLook w:val="04A0" w:firstRow="1" w:lastRow="0" w:firstColumn="1" w:lastColumn="0" w:noHBand="0" w:noVBand="1"/>
-      </w:tblPr>
-      <w:tblGrid>
-        <w:gridCol w:w="4374"/>
-        <w:gridCol w:w="4464"/>
-      </w:tblGrid>
-      <w:tr>
-        <w:trPr>
-          <w:trHeight w:val="2741"/>
-        </w:trPr>
-        <w:tc>
-          <w:tcPr>
-            <w:tcW w:w="4599" w:type="dxa"/>
-            <w:tcBorders>
-              <w:top w:val="nil"/>
-              <w:left w:val="nil"/>
-              <w:bottom w:val="nil"/>
-              <w:right w:val="nil"/>
-            </w:tcBorders>
-          </w:tcPr>
-          <w:p>
-            <w:r>
-              <w:rPr>
-                <w:noProof/>
-              </w:rPr>
-              <w:drawing>
-                <wp:inline distT="0" distB="0" distL="0" distR="0" wp14:anchorId="503B9613" wp14:editId="36C50BAF">
-                  <wp:extent cx="2728913" cy="1740535"/>
-                  <wp:effectExtent l="0" t="0" r="0" b="0"/>
-                  <wp:docPr id="17" name="Imagen 17"/>
                   <wp:cNvGraphicFramePr>
                     <a:graphicFrameLocks xmlns:a="http://schemas.openxmlformats.org/drawingml/2006/main" noChangeAspect="1"/>
                   </wp:cNvGraphicFramePr>
@@ -13011,7 +13003,7 @@
                         <pic:spPr>
                           <a:xfrm>
                             <a:off x="0" y="0"/>
-                            <a:ext cx="2833479" cy="1807229"/>
+                            <a:ext cx="1470184" cy="915414"/>
                           </a:xfrm>
                           <a:prstGeom prst="rect">
                             <a:avLst/>
@@ -13025,26 +13017,43 @@
             </w:r>
           </w:p>
         </w:tc>
-        <w:tc>
-          <w:tcPr>
-            <w:tcW w:w="4229" w:type="dxa"/>
-            <w:tcBorders>
-              <w:top w:val="nil"/>
-              <w:left w:val="nil"/>
-              <w:bottom w:val="nil"/>
-              <w:right w:val="nil"/>
-            </w:tcBorders>
-          </w:tcPr>
-          <w:p>
-            <w:r>
+      </w:tr>
+      <w:tr>
+        <w:trPr>
+          <w:trHeight w:val="547"/>
+        </w:trPr>
+        <w:tc>
+          <w:tcPr>
+            <w:tcW w:w="4414" w:type="dxa"/>
+            <w:vMerge/>
+          </w:tcPr>
+          <w:p>
+            <w:pPr>
               <w:rPr>
                 <w:noProof/>
               </w:rPr>
+            </w:pPr>
+          </w:p>
+        </w:tc>
+        <w:tc>
+          <w:tcPr>
+            <w:tcW w:w="4414" w:type="dxa"/>
+          </w:tcPr>
+          <w:p>
+            <w:pPr>
+              <w:rPr>
+                <w:noProof/>
+              </w:rPr>
+            </w:pPr>
+            <w:r>
+              <w:rPr>
+                <w:noProof/>
+              </w:rPr>
               <w:drawing>
-                <wp:inline distT="0" distB="0" distL="0" distR="0" wp14:anchorId="3AD9B9F4" wp14:editId="290DC0EA">
-                  <wp:extent cx="2787968" cy="1770319"/>
-                  <wp:effectExtent l="0" t="0" r="0" b="1905"/>
-                  <wp:docPr id="25" name="Imagen 25"/>
+                <wp:inline distT="0" distB="0" distL="0" distR="0" wp14:anchorId="5C918170" wp14:editId="7717D475">
+                  <wp:extent cx="1452880" cy="907270"/>
+                  <wp:effectExtent l="0" t="0" r="0" b="7620"/>
+                  <wp:docPr id="30" name="Imagen 30"/>
                   <wp:cNvGraphicFramePr>
                     <a:graphicFrameLocks xmlns:a="http://schemas.openxmlformats.org/drawingml/2006/main" noChangeAspect="1"/>
                   </wp:cNvGraphicFramePr>
@@ -13064,6 +13073,228 @@
                         <pic:spPr>
                           <a:xfrm>
                             <a:off x="0" y="0"/>
+                            <a:ext cx="1512810" cy="944694"/>
+                          </a:xfrm>
+                          <a:prstGeom prst="rect">
+                            <a:avLst/>
+                          </a:prstGeom>
+                        </pic:spPr>
+                      </pic:pic>
+                    </a:graphicData>
+                  </a:graphic>
+                </wp:inline>
+              </w:drawing>
+            </w:r>
+          </w:p>
+        </w:tc>
+      </w:tr>
+      <w:tr>
+        <w:trPr>
+          <w:trHeight w:val="547"/>
+        </w:trPr>
+        <w:tc>
+          <w:tcPr>
+            <w:tcW w:w="4414" w:type="dxa"/>
+            <w:vMerge/>
+          </w:tcPr>
+          <w:p>
+            <w:pPr>
+              <w:rPr>
+                <w:noProof/>
+              </w:rPr>
+            </w:pPr>
+          </w:p>
+        </w:tc>
+        <w:tc>
+          <w:tcPr>
+            <w:tcW w:w="4414" w:type="dxa"/>
+          </w:tcPr>
+          <w:p>
+            <w:pPr>
+              <w:rPr>
+                <w:noProof/>
+              </w:rPr>
+            </w:pPr>
+            <w:r>
+              <w:rPr>
+                <w:noProof/>
+              </w:rPr>
+              <w:drawing>
+                <wp:inline distT="0" distB="0" distL="0" distR="0" wp14:anchorId="70F405F6" wp14:editId="236E610C">
+                  <wp:extent cx="1452880" cy="907433"/>
+                  <wp:effectExtent l="0" t="0" r="0" b="6985"/>
+                  <wp:docPr id="31" name="Imagen 31"/>
+                  <wp:cNvGraphicFramePr>
+                    <a:graphicFrameLocks xmlns:a="http://schemas.openxmlformats.org/drawingml/2006/main" noChangeAspect="1"/>
+                  </wp:cNvGraphicFramePr>
+                  <a:graphic xmlns:a="http://schemas.openxmlformats.org/drawingml/2006/main">
+                    <a:graphicData uri="http://schemas.openxmlformats.org/drawingml/2006/picture">
+                      <pic:pic xmlns:pic="http://schemas.openxmlformats.org/drawingml/2006/picture">
+                        <pic:nvPicPr>
+                          <pic:cNvPr id="1" name=""/>
+                          <pic:cNvPicPr/>
+                        </pic:nvPicPr>
+                        <pic:blipFill>
+                          <a:blip r:embed="rId14"/>
+                          <a:stretch>
+                            <a:fillRect/>
+                          </a:stretch>
+                        </pic:blipFill>
+                        <pic:spPr>
+                          <a:xfrm>
+                            <a:off x="0" y="0"/>
+                            <a:ext cx="1473093" cy="920057"/>
+                          </a:xfrm>
+                          <a:prstGeom prst="rect">
+                            <a:avLst/>
+                          </a:prstGeom>
+                        </pic:spPr>
+                      </pic:pic>
+                    </a:graphicData>
+                  </a:graphic>
+                </wp:inline>
+              </w:drawing>
+            </w:r>
+          </w:p>
+        </w:tc>
+      </w:tr>
+      <w:tr>
+        <w:tc>
+          <w:tcPr>
+            <w:tcW w:w="8828" w:type="dxa"/>
+            <w:gridSpan w:val="2"/>
+          </w:tcPr>
+          <w:p>
+            <w:r>
+              <w:rPr>
+                <w:b/>
+                <w:bCs/>
+              </w:rPr>
+              <w:t>Figure 2.</w:t>
+            </w:r>
+            <w:r>
+              <w:t xml:space="preserve"> </w:t>
+            </w:r>
+            <w:r>
+              <w:t xml:space="preserve">Plot showing the three clusters resulted from the non-hierarchical cluster analysis based on </w:t>
+            </w:r>
+            <w:r>
+              <w:t>basal area, tree height</w:t>
+            </w:r>
+            <w:r>
+              <w:t>, and tree density representing three successional stages (very young forest, young forest, and mature forest).</w:t>
+            </w:r>
+          </w:p>
+        </w:tc>
+      </w:tr>
+    </w:tbl>
+    <w:p/>
+    <w:tbl>
+      <w:tblPr>
+        <w:tblStyle w:val="Tablaconcuadrcula"/>
+        <w:tblW w:w="0" w:type="auto"/>
+        <w:tblLook w:val="04A0" w:firstRow="1" w:lastRow="0" w:firstColumn="1" w:lastColumn="0" w:noHBand="0" w:noVBand="1"/>
+      </w:tblPr>
+      <w:tblGrid>
+        <w:gridCol w:w="4374"/>
+        <w:gridCol w:w="4464"/>
+      </w:tblGrid>
+      <w:tr>
+        <w:trPr>
+          <w:trHeight w:val="2741"/>
+        </w:trPr>
+        <w:tc>
+          <w:tcPr>
+            <w:tcW w:w="4599" w:type="dxa"/>
+            <w:tcBorders>
+              <w:top w:val="nil"/>
+              <w:left w:val="nil"/>
+              <w:bottom w:val="nil"/>
+              <w:right w:val="nil"/>
+            </w:tcBorders>
+          </w:tcPr>
+          <w:p>
+            <w:r>
+              <w:rPr>
+                <w:noProof/>
+              </w:rPr>
+              <w:drawing>
+                <wp:inline distT="0" distB="0" distL="0" distR="0" wp14:anchorId="503B9613" wp14:editId="36C50BAF">
+                  <wp:extent cx="2728913" cy="1740535"/>
+                  <wp:effectExtent l="0" t="0" r="0" b="0"/>
+                  <wp:docPr id="17" name="Imagen 17"/>
+                  <wp:cNvGraphicFramePr>
+                    <a:graphicFrameLocks xmlns:a="http://schemas.openxmlformats.org/drawingml/2006/main" noChangeAspect="1"/>
+                  </wp:cNvGraphicFramePr>
+                  <a:graphic xmlns:a="http://schemas.openxmlformats.org/drawingml/2006/main">
+                    <a:graphicData uri="http://schemas.openxmlformats.org/drawingml/2006/picture">
+                      <pic:pic xmlns:pic="http://schemas.openxmlformats.org/drawingml/2006/picture">
+                        <pic:nvPicPr>
+                          <pic:cNvPr id="1" name=""/>
+                          <pic:cNvPicPr/>
+                        </pic:nvPicPr>
+                        <pic:blipFill>
+                          <a:blip r:embed="rId15"/>
+                          <a:stretch>
+                            <a:fillRect/>
+                          </a:stretch>
+                        </pic:blipFill>
+                        <pic:spPr>
+                          <a:xfrm>
+                            <a:off x="0" y="0"/>
+                            <a:ext cx="2833479" cy="1807229"/>
+                          </a:xfrm>
+                          <a:prstGeom prst="rect">
+                            <a:avLst/>
+                          </a:prstGeom>
+                        </pic:spPr>
+                      </pic:pic>
+                    </a:graphicData>
+                  </a:graphic>
+                </wp:inline>
+              </w:drawing>
+            </w:r>
+          </w:p>
+        </w:tc>
+        <w:tc>
+          <w:tcPr>
+            <w:tcW w:w="4229" w:type="dxa"/>
+            <w:tcBorders>
+              <w:top w:val="nil"/>
+              <w:left w:val="nil"/>
+              <w:bottom w:val="nil"/>
+              <w:right w:val="nil"/>
+            </w:tcBorders>
+          </w:tcPr>
+          <w:p>
+            <w:r>
+              <w:rPr>
+                <w:noProof/>
+              </w:rPr>
+              <w:drawing>
+                <wp:inline distT="0" distB="0" distL="0" distR="0" wp14:anchorId="3AD9B9F4" wp14:editId="290DC0EA">
+                  <wp:extent cx="2787968" cy="1770319"/>
+                  <wp:effectExtent l="0" t="0" r="0" b="1905"/>
+                  <wp:docPr id="25" name="Imagen 25"/>
+                  <wp:cNvGraphicFramePr>
+                    <a:graphicFrameLocks xmlns:a="http://schemas.openxmlformats.org/drawingml/2006/main" noChangeAspect="1"/>
+                  </wp:cNvGraphicFramePr>
+                  <a:graphic xmlns:a="http://schemas.openxmlformats.org/drawingml/2006/main">
+                    <a:graphicData uri="http://schemas.openxmlformats.org/drawingml/2006/picture">
+                      <pic:pic xmlns:pic="http://schemas.openxmlformats.org/drawingml/2006/picture">
+                        <pic:nvPicPr>
+                          <pic:cNvPr id="1" name=""/>
+                          <pic:cNvPicPr/>
+                        </pic:nvPicPr>
+                        <pic:blipFill>
+                          <a:blip r:embed="rId16"/>
+                          <a:stretch>
+                            <a:fillRect/>
+                          </a:stretch>
+                        </pic:blipFill>
+                        <pic:spPr>
+                          <a:xfrm>
+                            <a:off x="0" y="0"/>
                             <a:ext cx="2813429" cy="1786486"/>
                           </a:xfrm>
                           <a:prstGeom prst="rect">
@@ -13190,7 +13421,7 @@
                           <pic:cNvPicPr/>
                         </pic:nvPicPr>
                         <pic:blipFill>
-                          <a:blip r:embed="rId14"/>
+                          <a:blip r:embed="rId17"/>
                           <a:stretch>
                             <a:fillRect/>
                           </a:stretch>
@@ -13269,147 +13500,6 @@
                   <wp:extent cx="968890" cy="538163"/>
                   <wp:effectExtent l="0" t="0" r="3175" b="0"/>
                   <wp:docPr id="7" name="Imagen 7"/>
-                  <wp:cNvGraphicFramePr>
-                    <a:graphicFrameLocks xmlns:a="http://schemas.openxmlformats.org/drawingml/2006/main" noChangeAspect="1"/>
-                  </wp:cNvGraphicFramePr>
-                  <a:graphic xmlns:a="http://schemas.openxmlformats.org/drawingml/2006/main">
-                    <a:graphicData uri="http://schemas.openxmlformats.org/drawingml/2006/picture">
-                      <pic:pic xmlns:pic="http://schemas.openxmlformats.org/drawingml/2006/picture">
-                        <pic:nvPicPr>
-                          <pic:cNvPr id="1" name=""/>
-                          <pic:cNvPicPr/>
-                        </pic:nvPicPr>
-                        <pic:blipFill>
-                          <a:blip r:embed="rId15"/>
-                          <a:stretch>
-                            <a:fillRect/>
-                          </a:stretch>
-                        </pic:blipFill>
-                        <pic:spPr>
-                          <a:xfrm>
-                            <a:off x="0" y="0"/>
-                            <a:ext cx="1000406" cy="555668"/>
-                          </a:xfrm>
-                          <a:prstGeom prst="rect">
-                            <a:avLst/>
-                          </a:prstGeom>
-                        </pic:spPr>
-                      </pic:pic>
-                    </a:graphicData>
-                  </a:graphic>
-                </wp:inline>
-              </w:drawing>
-            </w:r>
-          </w:p>
-        </w:tc>
-        <w:tc>
-          <w:tcPr>
-            <w:tcW w:w="1765" w:type="dxa"/>
-          </w:tcPr>
-          <w:p>
-            <w:r>
-              <w:rPr>
-                <w:noProof/>
-              </w:rPr>
-              <w:drawing>
-                <wp:inline distT="0" distB="0" distL="0" distR="0" wp14:anchorId="64581A92" wp14:editId="00FE8DFC">
-                  <wp:extent cx="960686" cy="537845"/>
-                  <wp:effectExtent l="0" t="0" r="0" b="0"/>
-                  <wp:docPr id="8" name="Imagen 8"/>
-                  <wp:cNvGraphicFramePr>
-                    <a:graphicFrameLocks xmlns:a="http://schemas.openxmlformats.org/drawingml/2006/main" noChangeAspect="1"/>
-                  </wp:cNvGraphicFramePr>
-                  <a:graphic xmlns:a="http://schemas.openxmlformats.org/drawingml/2006/main">
-                    <a:graphicData uri="http://schemas.openxmlformats.org/drawingml/2006/picture">
-                      <pic:pic xmlns:pic="http://schemas.openxmlformats.org/drawingml/2006/picture">
-                        <pic:nvPicPr>
-                          <pic:cNvPr id="1" name=""/>
-                          <pic:cNvPicPr/>
-                        </pic:nvPicPr>
-                        <pic:blipFill>
-                          <a:blip r:embed="rId16"/>
-                          <a:stretch>
-                            <a:fillRect/>
-                          </a:stretch>
-                        </pic:blipFill>
-                        <pic:spPr>
-                          <a:xfrm>
-                            <a:off x="0" y="0"/>
-                            <a:ext cx="997131" cy="558249"/>
-                          </a:xfrm>
-                          <a:prstGeom prst="rect">
-                            <a:avLst/>
-                          </a:prstGeom>
-                        </pic:spPr>
-                      </pic:pic>
-                    </a:graphicData>
-                  </a:graphic>
-                </wp:inline>
-              </w:drawing>
-            </w:r>
-          </w:p>
-        </w:tc>
-        <w:tc>
-          <w:tcPr>
-            <w:tcW w:w="1766" w:type="dxa"/>
-          </w:tcPr>
-          <w:p>
-            <w:r>
-              <w:rPr>
-                <w:noProof/>
-              </w:rPr>
-              <w:drawing>
-                <wp:inline distT="0" distB="0" distL="0" distR="0" wp14:anchorId="6A70DF3C" wp14:editId="4561FC55">
-                  <wp:extent cx="940166" cy="537845"/>
-                  <wp:effectExtent l="0" t="0" r="0" b="0"/>
-                  <wp:docPr id="9" name="Imagen 9"/>
-                  <wp:cNvGraphicFramePr>
-                    <a:graphicFrameLocks xmlns:a="http://schemas.openxmlformats.org/drawingml/2006/main" noChangeAspect="1"/>
-                  </wp:cNvGraphicFramePr>
-                  <a:graphic xmlns:a="http://schemas.openxmlformats.org/drawingml/2006/main">
-                    <a:graphicData uri="http://schemas.openxmlformats.org/drawingml/2006/picture">
-                      <pic:pic xmlns:pic="http://schemas.openxmlformats.org/drawingml/2006/picture">
-                        <pic:nvPicPr>
-                          <pic:cNvPr id="1" name=""/>
-                          <pic:cNvPicPr/>
-                        </pic:nvPicPr>
-                        <pic:blipFill>
-                          <a:blip r:embed="rId17"/>
-                          <a:stretch>
-                            <a:fillRect/>
-                          </a:stretch>
-                        </pic:blipFill>
-                        <pic:spPr>
-                          <a:xfrm>
-                            <a:off x="0" y="0"/>
-                            <a:ext cx="952712" cy="545022"/>
-                          </a:xfrm>
-                          <a:prstGeom prst="rect">
-                            <a:avLst/>
-                          </a:prstGeom>
-                        </pic:spPr>
-                      </pic:pic>
-                    </a:graphicData>
-                  </a:graphic>
-                </wp:inline>
-              </w:drawing>
-            </w:r>
-          </w:p>
-        </w:tc>
-        <w:tc>
-          <w:tcPr>
-            <w:tcW w:w="1766" w:type="dxa"/>
-          </w:tcPr>
-          <w:p>
-            <w:r>
-              <w:rPr>
-                <w:noProof/>
-              </w:rPr>
-              <w:drawing>
-                <wp:inline distT="0" distB="0" distL="0" distR="0" wp14:anchorId="5309BB51" wp14:editId="3E731673">
-                  <wp:extent cx="958360" cy="537845"/>
-                  <wp:effectExtent l="0" t="0" r="0" b="0"/>
-                  <wp:docPr id="10" name="Imagen 10"/>
                   <wp:cNvGraphicFramePr>
                     <a:graphicFrameLocks xmlns:a="http://schemas.openxmlformats.org/drawingml/2006/main" noChangeAspect="1"/>
                   </wp:cNvGraphicFramePr>
@@ -13429,7 +13519,7 @@
                         <pic:spPr>
                           <a:xfrm>
                             <a:off x="0" y="0"/>
-                            <a:ext cx="969428" cy="544056"/>
+                            <a:ext cx="1000406" cy="555668"/>
                           </a:xfrm>
                           <a:prstGeom prst="rect">
                             <a:avLst/>
@@ -13445,7 +13535,7 @@
         </w:tc>
         <w:tc>
           <w:tcPr>
-            <w:tcW w:w="1766" w:type="dxa"/>
+            <w:tcW w:w="1765" w:type="dxa"/>
           </w:tcPr>
           <w:p>
             <w:r>
@@ -13453,10 +13543,10 @@
                 <w:noProof/>
               </w:rPr>
               <w:drawing>
-                <wp:inline distT="0" distB="0" distL="0" distR="0" wp14:anchorId="199B0DF4" wp14:editId="324ED93F">
-                  <wp:extent cx="971550" cy="551184"/>
-                  <wp:effectExtent l="0" t="0" r="0" b="1270"/>
-                  <wp:docPr id="11" name="Imagen 11"/>
+                <wp:inline distT="0" distB="0" distL="0" distR="0" wp14:anchorId="64581A92" wp14:editId="00FE8DFC">
+                  <wp:extent cx="960686" cy="537845"/>
+                  <wp:effectExtent l="0" t="0" r="0" b="0"/>
+                  <wp:docPr id="8" name="Imagen 8"/>
                   <wp:cNvGraphicFramePr>
                     <a:graphicFrameLocks xmlns:a="http://schemas.openxmlformats.org/drawingml/2006/main" noChangeAspect="1"/>
                   </wp:cNvGraphicFramePr>
@@ -13476,6 +13566,147 @@
                         <pic:spPr>
                           <a:xfrm>
                             <a:off x="0" y="0"/>
+                            <a:ext cx="997131" cy="558249"/>
+                          </a:xfrm>
+                          <a:prstGeom prst="rect">
+                            <a:avLst/>
+                          </a:prstGeom>
+                        </pic:spPr>
+                      </pic:pic>
+                    </a:graphicData>
+                  </a:graphic>
+                </wp:inline>
+              </w:drawing>
+            </w:r>
+          </w:p>
+        </w:tc>
+        <w:tc>
+          <w:tcPr>
+            <w:tcW w:w="1766" w:type="dxa"/>
+          </w:tcPr>
+          <w:p>
+            <w:r>
+              <w:rPr>
+                <w:noProof/>
+              </w:rPr>
+              <w:drawing>
+                <wp:inline distT="0" distB="0" distL="0" distR="0" wp14:anchorId="6A70DF3C" wp14:editId="4561FC55">
+                  <wp:extent cx="940166" cy="537845"/>
+                  <wp:effectExtent l="0" t="0" r="0" b="0"/>
+                  <wp:docPr id="9" name="Imagen 9"/>
+                  <wp:cNvGraphicFramePr>
+                    <a:graphicFrameLocks xmlns:a="http://schemas.openxmlformats.org/drawingml/2006/main" noChangeAspect="1"/>
+                  </wp:cNvGraphicFramePr>
+                  <a:graphic xmlns:a="http://schemas.openxmlformats.org/drawingml/2006/main">
+                    <a:graphicData uri="http://schemas.openxmlformats.org/drawingml/2006/picture">
+                      <pic:pic xmlns:pic="http://schemas.openxmlformats.org/drawingml/2006/picture">
+                        <pic:nvPicPr>
+                          <pic:cNvPr id="1" name=""/>
+                          <pic:cNvPicPr/>
+                        </pic:nvPicPr>
+                        <pic:blipFill>
+                          <a:blip r:embed="rId20"/>
+                          <a:stretch>
+                            <a:fillRect/>
+                          </a:stretch>
+                        </pic:blipFill>
+                        <pic:spPr>
+                          <a:xfrm>
+                            <a:off x="0" y="0"/>
+                            <a:ext cx="952712" cy="545022"/>
+                          </a:xfrm>
+                          <a:prstGeom prst="rect">
+                            <a:avLst/>
+                          </a:prstGeom>
+                        </pic:spPr>
+                      </pic:pic>
+                    </a:graphicData>
+                  </a:graphic>
+                </wp:inline>
+              </w:drawing>
+            </w:r>
+          </w:p>
+        </w:tc>
+        <w:tc>
+          <w:tcPr>
+            <w:tcW w:w="1766" w:type="dxa"/>
+          </w:tcPr>
+          <w:p>
+            <w:r>
+              <w:rPr>
+                <w:noProof/>
+              </w:rPr>
+              <w:drawing>
+                <wp:inline distT="0" distB="0" distL="0" distR="0" wp14:anchorId="5309BB51" wp14:editId="3E731673">
+                  <wp:extent cx="958360" cy="537845"/>
+                  <wp:effectExtent l="0" t="0" r="0" b="0"/>
+                  <wp:docPr id="10" name="Imagen 10"/>
+                  <wp:cNvGraphicFramePr>
+                    <a:graphicFrameLocks xmlns:a="http://schemas.openxmlformats.org/drawingml/2006/main" noChangeAspect="1"/>
+                  </wp:cNvGraphicFramePr>
+                  <a:graphic xmlns:a="http://schemas.openxmlformats.org/drawingml/2006/main">
+                    <a:graphicData uri="http://schemas.openxmlformats.org/drawingml/2006/picture">
+                      <pic:pic xmlns:pic="http://schemas.openxmlformats.org/drawingml/2006/picture">
+                        <pic:nvPicPr>
+                          <pic:cNvPr id="1" name=""/>
+                          <pic:cNvPicPr/>
+                        </pic:nvPicPr>
+                        <pic:blipFill>
+                          <a:blip r:embed="rId21"/>
+                          <a:stretch>
+                            <a:fillRect/>
+                          </a:stretch>
+                        </pic:blipFill>
+                        <pic:spPr>
+                          <a:xfrm>
+                            <a:off x="0" y="0"/>
+                            <a:ext cx="969428" cy="544056"/>
+                          </a:xfrm>
+                          <a:prstGeom prst="rect">
+                            <a:avLst/>
+                          </a:prstGeom>
+                        </pic:spPr>
+                      </pic:pic>
+                    </a:graphicData>
+                  </a:graphic>
+                </wp:inline>
+              </w:drawing>
+            </w:r>
+          </w:p>
+        </w:tc>
+        <w:tc>
+          <w:tcPr>
+            <w:tcW w:w="1766" w:type="dxa"/>
+          </w:tcPr>
+          <w:p>
+            <w:r>
+              <w:rPr>
+                <w:noProof/>
+              </w:rPr>
+              <w:drawing>
+                <wp:inline distT="0" distB="0" distL="0" distR="0" wp14:anchorId="199B0DF4" wp14:editId="324ED93F">
+                  <wp:extent cx="971550" cy="551184"/>
+                  <wp:effectExtent l="0" t="0" r="0" b="1270"/>
+                  <wp:docPr id="11" name="Imagen 11"/>
+                  <wp:cNvGraphicFramePr>
+                    <a:graphicFrameLocks xmlns:a="http://schemas.openxmlformats.org/drawingml/2006/main" noChangeAspect="1"/>
+                  </wp:cNvGraphicFramePr>
+                  <a:graphic xmlns:a="http://schemas.openxmlformats.org/drawingml/2006/main">
+                    <a:graphicData uri="http://schemas.openxmlformats.org/drawingml/2006/picture">
+                      <pic:pic xmlns:pic="http://schemas.openxmlformats.org/drawingml/2006/picture">
+                        <pic:nvPicPr>
+                          <pic:cNvPr id="1" name=""/>
+                          <pic:cNvPicPr/>
+                        </pic:nvPicPr>
+                        <pic:blipFill>
+                          <a:blip r:embed="rId22"/>
+                          <a:stretch>
+                            <a:fillRect/>
+                          </a:stretch>
+                        </pic:blipFill>
+                        <pic:spPr>
+                          <a:xfrm>
+                            <a:off x="0" y="0"/>
                             <a:ext cx="987368" cy="560158"/>
                           </a:xfrm>
                           <a:prstGeom prst="rect">
@@ -13769,7 +14000,7 @@
                           <pic:cNvPicPr/>
                         </pic:nvPicPr>
                         <pic:blipFill>
-                          <a:blip r:embed="rId20"/>
+                          <a:blip r:embed="rId23"/>
                           <a:stretch>
                             <a:fillRect/>
                           </a:stretch>
@@ -13899,7 +14130,7 @@
                           <pic:cNvPicPr/>
                         </pic:nvPicPr>
                         <pic:blipFill>
-                          <a:blip r:embed="rId21"/>
+                          <a:blip r:embed="rId24"/>
                           <a:stretch>
                             <a:fillRect/>
                           </a:stretch>
@@ -13946,7 +14177,7 @@
                           <pic:cNvPicPr/>
                         </pic:nvPicPr>
                         <pic:blipFill>
-                          <a:blip r:embed="rId22"/>
+                          <a:blip r:embed="rId25"/>
                           <a:stretch>
                             <a:fillRect/>
                           </a:stretch>
@@ -14047,7 +14278,7 @@
                           <pic:cNvPicPr/>
                         </pic:nvPicPr>
                         <pic:blipFill>
-                          <a:blip r:embed="rId23"/>
+                          <a:blip r:embed="rId26"/>
                           <a:stretch>
                             <a:fillRect/>
                           </a:stretch>
@@ -14141,7 +14372,7 @@
                           <pic:cNvPicPr/>
                         </pic:nvPicPr>
                         <pic:blipFill>
-                          <a:blip r:embed="rId24"/>
+                          <a:blip r:embed="rId27"/>
                           <a:stretch>
                             <a:fillRect/>
                           </a:stretch>
@@ -14233,7 +14464,7 @@
                           <pic:cNvPicPr/>
                         </pic:nvPicPr>
                         <pic:blipFill>
-                          <a:blip r:embed="rId25"/>
+                          <a:blip r:embed="rId28"/>
                           <a:stretch>
                             <a:fillRect/>
                           </a:stretch>
@@ -14280,7 +14511,7 @@
                           <pic:cNvPicPr/>
                         </pic:nvPicPr>
                         <pic:blipFill>
-                          <a:blip r:embed="rId26"/>
+                          <a:blip r:embed="rId29"/>
                           <a:stretch>
                             <a:fillRect/>
                           </a:stretch>

</xml_diff>